<commit_message>
[CYS] update: 6주차 앱 기획
</commit_message>
<xml_diff>
--- a/기획서.docx
+++ b/기획서.docx
@@ -77,11 +77,6 @@
       </w:r>
     </w:p>
     <w:p>
-      <w:pPr>
-        <w:rPr>
-          <w:rFonts w:hint="eastAsia"/>
-        </w:rPr>
-      </w:pPr>
       <w:r>
         <w:rPr>
           <w:rFonts w:hint="eastAsia"/>
@@ -140,37 +135,127 @@
       </w:r>
     </w:p>
     <w:p>
-      <w:pPr>
+      <w:r>
         <w:rPr>
           <w:rFonts w:hint="eastAsia"/>
         </w:rPr>
-      </w:pPr>
+        <w:t xml:space="preserve">커뮤니티와 융합되어 있는 앱이다 보니 전체 사용자 대비 참여율이 저조하고 </w:t>
+      </w:r>
       <w:r>
         <w:rPr>
           <w:rFonts w:hint="eastAsia"/>
         </w:rPr>
-        <w:t xml:space="preserve">커뮤니티와 융합되어 있는 앱이다 보니 전체 사용자 대비 참여율이 저조하고 </w:t>
+        <w:t>확인이 불편</w:t>
       </w:r>
       <w:r>
         <w:rPr>
           <w:rFonts w:hint="eastAsia"/>
         </w:rPr>
-        <w:t>확인이 불편</w:t>
-      </w:r>
+        <w:t>함.</w:t>
+      </w:r>
+    </w:p>
+    <w:p>
+      <w:proofErr w:type="spellStart"/>
       <w:r>
         <w:rPr>
           <w:rFonts w:hint="eastAsia"/>
         </w:rPr>
-        <w:t>함.</w:t>
-      </w:r>
-    </w:p>
-    <w:p>
+        <w:t>크루팅</w:t>
+      </w:r>
+      <w:proofErr w:type="spellEnd"/>
+      <w:r>
+        <w:t xml:space="preserve"> - 공모전 인덱스 www.contestindex.co.kr</w:t>
+      </w:r>
+    </w:p>
+    <w:p/>
+    <w:p>
+      <w:proofErr w:type="spellStart"/>
       <w:r>
         <w:rPr>
           <w:rFonts w:hint="eastAsia"/>
         </w:rPr>
-        <w:t>--------------------------------------------------------------------------------------</w:t>
-      </w:r>
+        <w:t>씽굿</w:t>
+      </w:r>
+      <w:proofErr w:type="spellEnd"/>
+      <w:r>
+        <w:t xml:space="preserve"> www.thinkcontest.com</w:t>
+      </w:r>
+    </w:p>
+    <w:p/>
+    <w:p>
+      <w:proofErr w:type="spellStart"/>
+      <w:r>
+        <w:rPr>
+          <w:rFonts w:hint="eastAsia"/>
+        </w:rPr>
+        <w:t>링커리어</w:t>
+      </w:r>
+      <w:proofErr w:type="spellEnd"/>
+      <w:r>
+        <w:t xml:space="preserve"> community.linkareer.com/team</w:t>
+      </w:r>
+    </w:p>
+    <w:p/>
+    <w:p>
+      <w:proofErr w:type="spellStart"/>
+      <w:r>
+        <w:rPr>
+          <w:rFonts w:hint="eastAsia"/>
+        </w:rPr>
+        <w:t>캠퍼스픽</w:t>
+      </w:r>
+      <w:proofErr w:type="spellEnd"/>
+      <w:r>
+        <w:t xml:space="preserve"> www.campuspick.com/contest</w:t>
+      </w:r>
+    </w:p>
+    <w:p/>
+    <w:p>
+      <w:pPr>
+        <w:pBdr>
+          <w:bottom w:val="single" w:sz="6" w:space="1" w:color="auto"/>
+        </w:pBdr>
+      </w:pPr>
+      <w:proofErr w:type="spellStart"/>
+      <w:r>
+        <w:rPr>
+          <w:rFonts w:hint="eastAsia"/>
+        </w:rPr>
+        <w:t>위비티</w:t>
+      </w:r>
+      <w:proofErr w:type="spellEnd"/>
+      <w:r>
+        <w:t xml:space="preserve"> </w:t>
+      </w:r>
+      <w:hyperlink r:id="rId5" w:history="1">
+        <w:r>
+          <w:rPr>
+            <w:rStyle w:val="a5"/>
+          </w:rPr>
+          <w:t>www.wevity.com</w:t>
+        </w:r>
+      </w:hyperlink>
+    </w:p>
+    <w:p>
+      <w:pPr>
+        <w:widowControl/>
+        <w:wordWrap/>
+        <w:autoSpaceDE/>
+        <w:autoSpaceDN/>
+      </w:pPr>
+      <w:r>
+        <w:br w:type="page"/>
+      </w:r>
+    </w:p>
+    <w:p>
+      <w:pPr>
+        <w:pBdr>
+          <w:bottom w:val="single" w:sz="6" w:space="1" w:color="auto"/>
+        </w:pBdr>
+        <w:rPr>
+          <w:rFonts w:hint="eastAsia"/>
+        </w:rPr>
+      </w:pPr>
     </w:p>
     <w:p>
       <w:r>
@@ -189,6 +274,7 @@
         </w:numPr>
         <w:ind w:leftChars="0"/>
       </w:pPr>
+      <w:bookmarkStart w:id="0" w:name="_GoBack"/>
       <w:r>
         <w:rPr>
           <w:rFonts w:hint="eastAsia"/>
@@ -220,9 +306,6 @@
           <w:numId w:val="1"/>
         </w:numPr>
         <w:ind w:leftChars="0"/>
-        <w:rPr>
-          <w:rFonts w:hint="eastAsia"/>
-        </w:rPr>
       </w:pPr>
       <w:r>
         <w:rPr>
@@ -257,17 +340,15 @@
           <w:numId w:val="1"/>
         </w:numPr>
         <w:ind w:leftChars="0"/>
+      </w:pPr>
+      <w:r>
         <w:rPr>
           <w:rFonts w:hint="eastAsia"/>
         </w:rPr>
-      </w:pPr>
-      <w:r>
-        <w:rPr>
-          <w:rFonts w:hint="eastAsia"/>
-        </w:rPr>
         <w:t>절대적인 사용자 수 적음.</w:t>
       </w:r>
     </w:p>
+    <w:bookmarkEnd w:id="0"/>
     <w:p>
       <w:r>
         <w:rPr>
@@ -341,9 +422,6 @@
           <w:numId w:val="3"/>
         </w:numPr>
         <w:ind w:leftChars="0"/>
-        <w:rPr>
-          <w:rFonts w:hint="eastAsia"/>
-        </w:rPr>
       </w:pPr>
       <w:r>
         <w:rPr>
@@ -367,15 +445,10 @@
         <w:wordWrap/>
         <w:autoSpaceDE/>
         <w:autoSpaceDN/>
-        <w:rPr>
-          <w:rFonts w:hint="eastAsia"/>
-        </w:rPr>
       </w:pPr>
       <w:r>
         <w:br w:type="page"/>
       </w:r>
-      <w:bookmarkStart w:id="0" w:name="_GoBack"/>
-      <w:bookmarkEnd w:id="0"/>
     </w:p>
     <w:p>
       <w:r>
@@ -394,17 +467,3914 @@
           <w:numId w:val="4"/>
         </w:numPr>
         <w:ind w:leftChars="0"/>
+      </w:pPr>
+      <w:r>
         <w:rPr>
           <w:rFonts w:hint="eastAsia"/>
         </w:rPr>
-      </w:pPr>
-      <w:r>
-        <w:rPr>
-          <w:rFonts w:hint="eastAsia"/>
-        </w:rPr>
         <w:t>기업 사용자에게 자사 공모전을 게시할 수 있는 기능 제공.</w:t>
       </w:r>
     </w:p>
+    <w:p>
+      <w:pPr>
+        <w:pStyle w:val="a3"/>
+        <w:numPr>
+          <w:ilvl w:val="0"/>
+          <w:numId w:val="4"/>
+        </w:numPr>
+        <w:ind w:leftChars="0"/>
+      </w:pPr>
+    </w:p>
+    <w:p>
+      <w:pPr>
+        <w:widowControl/>
+        <w:wordWrap/>
+        <w:autoSpaceDE/>
+        <w:autoSpaceDN/>
+      </w:pPr>
+      <w:r>
+        <w:br w:type="page"/>
+      </w:r>
+    </w:p>
+    <w:p>
+      <w:pPr>
+        <w:spacing w:after="0" w:line="384" w:lineRule="auto"/>
+        <w:textAlignment w:val="baseline"/>
+        <w:rPr>
+          <w:rFonts w:ascii="함초롬바탕" w:eastAsia="굴림" w:hAnsi="굴림" w:cs="굴림"/>
+          <w:color w:val="000000"/>
+          <w:kern w:val="0"/>
+          <w:szCs w:val="20"/>
+        </w:rPr>
+      </w:pPr>
+      <w:r>
+        <w:rPr>
+          <w:rFonts w:ascii="D2Coding" w:eastAsia="D2Coding" w:hAnsi="D2Coding" w:cs="굴림" w:hint="eastAsia"/>
+          <w:color w:val="000000"/>
+          <w:kern w:val="0"/>
+          <w:szCs w:val="20"/>
+        </w:rPr>
+        <w:lastRenderedPageBreak/>
+        <w:t>비즈니스 모델 캔버스</w:t>
+      </w:r>
+    </w:p>
+    <w:tbl>
+      <w:tblPr>
+        <w:tblOverlap w:val="never"/>
+        <w:tblW w:w="0" w:type="auto"/>
+        <w:tblCellMar>
+          <w:top w:w="15" w:type="dxa"/>
+          <w:left w:w="15" w:type="dxa"/>
+          <w:bottom w:w="15" w:type="dxa"/>
+          <w:right w:w="15" w:type="dxa"/>
+        </w:tblCellMar>
+        <w:tblLook w:val="04A0" w:firstRow="1" w:lastRow="0" w:firstColumn="1" w:lastColumn="0" w:noHBand="0" w:noVBand="1"/>
+      </w:tblPr>
+      <w:tblGrid>
+        <w:gridCol w:w="1678"/>
+        <w:gridCol w:w="1678"/>
+        <w:gridCol w:w="839"/>
+        <w:gridCol w:w="839"/>
+        <w:gridCol w:w="1678"/>
+        <w:gridCol w:w="1678"/>
+      </w:tblGrid>
+      <w:tr>
+        <w:trPr>
+          <w:trHeight w:val="56"/>
+        </w:trPr>
+        <w:tc>
+          <w:tcPr>
+            <w:tcW w:w="1678" w:type="dxa"/>
+            <w:vMerge w:val="restart"/>
+            <w:tcBorders>
+              <w:top w:val="single" w:sz="2" w:space="0" w:color="000000"/>
+              <w:left w:val="single" w:sz="2" w:space="0" w:color="000000"/>
+              <w:bottom w:val="single" w:sz="2" w:space="0" w:color="000000"/>
+              <w:right w:val="single" w:sz="2" w:space="0" w:color="000000"/>
+            </w:tcBorders>
+            <w:tcMar>
+              <w:top w:w="28" w:type="dxa"/>
+              <w:left w:w="102" w:type="dxa"/>
+              <w:bottom w:w="28" w:type="dxa"/>
+              <w:right w:w="102" w:type="dxa"/>
+            </w:tcMar>
+            <w:hideMark/>
+          </w:tcPr>
+          <w:p>
+            <w:pPr>
+              <w:tabs>
+                <w:tab w:val="left" w:pos="858"/>
+              </w:tabs>
+              <w:spacing w:after="0" w:line="384" w:lineRule="auto"/>
+              <w:textAlignment w:val="baseline"/>
+              <w:rPr>
+                <w:rFonts w:ascii="함초롬바탕" w:eastAsia="굴림" w:hAnsi="굴림" w:cs="굴림"/>
+                <w:color w:val="000000"/>
+                <w:kern w:val="0"/>
+                <w:szCs w:val="20"/>
+              </w:rPr>
+            </w:pPr>
+            <w:r>
+              <w:rPr>
+                <w:rFonts w:ascii="D2Coding" w:eastAsia="D2Coding" w:hAnsi="D2Coding" w:cs="굴림" w:hint="eastAsia"/>
+                <w:b/>
+                <w:bCs/>
+                <w:color w:val="000000"/>
+                <w:kern w:val="0"/>
+                <w:szCs w:val="20"/>
+              </w:rPr>
+              <w:t>핵심 파트너십</w:t>
+            </w:r>
+          </w:p>
+          <w:p>
+            <w:pPr>
+              <w:tabs>
+                <w:tab w:val="left" w:pos="858"/>
+              </w:tabs>
+              <w:spacing w:after="0" w:line="384" w:lineRule="auto"/>
+              <w:textAlignment w:val="baseline"/>
+              <w:rPr>
+                <w:rFonts w:ascii="함초롬바탕" w:eastAsia="굴림" w:hAnsi="굴림" w:cs="굴림"/>
+                <w:b/>
+                <w:bCs/>
+                <w:color w:val="000000"/>
+                <w:kern w:val="0"/>
+                <w:szCs w:val="20"/>
+              </w:rPr>
+            </w:pPr>
+          </w:p>
+          <w:p>
+            <w:pPr>
+              <w:tabs>
+                <w:tab w:val="left" w:pos="858"/>
+              </w:tabs>
+              <w:spacing w:after="0" w:line="384" w:lineRule="auto"/>
+              <w:textAlignment w:val="baseline"/>
+              <w:rPr>
+                <w:rFonts w:ascii="함초롬바탕" w:eastAsia="굴림" w:hAnsi="굴림" w:cs="굴림"/>
+                <w:color w:val="000000"/>
+                <w:kern w:val="0"/>
+                <w:szCs w:val="20"/>
+              </w:rPr>
+            </w:pPr>
+            <w:r>
+              <w:rPr>
+                <w:rFonts w:ascii="D2Coding" w:eastAsia="D2Coding" w:hAnsi="D2Coding" w:cs="굴림" w:hint="eastAsia"/>
+                <w:color w:val="000000"/>
+                <w:kern w:val="0"/>
+                <w:szCs w:val="20"/>
+              </w:rPr>
+              <w:t>서버 운영 대행</w:t>
+            </w:r>
+          </w:p>
+          <w:p>
+            <w:pPr>
+              <w:tabs>
+                <w:tab w:val="left" w:pos="858"/>
+              </w:tabs>
+              <w:spacing w:after="0" w:line="384" w:lineRule="auto"/>
+              <w:textAlignment w:val="baseline"/>
+              <w:rPr>
+                <w:rFonts w:ascii="함초롬바탕" w:eastAsia="굴림" w:hAnsi="굴림" w:cs="굴림"/>
+                <w:color w:val="000000"/>
+                <w:kern w:val="0"/>
+                <w:szCs w:val="20"/>
+              </w:rPr>
+            </w:pPr>
+            <w:r>
+              <w:rPr>
+                <w:rFonts w:ascii="D2Coding" w:eastAsia="D2Coding" w:hAnsi="D2Coding" w:cs="굴림" w:hint="eastAsia"/>
+                <w:color w:val="000000"/>
+                <w:kern w:val="0"/>
+                <w:szCs w:val="20"/>
+              </w:rPr>
+              <w:t>-서버 호스팅</w:t>
+            </w:r>
+          </w:p>
+          <w:p>
+            <w:pPr>
+              <w:tabs>
+                <w:tab w:val="left" w:pos="858"/>
+              </w:tabs>
+              <w:spacing w:after="0" w:line="384" w:lineRule="auto"/>
+              <w:textAlignment w:val="baseline"/>
+              <w:rPr>
+                <w:rFonts w:ascii="함초롬바탕" w:eastAsia="굴림" w:hAnsi="굴림" w:cs="굴림"/>
+                <w:color w:val="000000"/>
+                <w:kern w:val="0"/>
+                <w:szCs w:val="20"/>
+              </w:rPr>
+            </w:pPr>
+          </w:p>
+          <w:p>
+            <w:pPr>
+              <w:tabs>
+                <w:tab w:val="left" w:pos="858"/>
+              </w:tabs>
+              <w:spacing w:after="0" w:line="384" w:lineRule="auto"/>
+              <w:textAlignment w:val="baseline"/>
+              <w:rPr>
+                <w:rFonts w:ascii="함초롬바탕" w:eastAsia="굴림" w:hAnsi="굴림" w:cs="굴림"/>
+                <w:color w:val="000000"/>
+                <w:kern w:val="0"/>
+                <w:szCs w:val="20"/>
+              </w:rPr>
+            </w:pPr>
+            <w:r>
+              <w:rPr>
+                <w:rFonts w:ascii="D2Coding" w:eastAsia="D2Coding" w:hAnsi="D2Coding" w:cs="굴림" w:hint="eastAsia"/>
+                <w:color w:val="000000"/>
+                <w:kern w:val="0"/>
+                <w:szCs w:val="20"/>
+              </w:rPr>
+              <w:t>대학교, 고등학교 등</w:t>
+            </w:r>
+          </w:p>
+          <w:p>
+            <w:pPr>
+              <w:tabs>
+                <w:tab w:val="left" w:pos="858"/>
+              </w:tabs>
+              <w:spacing w:after="0" w:line="384" w:lineRule="auto"/>
+              <w:textAlignment w:val="baseline"/>
+              <w:rPr>
+                <w:rFonts w:ascii="함초롬바탕" w:eastAsia="굴림" w:hAnsi="굴림" w:cs="굴림"/>
+                <w:color w:val="000000"/>
+                <w:kern w:val="0"/>
+                <w:szCs w:val="20"/>
+              </w:rPr>
+            </w:pPr>
+            <w:r>
+              <w:rPr>
+                <w:rFonts w:ascii="D2Coding" w:eastAsia="D2Coding" w:hAnsi="D2Coding" w:cs="굴림" w:hint="eastAsia"/>
+                <w:color w:val="000000"/>
+                <w:kern w:val="0"/>
+                <w:szCs w:val="20"/>
+              </w:rPr>
+              <w:t>-마케팅</w:t>
+            </w:r>
+          </w:p>
+          <w:p>
+            <w:pPr>
+              <w:tabs>
+                <w:tab w:val="left" w:pos="858"/>
+              </w:tabs>
+              <w:spacing w:after="0" w:line="384" w:lineRule="auto"/>
+              <w:textAlignment w:val="baseline"/>
+              <w:rPr>
+                <w:rFonts w:ascii="함초롬바탕" w:eastAsia="굴림" w:hAnsi="굴림" w:cs="굴림"/>
+                <w:color w:val="000000"/>
+                <w:kern w:val="0"/>
+                <w:szCs w:val="20"/>
+              </w:rPr>
+            </w:pPr>
+          </w:p>
+          <w:p>
+            <w:pPr>
+              <w:tabs>
+                <w:tab w:val="left" w:pos="858"/>
+              </w:tabs>
+              <w:spacing w:after="0" w:line="384" w:lineRule="auto"/>
+              <w:textAlignment w:val="baseline"/>
+              <w:rPr>
+                <w:rFonts w:ascii="함초롬바탕" w:eastAsia="굴림" w:hAnsi="굴림" w:cs="굴림"/>
+                <w:color w:val="000000"/>
+                <w:kern w:val="0"/>
+                <w:szCs w:val="20"/>
+              </w:rPr>
+            </w:pPr>
+            <w:r>
+              <w:rPr>
+                <w:rFonts w:ascii="D2Coding" w:eastAsia="D2Coding" w:hAnsi="D2Coding" w:cs="굴림" w:hint="eastAsia"/>
+                <w:color w:val="000000"/>
+                <w:kern w:val="0"/>
+                <w:szCs w:val="20"/>
+              </w:rPr>
+              <w:t xml:space="preserve">코딩 관련 사이트(백준 </w:t>
+            </w:r>
+            <w:proofErr w:type="spellStart"/>
+            <w:r>
+              <w:rPr>
+                <w:rFonts w:ascii="D2Coding" w:eastAsia="D2Coding" w:hAnsi="D2Coding" w:cs="굴림" w:hint="eastAsia"/>
+                <w:color w:val="000000"/>
+                <w:kern w:val="0"/>
+                <w:szCs w:val="20"/>
+              </w:rPr>
+              <w:t>etc</w:t>
+            </w:r>
+            <w:proofErr w:type="spellEnd"/>
+            <w:r>
+              <w:rPr>
+                <w:rFonts w:ascii="D2Coding" w:eastAsia="D2Coding" w:hAnsi="D2Coding" w:cs="굴림" w:hint="eastAsia"/>
+                <w:color w:val="000000"/>
+                <w:kern w:val="0"/>
+                <w:szCs w:val="20"/>
+              </w:rPr>
+              <w:t>)</w:t>
+            </w:r>
+          </w:p>
+          <w:p>
+            <w:pPr>
+              <w:tabs>
+                <w:tab w:val="left" w:pos="858"/>
+              </w:tabs>
+              <w:spacing w:after="0" w:line="384" w:lineRule="auto"/>
+              <w:textAlignment w:val="baseline"/>
+              <w:rPr>
+                <w:rFonts w:ascii="함초롬바탕" w:eastAsia="굴림" w:hAnsi="굴림" w:cs="굴림"/>
+                <w:color w:val="000000"/>
+                <w:kern w:val="0"/>
+                <w:szCs w:val="20"/>
+              </w:rPr>
+            </w:pPr>
+            <w:r>
+              <w:rPr>
+                <w:rFonts w:ascii="D2Coding" w:eastAsia="D2Coding" w:hAnsi="D2Coding" w:cs="굴림" w:hint="eastAsia"/>
+                <w:color w:val="000000"/>
+                <w:kern w:val="0"/>
+                <w:szCs w:val="20"/>
+              </w:rPr>
+              <w:t>-마케팅</w:t>
+            </w:r>
+          </w:p>
+          <w:p>
+            <w:pPr>
+              <w:tabs>
+                <w:tab w:val="left" w:pos="858"/>
+              </w:tabs>
+              <w:spacing w:after="0" w:line="384" w:lineRule="auto"/>
+              <w:textAlignment w:val="baseline"/>
+              <w:rPr>
+                <w:rFonts w:ascii="함초롬바탕" w:eastAsia="굴림" w:hAnsi="굴림" w:cs="굴림"/>
+                <w:color w:val="000000"/>
+                <w:kern w:val="0"/>
+                <w:szCs w:val="20"/>
+              </w:rPr>
+            </w:pPr>
+          </w:p>
+          <w:p>
+            <w:pPr>
+              <w:tabs>
+                <w:tab w:val="left" w:pos="858"/>
+              </w:tabs>
+              <w:spacing w:after="0" w:line="384" w:lineRule="auto"/>
+              <w:textAlignment w:val="baseline"/>
+              <w:rPr>
+                <w:rFonts w:ascii="함초롬바탕" w:eastAsia="굴림" w:hAnsi="굴림" w:cs="굴림"/>
+                <w:color w:val="000000"/>
+                <w:kern w:val="0"/>
+                <w:szCs w:val="20"/>
+              </w:rPr>
+            </w:pPr>
+            <w:r>
+              <w:rPr>
+                <w:rFonts w:ascii="D2Coding" w:eastAsia="D2Coding" w:hAnsi="D2Coding" w:cs="굴림" w:hint="eastAsia"/>
+                <w:color w:val="000000"/>
+                <w:kern w:val="0"/>
+                <w:szCs w:val="20"/>
+              </w:rPr>
+              <w:t>관련 공모전을 여는 기업, 기관</w:t>
+            </w:r>
+          </w:p>
+          <w:p>
+            <w:pPr>
+              <w:tabs>
+                <w:tab w:val="left" w:pos="858"/>
+              </w:tabs>
+              <w:spacing w:after="0" w:line="384" w:lineRule="auto"/>
+              <w:textAlignment w:val="baseline"/>
+              <w:rPr>
+                <w:rFonts w:ascii="함초롬바탕" w:eastAsia="굴림" w:hAnsi="굴림" w:cs="굴림"/>
+                <w:color w:val="000000"/>
+                <w:kern w:val="0"/>
+                <w:szCs w:val="20"/>
+              </w:rPr>
+            </w:pPr>
+            <w:r>
+              <w:rPr>
+                <w:rFonts w:ascii="D2Coding" w:eastAsia="D2Coding" w:hAnsi="D2Coding" w:cs="굴림" w:hint="eastAsia"/>
+                <w:color w:val="000000"/>
+                <w:kern w:val="0"/>
+                <w:szCs w:val="20"/>
+              </w:rPr>
+              <w:t>-공모전 관련 정보, 신청 양식을 제공함</w:t>
+            </w:r>
+          </w:p>
+        </w:tc>
+        <w:tc>
+          <w:tcPr>
+            <w:tcW w:w="1678" w:type="dxa"/>
+            <w:tcBorders>
+              <w:top w:val="single" w:sz="2" w:space="0" w:color="000000"/>
+              <w:left w:val="single" w:sz="2" w:space="0" w:color="000000"/>
+              <w:bottom w:val="single" w:sz="2" w:space="0" w:color="000000"/>
+              <w:right w:val="single" w:sz="2" w:space="0" w:color="000000"/>
+            </w:tcBorders>
+            <w:tcMar>
+              <w:top w:w="28" w:type="dxa"/>
+              <w:left w:w="102" w:type="dxa"/>
+              <w:bottom w:w="28" w:type="dxa"/>
+              <w:right w:w="102" w:type="dxa"/>
+            </w:tcMar>
+            <w:hideMark/>
+          </w:tcPr>
+          <w:p>
+            <w:pPr>
+              <w:tabs>
+                <w:tab w:val="left" w:pos="858"/>
+              </w:tabs>
+              <w:spacing w:after="0" w:line="384" w:lineRule="auto"/>
+              <w:textAlignment w:val="baseline"/>
+              <w:rPr>
+                <w:rFonts w:ascii="함초롬바탕" w:eastAsia="굴림" w:hAnsi="굴림" w:cs="굴림"/>
+                <w:color w:val="000000"/>
+                <w:kern w:val="0"/>
+                <w:szCs w:val="20"/>
+              </w:rPr>
+            </w:pPr>
+            <w:r>
+              <w:rPr>
+                <w:rFonts w:ascii="D2Coding" w:eastAsia="D2Coding" w:hAnsi="D2Coding" w:cs="굴림" w:hint="eastAsia"/>
+                <w:b/>
+                <w:bCs/>
+                <w:color w:val="000000"/>
+                <w:kern w:val="0"/>
+                <w:szCs w:val="20"/>
+              </w:rPr>
+              <w:t>핵심 활동</w:t>
+            </w:r>
+          </w:p>
+          <w:p>
+            <w:pPr>
+              <w:tabs>
+                <w:tab w:val="left" w:pos="858"/>
+              </w:tabs>
+              <w:spacing w:after="0" w:line="384" w:lineRule="auto"/>
+              <w:textAlignment w:val="baseline"/>
+              <w:rPr>
+                <w:rFonts w:ascii="함초롬바탕" w:eastAsia="굴림" w:hAnsi="굴림" w:cs="굴림"/>
+                <w:color w:val="000000"/>
+                <w:kern w:val="0"/>
+                <w:szCs w:val="20"/>
+              </w:rPr>
+            </w:pPr>
+          </w:p>
+          <w:p>
+            <w:pPr>
+              <w:tabs>
+                <w:tab w:val="left" w:pos="858"/>
+              </w:tabs>
+              <w:spacing w:after="0" w:line="384" w:lineRule="auto"/>
+              <w:textAlignment w:val="baseline"/>
+              <w:rPr>
+                <w:rFonts w:ascii="함초롬바탕" w:eastAsia="굴림" w:hAnsi="굴림" w:cs="굴림"/>
+                <w:color w:val="000000"/>
+                <w:kern w:val="0"/>
+                <w:szCs w:val="20"/>
+              </w:rPr>
+            </w:pPr>
+            <w:r>
+              <w:rPr>
+                <w:rFonts w:ascii="D2Coding" w:eastAsia="D2Coding" w:hAnsi="D2Coding" w:cs="굴림" w:hint="eastAsia"/>
+                <w:color w:val="000000"/>
+                <w:kern w:val="0"/>
+                <w:szCs w:val="20"/>
+              </w:rPr>
+              <w:t>서버 운영</w:t>
+            </w:r>
+          </w:p>
+          <w:p>
+            <w:pPr>
+              <w:tabs>
+                <w:tab w:val="left" w:pos="858"/>
+              </w:tabs>
+              <w:spacing w:after="0" w:line="384" w:lineRule="auto"/>
+              <w:textAlignment w:val="baseline"/>
+              <w:rPr>
+                <w:rFonts w:ascii="함초롬바탕" w:eastAsia="굴림" w:hAnsi="굴림" w:cs="굴림"/>
+                <w:color w:val="000000"/>
+                <w:kern w:val="0"/>
+                <w:szCs w:val="20"/>
+              </w:rPr>
+            </w:pPr>
+          </w:p>
+          <w:p>
+            <w:pPr>
+              <w:tabs>
+                <w:tab w:val="left" w:pos="858"/>
+              </w:tabs>
+              <w:spacing w:after="0" w:line="384" w:lineRule="auto"/>
+              <w:textAlignment w:val="baseline"/>
+              <w:rPr>
+                <w:rFonts w:ascii="함초롬바탕" w:eastAsia="굴림" w:hAnsi="굴림" w:cs="굴림"/>
+                <w:color w:val="000000"/>
+                <w:kern w:val="0"/>
+                <w:szCs w:val="20"/>
+              </w:rPr>
+            </w:pPr>
+            <w:r>
+              <w:rPr>
+                <w:rFonts w:ascii="D2Coding" w:eastAsia="D2Coding" w:hAnsi="D2Coding" w:cs="굴림" w:hint="eastAsia"/>
+                <w:color w:val="000000"/>
+                <w:kern w:val="0"/>
+                <w:szCs w:val="20"/>
+              </w:rPr>
+              <w:t xml:space="preserve">관련 공모전 </w:t>
+            </w:r>
+            <w:proofErr w:type="spellStart"/>
+            <w:r>
+              <w:rPr>
+                <w:rFonts w:ascii="D2Coding" w:eastAsia="D2Coding" w:hAnsi="D2Coding" w:cs="굴림" w:hint="eastAsia"/>
+                <w:color w:val="000000"/>
+                <w:kern w:val="0"/>
+                <w:szCs w:val="20"/>
+              </w:rPr>
+              <w:t>소개글</w:t>
+            </w:r>
+            <w:proofErr w:type="spellEnd"/>
+            <w:r>
+              <w:rPr>
+                <w:rFonts w:ascii="D2Coding" w:eastAsia="D2Coding" w:hAnsi="D2Coding" w:cs="굴림" w:hint="eastAsia"/>
+                <w:color w:val="000000"/>
+                <w:kern w:val="0"/>
+                <w:szCs w:val="20"/>
+              </w:rPr>
+              <w:t xml:space="preserve"> 작성</w:t>
+            </w:r>
+          </w:p>
+          <w:p>
+            <w:pPr>
+              <w:tabs>
+                <w:tab w:val="left" w:pos="858"/>
+              </w:tabs>
+              <w:spacing w:after="0" w:line="384" w:lineRule="auto"/>
+              <w:textAlignment w:val="baseline"/>
+              <w:rPr>
+                <w:rFonts w:ascii="함초롬바탕" w:eastAsia="굴림" w:hAnsi="굴림" w:cs="굴림"/>
+                <w:color w:val="000000"/>
+                <w:kern w:val="0"/>
+                <w:szCs w:val="20"/>
+              </w:rPr>
+            </w:pPr>
+          </w:p>
+          <w:p>
+            <w:pPr>
+              <w:tabs>
+                <w:tab w:val="left" w:pos="858"/>
+              </w:tabs>
+              <w:spacing w:after="0" w:line="384" w:lineRule="auto"/>
+              <w:textAlignment w:val="baseline"/>
+              <w:rPr>
+                <w:rFonts w:ascii="함초롬바탕" w:eastAsia="굴림" w:hAnsi="굴림" w:cs="굴림"/>
+                <w:color w:val="000000"/>
+                <w:kern w:val="0"/>
+                <w:szCs w:val="20"/>
+              </w:rPr>
+            </w:pPr>
+            <w:r>
+              <w:rPr>
+                <w:rFonts w:ascii="D2Coding" w:eastAsia="D2Coding" w:hAnsi="D2Coding" w:cs="굴림" w:hint="eastAsia"/>
+                <w:color w:val="000000"/>
+                <w:kern w:val="0"/>
+                <w:szCs w:val="20"/>
+              </w:rPr>
+              <w:t>앱 홍보</w:t>
+            </w:r>
+          </w:p>
+          <w:p>
+            <w:pPr>
+              <w:tabs>
+                <w:tab w:val="left" w:pos="858"/>
+              </w:tabs>
+              <w:spacing w:after="0" w:line="384" w:lineRule="auto"/>
+              <w:textAlignment w:val="baseline"/>
+              <w:rPr>
+                <w:rFonts w:ascii="함초롬바탕" w:eastAsia="굴림" w:hAnsi="굴림" w:cs="굴림"/>
+                <w:color w:val="000000"/>
+                <w:kern w:val="0"/>
+                <w:szCs w:val="20"/>
+              </w:rPr>
+            </w:pPr>
+          </w:p>
+          <w:p>
+            <w:pPr>
+              <w:tabs>
+                <w:tab w:val="left" w:pos="858"/>
+              </w:tabs>
+              <w:spacing w:after="0" w:line="384" w:lineRule="auto"/>
+              <w:textAlignment w:val="baseline"/>
+              <w:rPr>
+                <w:rFonts w:ascii="함초롬바탕" w:eastAsia="굴림" w:hAnsi="굴림" w:cs="굴림"/>
+                <w:color w:val="000000"/>
+                <w:kern w:val="0"/>
+                <w:szCs w:val="20"/>
+              </w:rPr>
+            </w:pPr>
+          </w:p>
+          <w:p>
+            <w:pPr>
+              <w:tabs>
+                <w:tab w:val="left" w:pos="858"/>
+              </w:tabs>
+              <w:spacing w:after="0" w:line="384" w:lineRule="auto"/>
+              <w:textAlignment w:val="baseline"/>
+              <w:rPr>
+                <w:rFonts w:ascii="함초롬바탕" w:eastAsia="굴림" w:hAnsi="굴림" w:cs="굴림"/>
+                <w:color w:val="000000"/>
+                <w:kern w:val="0"/>
+                <w:szCs w:val="20"/>
+              </w:rPr>
+            </w:pPr>
+          </w:p>
+        </w:tc>
+        <w:tc>
+          <w:tcPr>
+            <w:tcW w:w="1678" w:type="dxa"/>
+            <w:gridSpan w:val="2"/>
+            <w:vMerge w:val="restart"/>
+            <w:tcBorders>
+              <w:top w:val="single" w:sz="2" w:space="0" w:color="000000"/>
+              <w:left w:val="single" w:sz="2" w:space="0" w:color="000000"/>
+              <w:bottom w:val="single" w:sz="2" w:space="0" w:color="000000"/>
+              <w:right w:val="single" w:sz="2" w:space="0" w:color="000000"/>
+            </w:tcBorders>
+            <w:tcMar>
+              <w:top w:w="28" w:type="dxa"/>
+              <w:left w:w="102" w:type="dxa"/>
+              <w:bottom w:w="28" w:type="dxa"/>
+              <w:right w:w="102" w:type="dxa"/>
+            </w:tcMar>
+            <w:hideMark/>
+          </w:tcPr>
+          <w:p>
+            <w:pPr>
+              <w:tabs>
+                <w:tab w:val="left" w:pos="858"/>
+              </w:tabs>
+              <w:spacing w:after="0" w:line="384" w:lineRule="auto"/>
+              <w:textAlignment w:val="baseline"/>
+              <w:rPr>
+                <w:rFonts w:ascii="함초롬바탕" w:eastAsia="굴림" w:hAnsi="굴림" w:cs="굴림"/>
+                <w:color w:val="000000"/>
+                <w:kern w:val="0"/>
+                <w:szCs w:val="20"/>
+              </w:rPr>
+            </w:pPr>
+            <w:r>
+              <w:rPr>
+                <w:rFonts w:ascii="D2Coding" w:eastAsia="D2Coding" w:hAnsi="D2Coding" w:cs="굴림" w:hint="eastAsia"/>
+                <w:b/>
+                <w:bCs/>
+                <w:color w:val="000000"/>
+                <w:kern w:val="0"/>
+                <w:szCs w:val="20"/>
+              </w:rPr>
+              <w:t>가치 제안</w:t>
+            </w:r>
+          </w:p>
+          <w:p>
+            <w:pPr>
+              <w:tabs>
+                <w:tab w:val="left" w:pos="858"/>
+              </w:tabs>
+              <w:spacing w:after="0" w:line="384" w:lineRule="auto"/>
+              <w:textAlignment w:val="baseline"/>
+              <w:rPr>
+                <w:rFonts w:ascii="함초롬바탕" w:eastAsia="굴림" w:hAnsi="굴림" w:cs="굴림"/>
+                <w:color w:val="000000"/>
+                <w:kern w:val="0"/>
+                <w:szCs w:val="20"/>
+              </w:rPr>
+            </w:pPr>
+          </w:p>
+          <w:p>
+            <w:pPr>
+              <w:tabs>
+                <w:tab w:val="left" w:pos="858"/>
+              </w:tabs>
+              <w:spacing w:after="0" w:line="384" w:lineRule="auto"/>
+              <w:textAlignment w:val="baseline"/>
+              <w:rPr>
+                <w:rFonts w:ascii="함초롬바탕" w:eastAsia="굴림" w:hAnsi="굴림" w:cs="굴림"/>
+                <w:color w:val="000000"/>
+                <w:kern w:val="0"/>
+                <w:szCs w:val="20"/>
+              </w:rPr>
+            </w:pPr>
+            <w:r>
+              <w:rPr>
+                <w:rFonts w:ascii="D2Coding" w:eastAsia="D2Coding" w:hAnsi="D2Coding" w:cs="굴림" w:hint="eastAsia"/>
+                <w:color w:val="000000"/>
+                <w:kern w:val="0"/>
+                <w:szCs w:val="20"/>
+              </w:rPr>
+              <w:t>개인:</w:t>
+            </w:r>
+          </w:p>
+          <w:p>
+            <w:pPr>
+              <w:tabs>
+                <w:tab w:val="left" w:pos="858"/>
+              </w:tabs>
+              <w:spacing w:after="0" w:line="384" w:lineRule="auto"/>
+              <w:textAlignment w:val="baseline"/>
+              <w:rPr>
+                <w:rFonts w:ascii="함초롬바탕" w:eastAsia="굴림" w:hAnsi="굴림" w:cs="굴림"/>
+                <w:color w:val="000000"/>
+                <w:kern w:val="0"/>
+                <w:szCs w:val="20"/>
+              </w:rPr>
+            </w:pPr>
+          </w:p>
+          <w:p>
+            <w:pPr>
+              <w:tabs>
+                <w:tab w:val="left" w:pos="858"/>
+              </w:tabs>
+              <w:spacing w:after="0" w:line="384" w:lineRule="auto"/>
+              <w:textAlignment w:val="baseline"/>
+              <w:rPr>
+                <w:rFonts w:ascii="함초롬바탕" w:eastAsia="굴림" w:hAnsi="굴림" w:cs="굴림"/>
+                <w:color w:val="000000"/>
+                <w:kern w:val="0"/>
+                <w:szCs w:val="20"/>
+              </w:rPr>
+            </w:pPr>
+            <w:r>
+              <w:rPr>
+                <w:rFonts w:ascii="D2Coding" w:eastAsia="D2Coding" w:hAnsi="D2Coding" w:cs="굴림" w:hint="eastAsia"/>
+                <w:color w:val="000000"/>
+                <w:kern w:val="0"/>
+                <w:szCs w:val="20"/>
+              </w:rPr>
+              <w:t>공모전 관련 정보</w:t>
+            </w:r>
+          </w:p>
+          <w:p>
+            <w:pPr>
+              <w:tabs>
+                <w:tab w:val="left" w:pos="858"/>
+              </w:tabs>
+              <w:spacing w:after="0" w:line="384" w:lineRule="auto"/>
+              <w:textAlignment w:val="baseline"/>
+              <w:rPr>
+                <w:rFonts w:ascii="함초롬바탕" w:eastAsia="굴림" w:hAnsi="굴림" w:cs="굴림"/>
+                <w:color w:val="000000"/>
+                <w:kern w:val="0"/>
+                <w:szCs w:val="20"/>
+              </w:rPr>
+            </w:pPr>
+          </w:p>
+          <w:p>
+            <w:pPr>
+              <w:tabs>
+                <w:tab w:val="left" w:pos="858"/>
+              </w:tabs>
+              <w:spacing w:after="0" w:line="384" w:lineRule="auto"/>
+              <w:textAlignment w:val="baseline"/>
+              <w:rPr>
+                <w:rFonts w:ascii="함초롬바탕" w:eastAsia="굴림" w:hAnsi="굴림" w:cs="굴림"/>
+                <w:color w:val="000000"/>
+                <w:kern w:val="0"/>
+                <w:szCs w:val="20"/>
+              </w:rPr>
+            </w:pPr>
+            <w:r>
+              <w:rPr>
+                <w:rFonts w:ascii="D2Coding" w:eastAsia="D2Coding" w:hAnsi="D2Coding" w:cs="굴림" w:hint="eastAsia"/>
+                <w:color w:val="000000"/>
+                <w:kern w:val="0"/>
+                <w:szCs w:val="20"/>
+              </w:rPr>
+              <w:t xml:space="preserve">공모전 </w:t>
+            </w:r>
+            <w:proofErr w:type="spellStart"/>
+            <w:r>
+              <w:rPr>
+                <w:rFonts w:ascii="D2Coding" w:eastAsia="D2Coding" w:hAnsi="D2Coding" w:cs="굴림" w:hint="eastAsia"/>
+                <w:color w:val="000000"/>
+                <w:kern w:val="0"/>
+                <w:szCs w:val="20"/>
+              </w:rPr>
+              <w:t>참가팀</w:t>
+            </w:r>
+            <w:proofErr w:type="spellEnd"/>
+            <w:r>
+              <w:rPr>
+                <w:rFonts w:ascii="D2Coding" w:eastAsia="D2Coding" w:hAnsi="D2Coding" w:cs="굴림" w:hint="eastAsia"/>
+                <w:color w:val="000000"/>
+                <w:kern w:val="0"/>
+                <w:szCs w:val="20"/>
+              </w:rPr>
+              <w:t xml:space="preserve"> </w:t>
+            </w:r>
+            <w:proofErr w:type="spellStart"/>
+            <w:r>
+              <w:rPr>
+                <w:rFonts w:ascii="D2Coding" w:eastAsia="D2Coding" w:hAnsi="D2Coding" w:cs="굴림" w:hint="eastAsia"/>
+                <w:color w:val="000000"/>
+                <w:kern w:val="0"/>
+                <w:szCs w:val="20"/>
+              </w:rPr>
+              <w:t>인원모집</w:t>
+            </w:r>
+            <w:proofErr w:type="spellEnd"/>
+          </w:p>
+          <w:p>
+            <w:pPr>
+              <w:tabs>
+                <w:tab w:val="left" w:pos="858"/>
+              </w:tabs>
+              <w:spacing w:after="0" w:line="384" w:lineRule="auto"/>
+              <w:textAlignment w:val="baseline"/>
+              <w:rPr>
+                <w:rFonts w:ascii="함초롬바탕" w:eastAsia="굴림" w:hAnsi="굴림" w:cs="굴림"/>
+                <w:color w:val="000000"/>
+                <w:kern w:val="0"/>
+                <w:szCs w:val="20"/>
+              </w:rPr>
+            </w:pPr>
+          </w:p>
+          <w:p>
+            <w:pPr>
+              <w:tabs>
+                <w:tab w:val="left" w:pos="858"/>
+              </w:tabs>
+              <w:spacing w:after="0" w:line="384" w:lineRule="auto"/>
+              <w:textAlignment w:val="baseline"/>
+              <w:rPr>
+                <w:rFonts w:ascii="함초롬바탕" w:eastAsia="굴림" w:hAnsi="굴림" w:cs="굴림"/>
+                <w:color w:val="000000"/>
+                <w:kern w:val="0"/>
+                <w:szCs w:val="20"/>
+              </w:rPr>
+            </w:pPr>
+            <w:r>
+              <w:rPr>
+                <w:rFonts w:ascii="D2Coding" w:eastAsia="D2Coding" w:hAnsi="D2Coding" w:cs="굴림" w:hint="eastAsia"/>
+                <w:color w:val="000000"/>
+                <w:kern w:val="0"/>
+                <w:szCs w:val="20"/>
+              </w:rPr>
+              <w:t>공모전 빠른 신청</w:t>
+            </w:r>
+          </w:p>
+          <w:p>
+            <w:pPr>
+              <w:tabs>
+                <w:tab w:val="left" w:pos="858"/>
+              </w:tabs>
+              <w:spacing w:after="0" w:line="384" w:lineRule="auto"/>
+              <w:textAlignment w:val="baseline"/>
+              <w:rPr>
+                <w:rFonts w:ascii="함초롬바탕" w:eastAsia="굴림" w:hAnsi="굴림" w:cs="굴림"/>
+                <w:color w:val="000000"/>
+                <w:kern w:val="0"/>
+                <w:szCs w:val="20"/>
+              </w:rPr>
+            </w:pPr>
+          </w:p>
+          <w:p>
+            <w:pPr>
+              <w:tabs>
+                <w:tab w:val="left" w:pos="858"/>
+              </w:tabs>
+              <w:spacing w:after="0" w:line="384" w:lineRule="auto"/>
+              <w:textAlignment w:val="baseline"/>
+              <w:rPr>
+                <w:rFonts w:ascii="함초롬바탕" w:eastAsia="굴림" w:hAnsi="굴림" w:cs="굴림"/>
+                <w:color w:val="000000"/>
+                <w:kern w:val="0"/>
+                <w:szCs w:val="20"/>
+              </w:rPr>
+            </w:pPr>
+            <w:r>
+              <w:rPr>
+                <w:rFonts w:ascii="D2Coding" w:eastAsia="D2Coding" w:hAnsi="D2Coding" w:cs="굴림" w:hint="eastAsia"/>
+                <w:color w:val="000000"/>
+                <w:kern w:val="0"/>
+                <w:szCs w:val="20"/>
+              </w:rPr>
+              <w:t>기업:</w:t>
+            </w:r>
+          </w:p>
+          <w:p>
+            <w:pPr>
+              <w:tabs>
+                <w:tab w:val="left" w:pos="858"/>
+              </w:tabs>
+              <w:spacing w:after="0" w:line="384" w:lineRule="auto"/>
+              <w:textAlignment w:val="baseline"/>
+              <w:rPr>
+                <w:rFonts w:ascii="함초롬바탕" w:eastAsia="굴림" w:hAnsi="굴림" w:cs="굴림"/>
+                <w:color w:val="000000"/>
+                <w:kern w:val="0"/>
+                <w:szCs w:val="20"/>
+              </w:rPr>
+            </w:pPr>
+          </w:p>
+          <w:p>
+            <w:pPr>
+              <w:tabs>
+                <w:tab w:val="left" w:pos="858"/>
+              </w:tabs>
+              <w:spacing w:after="0" w:line="384" w:lineRule="auto"/>
+              <w:textAlignment w:val="baseline"/>
+              <w:rPr>
+                <w:rFonts w:ascii="함초롬바탕" w:eastAsia="굴림" w:hAnsi="굴림" w:cs="굴림"/>
+                <w:color w:val="000000"/>
+                <w:kern w:val="0"/>
+                <w:szCs w:val="20"/>
+              </w:rPr>
+            </w:pPr>
+            <w:r>
+              <w:rPr>
+                <w:rFonts w:ascii="D2Coding" w:eastAsia="D2Coding" w:hAnsi="D2Coding" w:cs="굴림" w:hint="eastAsia"/>
+                <w:color w:val="000000"/>
+                <w:kern w:val="0"/>
+                <w:szCs w:val="20"/>
+              </w:rPr>
+              <w:t>공모전 홍보</w:t>
+            </w:r>
+          </w:p>
+          <w:p>
+            <w:pPr>
+              <w:tabs>
+                <w:tab w:val="left" w:pos="858"/>
+              </w:tabs>
+              <w:spacing w:after="0" w:line="384" w:lineRule="auto"/>
+              <w:textAlignment w:val="baseline"/>
+              <w:rPr>
+                <w:rFonts w:ascii="함초롬바탕" w:eastAsia="굴림" w:hAnsi="굴림" w:cs="굴림"/>
+                <w:color w:val="000000"/>
+                <w:kern w:val="0"/>
+                <w:szCs w:val="20"/>
+              </w:rPr>
+            </w:pPr>
+          </w:p>
+        </w:tc>
+        <w:tc>
+          <w:tcPr>
+            <w:tcW w:w="1678" w:type="dxa"/>
+            <w:tcBorders>
+              <w:top w:val="single" w:sz="2" w:space="0" w:color="000000"/>
+              <w:left w:val="single" w:sz="2" w:space="0" w:color="000000"/>
+              <w:bottom w:val="single" w:sz="2" w:space="0" w:color="000000"/>
+              <w:right w:val="single" w:sz="2" w:space="0" w:color="000000"/>
+            </w:tcBorders>
+            <w:tcMar>
+              <w:top w:w="28" w:type="dxa"/>
+              <w:left w:w="102" w:type="dxa"/>
+              <w:bottom w:w="28" w:type="dxa"/>
+              <w:right w:w="102" w:type="dxa"/>
+            </w:tcMar>
+            <w:hideMark/>
+          </w:tcPr>
+          <w:p>
+            <w:pPr>
+              <w:tabs>
+                <w:tab w:val="left" w:pos="858"/>
+              </w:tabs>
+              <w:spacing w:after="0" w:line="384" w:lineRule="auto"/>
+              <w:textAlignment w:val="baseline"/>
+              <w:rPr>
+                <w:rFonts w:ascii="함초롬바탕" w:eastAsia="굴림" w:hAnsi="굴림" w:cs="굴림"/>
+                <w:color w:val="000000"/>
+                <w:kern w:val="0"/>
+                <w:szCs w:val="20"/>
+              </w:rPr>
+            </w:pPr>
+            <w:r>
+              <w:rPr>
+                <w:rFonts w:ascii="D2Coding" w:eastAsia="D2Coding" w:hAnsi="D2Coding" w:cs="굴림" w:hint="eastAsia"/>
+                <w:b/>
+                <w:bCs/>
+                <w:color w:val="000000"/>
+                <w:kern w:val="0"/>
+                <w:szCs w:val="20"/>
+              </w:rPr>
+              <w:t>고객 관계</w:t>
+            </w:r>
+          </w:p>
+          <w:p>
+            <w:pPr>
+              <w:tabs>
+                <w:tab w:val="left" w:pos="858"/>
+              </w:tabs>
+              <w:spacing w:after="0" w:line="384" w:lineRule="auto"/>
+              <w:textAlignment w:val="baseline"/>
+              <w:rPr>
+                <w:rFonts w:ascii="함초롬바탕" w:eastAsia="굴림" w:hAnsi="굴림" w:cs="굴림"/>
+                <w:color w:val="000000"/>
+                <w:kern w:val="0"/>
+                <w:szCs w:val="20"/>
+              </w:rPr>
+            </w:pPr>
+          </w:p>
+          <w:p>
+            <w:pPr>
+              <w:tabs>
+                <w:tab w:val="left" w:pos="858"/>
+              </w:tabs>
+              <w:spacing w:after="0" w:line="384" w:lineRule="auto"/>
+              <w:textAlignment w:val="baseline"/>
+              <w:rPr>
+                <w:rFonts w:ascii="함초롬바탕" w:eastAsia="굴림" w:hAnsi="굴림" w:cs="굴림"/>
+                <w:color w:val="000000"/>
+                <w:kern w:val="0"/>
+                <w:szCs w:val="20"/>
+              </w:rPr>
+            </w:pPr>
+            <w:r>
+              <w:rPr>
+                <w:rFonts w:ascii="D2Coding" w:eastAsia="D2Coding" w:hAnsi="D2Coding" w:cs="굴림" w:hint="eastAsia"/>
+                <w:color w:val="000000"/>
+                <w:kern w:val="0"/>
+                <w:szCs w:val="20"/>
+              </w:rPr>
+              <w:t>신규 공모전 소식 공지</w:t>
+            </w:r>
+          </w:p>
+          <w:p>
+            <w:pPr>
+              <w:tabs>
+                <w:tab w:val="left" w:pos="858"/>
+              </w:tabs>
+              <w:spacing w:after="0" w:line="384" w:lineRule="auto"/>
+              <w:textAlignment w:val="baseline"/>
+              <w:rPr>
+                <w:rFonts w:ascii="함초롬바탕" w:eastAsia="굴림" w:hAnsi="굴림" w:cs="굴림"/>
+                <w:color w:val="000000"/>
+                <w:kern w:val="0"/>
+                <w:szCs w:val="20"/>
+              </w:rPr>
+            </w:pPr>
+          </w:p>
+          <w:p>
+            <w:pPr>
+              <w:tabs>
+                <w:tab w:val="left" w:pos="858"/>
+              </w:tabs>
+              <w:spacing w:after="0" w:line="384" w:lineRule="auto"/>
+              <w:textAlignment w:val="baseline"/>
+              <w:rPr>
+                <w:rFonts w:ascii="함초롬바탕" w:eastAsia="굴림" w:hAnsi="굴림" w:cs="굴림"/>
+                <w:color w:val="000000"/>
+                <w:kern w:val="0"/>
+                <w:szCs w:val="20"/>
+              </w:rPr>
+            </w:pPr>
+            <w:r>
+              <w:rPr>
+                <w:rFonts w:ascii="D2Coding" w:eastAsia="D2Coding" w:hAnsi="D2Coding" w:cs="굴림" w:hint="eastAsia"/>
+                <w:color w:val="000000"/>
+                <w:kern w:val="0"/>
+                <w:szCs w:val="20"/>
+              </w:rPr>
+              <w:t xml:space="preserve">상호간의 구인구직 </w:t>
+            </w:r>
+            <w:proofErr w:type="spellStart"/>
+            <w:r>
+              <w:rPr>
+                <w:rFonts w:ascii="D2Coding" w:eastAsia="D2Coding" w:hAnsi="D2Coding" w:cs="굴림" w:hint="eastAsia"/>
+                <w:color w:val="000000"/>
+                <w:kern w:val="0"/>
+                <w:szCs w:val="20"/>
+              </w:rPr>
+              <w:t>게시글</w:t>
+            </w:r>
+            <w:proofErr w:type="spellEnd"/>
+          </w:p>
+          <w:p>
+            <w:pPr>
+              <w:tabs>
+                <w:tab w:val="left" w:pos="858"/>
+              </w:tabs>
+              <w:spacing w:after="0" w:line="384" w:lineRule="auto"/>
+              <w:textAlignment w:val="baseline"/>
+              <w:rPr>
+                <w:rFonts w:ascii="함초롬바탕" w:eastAsia="굴림" w:hAnsi="굴림" w:cs="굴림"/>
+                <w:color w:val="000000"/>
+                <w:kern w:val="0"/>
+                <w:szCs w:val="20"/>
+              </w:rPr>
+            </w:pPr>
+          </w:p>
+          <w:p>
+            <w:pPr>
+              <w:tabs>
+                <w:tab w:val="left" w:pos="858"/>
+              </w:tabs>
+              <w:spacing w:after="0" w:line="384" w:lineRule="auto"/>
+              <w:textAlignment w:val="baseline"/>
+              <w:rPr>
+                <w:rFonts w:ascii="함초롬바탕" w:eastAsia="굴림" w:hAnsi="굴림" w:cs="굴림"/>
+                <w:color w:val="000000"/>
+                <w:kern w:val="0"/>
+                <w:szCs w:val="20"/>
+              </w:rPr>
+            </w:pPr>
+          </w:p>
+          <w:p>
+            <w:pPr>
+              <w:tabs>
+                <w:tab w:val="left" w:pos="858"/>
+              </w:tabs>
+              <w:spacing w:after="0" w:line="384" w:lineRule="auto"/>
+              <w:textAlignment w:val="baseline"/>
+              <w:rPr>
+                <w:rFonts w:ascii="함초롬바탕" w:eastAsia="굴림" w:hAnsi="굴림" w:cs="굴림"/>
+                <w:color w:val="000000"/>
+                <w:kern w:val="0"/>
+                <w:szCs w:val="20"/>
+              </w:rPr>
+            </w:pPr>
+          </w:p>
+        </w:tc>
+        <w:tc>
+          <w:tcPr>
+            <w:tcW w:w="1678" w:type="dxa"/>
+            <w:vMerge w:val="restart"/>
+            <w:tcBorders>
+              <w:top w:val="single" w:sz="2" w:space="0" w:color="000000"/>
+              <w:left w:val="single" w:sz="2" w:space="0" w:color="000000"/>
+              <w:bottom w:val="single" w:sz="2" w:space="0" w:color="000000"/>
+              <w:right w:val="single" w:sz="2" w:space="0" w:color="000000"/>
+            </w:tcBorders>
+            <w:tcMar>
+              <w:top w:w="28" w:type="dxa"/>
+              <w:left w:w="102" w:type="dxa"/>
+              <w:bottom w:w="28" w:type="dxa"/>
+              <w:right w:w="102" w:type="dxa"/>
+            </w:tcMar>
+            <w:hideMark/>
+          </w:tcPr>
+          <w:p>
+            <w:pPr>
+              <w:tabs>
+                <w:tab w:val="left" w:pos="858"/>
+              </w:tabs>
+              <w:spacing w:after="0" w:line="384" w:lineRule="auto"/>
+              <w:textAlignment w:val="baseline"/>
+              <w:rPr>
+                <w:rFonts w:ascii="함초롬바탕" w:eastAsia="굴림" w:hAnsi="굴림" w:cs="굴림"/>
+                <w:color w:val="000000"/>
+                <w:kern w:val="0"/>
+                <w:szCs w:val="20"/>
+              </w:rPr>
+            </w:pPr>
+            <w:r>
+              <w:rPr>
+                <w:rFonts w:ascii="D2Coding" w:eastAsia="D2Coding" w:hAnsi="D2Coding" w:cs="굴림" w:hint="eastAsia"/>
+                <w:b/>
+                <w:bCs/>
+                <w:color w:val="000000"/>
+                <w:kern w:val="0"/>
+                <w:szCs w:val="20"/>
+              </w:rPr>
+              <w:t>고객 세그먼트</w:t>
+            </w:r>
+          </w:p>
+          <w:p>
+            <w:pPr>
+              <w:tabs>
+                <w:tab w:val="left" w:pos="858"/>
+              </w:tabs>
+              <w:spacing w:after="0" w:line="384" w:lineRule="auto"/>
+              <w:textAlignment w:val="baseline"/>
+              <w:rPr>
+                <w:rFonts w:ascii="함초롬바탕" w:eastAsia="굴림" w:hAnsi="굴림" w:cs="굴림"/>
+                <w:color w:val="000000"/>
+                <w:kern w:val="0"/>
+                <w:szCs w:val="20"/>
+              </w:rPr>
+            </w:pPr>
+          </w:p>
+          <w:p>
+            <w:pPr>
+              <w:tabs>
+                <w:tab w:val="left" w:pos="858"/>
+              </w:tabs>
+              <w:spacing w:after="0" w:line="384" w:lineRule="auto"/>
+              <w:textAlignment w:val="baseline"/>
+              <w:rPr>
+                <w:rFonts w:ascii="함초롬바탕" w:eastAsia="굴림" w:hAnsi="굴림" w:cs="굴림"/>
+                <w:color w:val="000000"/>
+                <w:kern w:val="0"/>
+                <w:szCs w:val="20"/>
+              </w:rPr>
+            </w:pPr>
+            <w:r>
+              <w:rPr>
+                <w:rFonts w:ascii="D2Coding" w:eastAsia="D2Coding" w:hAnsi="D2Coding" w:cs="굴림" w:hint="eastAsia"/>
+                <w:color w:val="000000"/>
+                <w:kern w:val="0"/>
+                <w:szCs w:val="20"/>
+              </w:rPr>
+              <w:t>10~20대 개발자, 아트, 사운드 관련 개발 공모전 참가 하려는 사람</w:t>
+            </w:r>
+          </w:p>
+          <w:p>
+            <w:pPr>
+              <w:tabs>
+                <w:tab w:val="left" w:pos="858"/>
+              </w:tabs>
+              <w:spacing w:after="0" w:line="384" w:lineRule="auto"/>
+              <w:textAlignment w:val="baseline"/>
+              <w:rPr>
+                <w:rFonts w:ascii="함초롬바탕" w:eastAsia="굴림" w:hAnsi="굴림" w:cs="굴림"/>
+                <w:color w:val="000000"/>
+                <w:kern w:val="0"/>
+                <w:szCs w:val="20"/>
+              </w:rPr>
+            </w:pPr>
+          </w:p>
+          <w:p>
+            <w:pPr>
+              <w:tabs>
+                <w:tab w:val="left" w:pos="858"/>
+              </w:tabs>
+              <w:spacing w:after="0" w:line="384" w:lineRule="auto"/>
+              <w:textAlignment w:val="baseline"/>
+              <w:rPr>
+                <w:rFonts w:ascii="함초롬바탕" w:eastAsia="굴림" w:hAnsi="굴림" w:cs="굴림"/>
+                <w:color w:val="000000"/>
+                <w:kern w:val="0"/>
+                <w:szCs w:val="20"/>
+              </w:rPr>
+            </w:pPr>
+          </w:p>
+          <w:p>
+            <w:pPr>
+              <w:tabs>
+                <w:tab w:val="left" w:pos="858"/>
+              </w:tabs>
+              <w:spacing w:after="0" w:line="384" w:lineRule="auto"/>
+              <w:textAlignment w:val="baseline"/>
+              <w:rPr>
+                <w:rFonts w:ascii="함초롬바탕" w:eastAsia="굴림" w:hAnsi="굴림" w:cs="굴림"/>
+                <w:color w:val="000000"/>
+                <w:kern w:val="0"/>
+                <w:szCs w:val="20"/>
+              </w:rPr>
+            </w:pPr>
+          </w:p>
+          <w:p>
+            <w:pPr>
+              <w:tabs>
+                <w:tab w:val="left" w:pos="858"/>
+              </w:tabs>
+              <w:spacing w:after="0" w:line="384" w:lineRule="auto"/>
+              <w:textAlignment w:val="baseline"/>
+              <w:rPr>
+                <w:rFonts w:ascii="함초롬바탕" w:eastAsia="굴림" w:hAnsi="굴림" w:cs="굴림"/>
+                <w:color w:val="000000"/>
+                <w:kern w:val="0"/>
+                <w:szCs w:val="20"/>
+              </w:rPr>
+            </w:pPr>
+          </w:p>
+          <w:p>
+            <w:pPr>
+              <w:tabs>
+                <w:tab w:val="left" w:pos="858"/>
+              </w:tabs>
+              <w:spacing w:after="0" w:line="384" w:lineRule="auto"/>
+              <w:textAlignment w:val="baseline"/>
+              <w:rPr>
+                <w:rFonts w:ascii="함초롬바탕" w:eastAsia="굴림" w:hAnsi="굴림" w:cs="굴림"/>
+                <w:color w:val="000000"/>
+                <w:kern w:val="0"/>
+                <w:szCs w:val="20"/>
+              </w:rPr>
+            </w:pPr>
+          </w:p>
+          <w:p>
+            <w:pPr>
+              <w:tabs>
+                <w:tab w:val="left" w:pos="858"/>
+              </w:tabs>
+              <w:spacing w:after="0" w:line="384" w:lineRule="auto"/>
+              <w:textAlignment w:val="baseline"/>
+              <w:rPr>
+                <w:rFonts w:ascii="함초롬바탕" w:eastAsia="굴림" w:hAnsi="굴림" w:cs="굴림"/>
+                <w:color w:val="000000"/>
+                <w:kern w:val="0"/>
+                <w:szCs w:val="20"/>
+              </w:rPr>
+            </w:pPr>
+          </w:p>
+          <w:p>
+            <w:pPr>
+              <w:tabs>
+                <w:tab w:val="left" w:pos="858"/>
+              </w:tabs>
+              <w:spacing w:after="0" w:line="384" w:lineRule="auto"/>
+              <w:textAlignment w:val="baseline"/>
+              <w:rPr>
+                <w:rFonts w:ascii="함초롬바탕" w:eastAsia="굴림" w:hAnsi="굴림" w:cs="굴림"/>
+                <w:color w:val="000000"/>
+                <w:kern w:val="0"/>
+                <w:szCs w:val="20"/>
+              </w:rPr>
+            </w:pPr>
+          </w:p>
+          <w:p>
+            <w:pPr>
+              <w:tabs>
+                <w:tab w:val="left" w:pos="858"/>
+              </w:tabs>
+              <w:spacing w:after="0" w:line="384" w:lineRule="auto"/>
+              <w:textAlignment w:val="baseline"/>
+              <w:rPr>
+                <w:rFonts w:ascii="함초롬바탕" w:eastAsia="굴림" w:hAnsi="굴림" w:cs="굴림"/>
+                <w:color w:val="000000"/>
+                <w:kern w:val="0"/>
+                <w:szCs w:val="20"/>
+              </w:rPr>
+            </w:pPr>
+          </w:p>
+          <w:p>
+            <w:pPr>
+              <w:tabs>
+                <w:tab w:val="left" w:pos="858"/>
+              </w:tabs>
+              <w:spacing w:after="0" w:line="384" w:lineRule="auto"/>
+              <w:textAlignment w:val="baseline"/>
+              <w:rPr>
+                <w:rFonts w:ascii="함초롬바탕" w:eastAsia="굴림" w:hAnsi="굴림" w:cs="굴림"/>
+                <w:color w:val="000000"/>
+                <w:kern w:val="0"/>
+                <w:szCs w:val="20"/>
+              </w:rPr>
+            </w:pPr>
+          </w:p>
+        </w:tc>
+      </w:tr>
+      <w:tr>
+        <w:trPr>
+          <w:trHeight w:val="56"/>
+        </w:trPr>
+        <w:tc>
+          <w:tcPr>
+            <w:tcW w:w="0" w:type="auto"/>
+            <w:vMerge/>
+            <w:tcBorders>
+              <w:top w:val="single" w:sz="2" w:space="0" w:color="000000"/>
+              <w:left w:val="single" w:sz="2" w:space="0" w:color="000000"/>
+              <w:bottom w:val="single" w:sz="2" w:space="0" w:color="000000"/>
+              <w:right w:val="single" w:sz="2" w:space="0" w:color="000000"/>
+            </w:tcBorders>
+            <w:vAlign w:val="center"/>
+            <w:hideMark/>
+          </w:tcPr>
+          <w:p>
+            <w:pPr>
+              <w:widowControl/>
+              <w:wordWrap/>
+              <w:autoSpaceDE/>
+              <w:autoSpaceDN/>
+              <w:spacing w:after="0" w:line="240" w:lineRule="auto"/>
+              <w:jc w:val="left"/>
+              <w:rPr>
+                <w:rFonts w:ascii="함초롬바탕" w:eastAsia="굴림" w:hAnsi="굴림" w:cs="굴림"/>
+                <w:color w:val="000000"/>
+                <w:kern w:val="0"/>
+                <w:szCs w:val="20"/>
+              </w:rPr>
+            </w:pPr>
+          </w:p>
+        </w:tc>
+        <w:tc>
+          <w:tcPr>
+            <w:tcW w:w="1678" w:type="dxa"/>
+            <w:tcBorders>
+              <w:top w:val="single" w:sz="2" w:space="0" w:color="000000"/>
+              <w:left w:val="single" w:sz="2" w:space="0" w:color="000000"/>
+              <w:bottom w:val="single" w:sz="2" w:space="0" w:color="000000"/>
+              <w:right w:val="single" w:sz="2" w:space="0" w:color="000000"/>
+            </w:tcBorders>
+            <w:tcMar>
+              <w:top w:w="28" w:type="dxa"/>
+              <w:left w:w="102" w:type="dxa"/>
+              <w:bottom w:w="28" w:type="dxa"/>
+              <w:right w:w="102" w:type="dxa"/>
+            </w:tcMar>
+            <w:hideMark/>
+          </w:tcPr>
+          <w:p>
+            <w:pPr>
+              <w:tabs>
+                <w:tab w:val="left" w:pos="858"/>
+              </w:tabs>
+              <w:spacing w:after="0" w:line="384" w:lineRule="auto"/>
+              <w:textAlignment w:val="baseline"/>
+              <w:rPr>
+                <w:rFonts w:ascii="함초롬바탕" w:eastAsia="굴림" w:hAnsi="굴림" w:cs="굴림"/>
+                <w:color w:val="000000"/>
+                <w:kern w:val="0"/>
+                <w:szCs w:val="20"/>
+              </w:rPr>
+            </w:pPr>
+            <w:r>
+              <w:rPr>
+                <w:rFonts w:ascii="D2Coding" w:eastAsia="D2Coding" w:hAnsi="D2Coding" w:cs="굴림" w:hint="eastAsia"/>
+                <w:b/>
+                <w:bCs/>
+                <w:color w:val="000000"/>
+                <w:kern w:val="0"/>
+                <w:szCs w:val="20"/>
+              </w:rPr>
+              <w:t>핵심 자원</w:t>
+            </w:r>
+          </w:p>
+          <w:p>
+            <w:pPr>
+              <w:tabs>
+                <w:tab w:val="left" w:pos="858"/>
+              </w:tabs>
+              <w:spacing w:after="0" w:line="384" w:lineRule="auto"/>
+              <w:textAlignment w:val="baseline"/>
+              <w:rPr>
+                <w:rFonts w:ascii="함초롬바탕" w:eastAsia="굴림" w:hAnsi="굴림" w:cs="굴림"/>
+                <w:color w:val="000000"/>
+                <w:kern w:val="0"/>
+                <w:szCs w:val="20"/>
+              </w:rPr>
+            </w:pPr>
+          </w:p>
+          <w:p>
+            <w:pPr>
+              <w:tabs>
+                <w:tab w:val="left" w:pos="858"/>
+              </w:tabs>
+              <w:spacing w:after="0" w:line="384" w:lineRule="auto"/>
+              <w:textAlignment w:val="baseline"/>
+              <w:rPr>
+                <w:rFonts w:ascii="함초롬바탕" w:eastAsia="굴림" w:hAnsi="굴림" w:cs="굴림"/>
+                <w:color w:val="000000"/>
+                <w:kern w:val="0"/>
+                <w:szCs w:val="20"/>
+              </w:rPr>
+            </w:pPr>
+            <w:r>
+              <w:rPr>
+                <w:rFonts w:ascii="D2Coding" w:eastAsia="D2Coding" w:hAnsi="D2Coding" w:cs="굴림" w:hint="eastAsia"/>
+                <w:color w:val="000000"/>
+                <w:kern w:val="0"/>
+                <w:szCs w:val="20"/>
+              </w:rPr>
+              <w:t>커뮤니티 서버</w:t>
+            </w:r>
+          </w:p>
+          <w:p>
+            <w:pPr>
+              <w:tabs>
+                <w:tab w:val="left" w:pos="858"/>
+              </w:tabs>
+              <w:spacing w:after="0" w:line="384" w:lineRule="auto"/>
+              <w:textAlignment w:val="baseline"/>
+              <w:rPr>
+                <w:rFonts w:ascii="함초롬바탕" w:eastAsia="굴림" w:hAnsi="굴림" w:cs="굴림"/>
+                <w:color w:val="000000"/>
+                <w:kern w:val="0"/>
+                <w:szCs w:val="20"/>
+              </w:rPr>
+            </w:pPr>
+          </w:p>
+          <w:p>
+            <w:pPr>
+              <w:tabs>
+                <w:tab w:val="left" w:pos="858"/>
+              </w:tabs>
+              <w:spacing w:after="0" w:line="384" w:lineRule="auto"/>
+              <w:textAlignment w:val="baseline"/>
+              <w:rPr>
+                <w:rFonts w:ascii="함초롬바탕" w:eastAsia="굴림" w:hAnsi="굴림" w:cs="굴림"/>
+                <w:color w:val="000000"/>
+                <w:kern w:val="0"/>
+                <w:szCs w:val="20"/>
+              </w:rPr>
+            </w:pPr>
+            <w:r>
+              <w:rPr>
+                <w:rFonts w:ascii="D2Coding" w:eastAsia="D2Coding" w:hAnsi="D2Coding" w:cs="굴림" w:hint="eastAsia"/>
+                <w:color w:val="000000"/>
+                <w:kern w:val="0"/>
+                <w:szCs w:val="20"/>
+              </w:rPr>
+              <w:t>사용 인원수</w:t>
+            </w:r>
+          </w:p>
+          <w:p>
+            <w:pPr>
+              <w:tabs>
+                <w:tab w:val="left" w:pos="858"/>
+              </w:tabs>
+              <w:spacing w:after="0" w:line="384" w:lineRule="auto"/>
+              <w:textAlignment w:val="baseline"/>
+              <w:rPr>
+                <w:rFonts w:ascii="함초롬바탕" w:eastAsia="굴림" w:hAnsi="굴림" w:cs="굴림"/>
+                <w:color w:val="000000"/>
+                <w:kern w:val="0"/>
+                <w:szCs w:val="20"/>
+              </w:rPr>
+            </w:pPr>
+          </w:p>
+          <w:p>
+            <w:pPr>
+              <w:tabs>
+                <w:tab w:val="left" w:pos="858"/>
+              </w:tabs>
+              <w:spacing w:after="0" w:line="384" w:lineRule="auto"/>
+              <w:textAlignment w:val="baseline"/>
+              <w:rPr>
+                <w:rFonts w:ascii="함초롬바탕" w:eastAsia="굴림" w:hAnsi="굴림" w:cs="굴림"/>
+                <w:color w:val="000000"/>
+                <w:kern w:val="0"/>
+                <w:szCs w:val="20"/>
+              </w:rPr>
+            </w:pPr>
+          </w:p>
+          <w:p>
+            <w:pPr>
+              <w:tabs>
+                <w:tab w:val="left" w:pos="858"/>
+              </w:tabs>
+              <w:spacing w:after="0" w:line="384" w:lineRule="auto"/>
+              <w:textAlignment w:val="baseline"/>
+              <w:rPr>
+                <w:rFonts w:ascii="함초롬바탕" w:eastAsia="굴림" w:hAnsi="굴림" w:cs="굴림"/>
+                <w:color w:val="000000"/>
+                <w:kern w:val="0"/>
+                <w:szCs w:val="20"/>
+              </w:rPr>
+            </w:pPr>
+          </w:p>
+          <w:p>
+            <w:pPr>
+              <w:tabs>
+                <w:tab w:val="left" w:pos="858"/>
+              </w:tabs>
+              <w:spacing w:after="0" w:line="384" w:lineRule="auto"/>
+              <w:textAlignment w:val="baseline"/>
+              <w:rPr>
+                <w:rFonts w:ascii="함초롬바탕" w:eastAsia="굴림" w:hAnsi="굴림" w:cs="굴림"/>
+                <w:color w:val="000000"/>
+                <w:kern w:val="0"/>
+                <w:szCs w:val="20"/>
+              </w:rPr>
+            </w:pPr>
+          </w:p>
+          <w:p>
+            <w:pPr>
+              <w:tabs>
+                <w:tab w:val="left" w:pos="858"/>
+              </w:tabs>
+              <w:spacing w:after="0" w:line="384" w:lineRule="auto"/>
+              <w:textAlignment w:val="baseline"/>
+              <w:rPr>
+                <w:rFonts w:ascii="함초롬바탕" w:eastAsia="굴림" w:hAnsi="굴림" w:cs="굴림"/>
+                <w:b/>
+                <w:bCs/>
+                <w:color w:val="000000"/>
+                <w:kern w:val="0"/>
+                <w:szCs w:val="20"/>
+              </w:rPr>
+            </w:pPr>
+          </w:p>
+        </w:tc>
+        <w:tc>
+          <w:tcPr>
+            <w:tcW w:w="0" w:type="auto"/>
+            <w:gridSpan w:val="2"/>
+            <w:vMerge/>
+            <w:tcBorders>
+              <w:top w:val="single" w:sz="2" w:space="0" w:color="000000"/>
+              <w:left w:val="single" w:sz="2" w:space="0" w:color="000000"/>
+              <w:bottom w:val="single" w:sz="2" w:space="0" w:color="000000"/>
+              <w:right w:val="single" w:sz="2" w:space="0" w:color="000000"/>
+            </w:tcBorders>
+            <w:vAlign w:val="center"/>
+            <w:hideMark/>
+          </w:tcPr>
+          <w:p>
+            <w:pPr>
+              <w:widowControl/>
+              <w:wordWrap/>
+              <w:autoSpaceDE/>
+              <w:autoSpaceDN/>
+              <w:spacing w:after="0" w:line="240" w:lineRule="auto"/>
+              <w:jc w:val="left"/>
+              <w:rPr>
+                <w:rFonts w:ascii="함초롬바탕" w:eastAsia="굴림" w:hAnsi="굴림" w:cs="굴림"/>
+                <w:color w:val="000000"/>
+                <w:kern w:val="0"/>
+                <w:szCs w:val="20"/>
+              </w:rPr>
+            </w:pPr>
+          </w:p>
+        </w:tc>
+        <w:tc>
+          <w:tcPr>
+            <w:tcW w:w="1678" w:type="dxa"/>
+            <w:tcBorders>
+              <w:top w:val="single" w:sz="2" w:space="0" w:color="000000"/>
+              <w:left w:val="single" w:sz="2" w:space="0" w:color="000000"/>
+              <w:bottom w:val="single" w:sz="2" w:space="0" w:color="000000"/>
+              <w:right w:val="single" w:sz="2" w:space="0" w:color="000000"/>
+            </w:tcBorders>
+            <w:tcMar>
+              <w:top w:w="28" w:type="dxa"/>
+              <w:left w:w="102" w:type="dxa"/>
+              <w:bottom w:w="28" w:type="dxa"/>
+              <w:right w:w="102" w:type="dxa"/>
+            </w:tcMar>
+            <w:hideMark/>
+          </w:tcPr>
+          <w:p>
+            <w:pPr>
+              <w:tabs>
+                <w:tab w:val="left" w:pos="858"/>
+              </w:tabs>
+              <w:spacing w:after="0" w:line="384" w:lineRule="auto"/>
+              <w:textAlignment w:val="baseline"/>
+              <w:rPr>
+                <w:rFonts w:ascii="함초롬바탕" w:eastAsia="굴림" w:hAnsi="굴림" w:cs="굴림"/>
+                <w:color w:val="000000"/>
+                <w:kern w:val="0"/>
+                <w:szCs w:val="20"/>
+              </w:rPr>
+            </w:pPr>
+            <w:r>
+              <w:rPr>
+                <w:rFonts w:ascii="D2Coding" w:eastAsia="D2Coding" w:hAnsi="D2Coding" w:cs="굴림" w:hint="eastAsia"/>
+                <w:b/>
+                <w:bCs/>
+                <w:color w:val="000000"/>
+                <w:kern w:val="0"/>
+                <w:szCs w:val="20"/>
+              </w:rPr>
+              <w:t>채널</w:t>
+            </w:r>
+          </w:p>
+          <w:p>
+            <w:pPr>
+              <w:tabs>
+                <w:tab w:val="left" w:pos="858"/>
+              </w:tabs>
+              <w:spacing w:after="0" w:line="384" w:lineRule="auto"/>
+              <w:textAlignment w:val="baseline"/>
+              <w:rPr>
+                <w:rFonts w:ascii="함초롬바탕" w:eastAsia="굴림" w:hAnsi="굴림" w:cs="굴림"/>
+                <w:color w:val="000000"/>
+                <w:kern w:val="0"/>
+                <w:szCs w:val="20"/>
+              </w:rPr>
+            </w:pPr>
+          </w:p>
+          <w:p>
+            <w:pPr>
+              <w:tabs>
+                <w:tab w:val="left" w:pos="858"/>
+              </w:tabs>
+              <w:spacing w:after="0" w:line="384" w:lineRule="auto"/>
+              <w:textAlignment w:val="baseline"/>
+              <w:rPr>
+                <w:rFonts w:ascii="함초롬바탕" w:eastAsia="굴림" w:hAnsi="굴림" w:cs="굴림"/>
+                <w:color w:val="000000"/>
+                <w:kern w:val="0"/>
+                <w:szCs w:val="20"/>
+              </w:rPr>
+            </w:pPr>
+            <w:r>
+              <w:rPr>
+                <w:rFonts w:ascii="D2Coding" w:eastAsia="D2Coding" w:hAnsi="D2Coding" w:cs="굴림" w:hint="eastAsia"/>
+                <w:color w:val="000000"/>
+                <w:kern w:val="0"/>
+                <w:szCs w:val="20"/>
+              </w:rPr>
+              <w:t>앱 또는 사이트</w:t>
+            </w:r>
+          </w:p>
+        </w:tc>
+        <w:tc>
+          <w:tcPr>
+            <w:tcW w:w="0" w:type="auto"/>
+            <w:vMerge/>
+            <w:tcBorders>
+              <w:top w:val="single" w:sz="2" w:space="0" w:color="000000"/>
+              <w:left w:val="single" w:sz="2" w:space="0" w:color="000000"/>
+              <w:bottom w:val="single" w:sz="2" w:space="0" w:color="000000"/>
+              <w:right w:val="single" w:sz="2" w:space="0" w:color="000000"/>
+            </w:tcBorders>
+            <w:vAlign w:val="center"/>
+            <w:hideMark/>
+          </w:tcPr>
+          <w:p>
+            <w:pPr>
+              <w:widowControl/>
+              <w:wordWrap/>
+              <w:autoSpaceDE/>
+              <w:autoSpaceDN/>
+              <w:spacing w:after="0" w:line="240" w:lineRule="auto"/>
+              <w:jc w:val="left"/>
+              <w:rPr>
+                <w:rFonts w:ascii="함초롬바탕" w:eastAsia="굴림" w:hAnsi="굴림" w:cs="굴림"/>
+                <w:color w:val="000000"/>
+                <w:kern w:val="0"/>
+                <w:szCs w:val="20"/>
+              </w:rPr>
+            </w:pPr>
+          </w:p>
+        </w:tc>
+      </w:tr>
+      <w:tr>
+        <w:trPr>
+          <w:trHeight w:val="313"/>
+        </w:trPr>
+        <w:tc>
+          <w:tcPr>
+            <w:tcW w:w="4195" w:type="dxa"/>
+            <w:gridSpan w:val="3"/>
+            <w:tcBorders>
+              <w:top w:val="single" w:sz="2" w:space="0" w:color="000000"/>
+              <w:left w:val="single" w:sz="2" w:space="0" w:color="000000"/>
+              <w:bottom w:val="single" w:sz="2" w:space="0" w:color="000000"/>
+              <w:right w:val="single" w:sz="2" w:space="0" w:color="000000"/>
+            </w:tcBorders>
+            <w:tcMar>
+              <w:top w:w="28" w:type="dxa"/>
+              <w:left w:w="102" w:type="dxa"/>
+              <w:bottom w:w="28" w:type="dxa"/>
+              <w:right w:w="102" w:type="dxa"/>
+            </w:tcMar>
+            <w:hideMark/>
+          </w:tcPr>
+          <w:p>
+            <w:pPr>
+              <w:tabs>
+                <w:tab w:val="left" w:pos="858"/>
+              </w:tabs>
+              <w:spacing w:after="0" w:line="384" w:lineRule="auto"/>
+              <w:textAlignment w:val="baseline"/>
+              <w:rPr>
+                <w:rFonts w:ascii="함초롬바탕" w:eastAsia="굴림" w:hAnsi="굴림" w:cs="굴림"/>
+                <w:color w:val="000000"/>
+                <w:kern w:val="0"/>
+                <w:szCs w:val="20"/>
+              </w:rPr>
+            </w:pPr>
+            <w:r>
+              <w:rPr>
+                <w:rFonts w:ascii="D2Coding" w:eastAsia="D2Coding" w:hAnsi="D2Coding" w:cs="굴림" w:hint="eastAsia"/>
+                <w:b/>
+                <w:bCs/>
+                <w:color w:val="000000"/>
+                <w:kern w:val="0"/>
+                <w:szCs w:val="20"/>
+              </w:rPr>
+              <w:t>비용</w:t>
+            </w:r>
+          </w:p>
+          <w:p>
+            <w:pPr>
+              <w:tabs>
+                <w:tab w:val="left" w:pos="858"/>
+              </w:tabs>
+              <w:spacing w:after="0" w:line="384" w:lineRule="auto"/>
+              <w:textAlignment w:val="baseline"/>
+              <w:rPr>
+                <w:rFonts w:ascii="함초롬바탕" w:eastAsia="굴림" w:hAnsi="굴림" w:cs="굴림"/>
+                <w:color w:val="000000"/>
+                <w:kern w:val="0"/>
+                <w:szCs w:val="20"/>
+              </w:rPr>
+            </w:pPr>
+          </w:p>
+          <w:p>
+            <w:pPr>
+              <w:tabs>
+                <w:tab w:val="left" w:pos="858"/>
+              </w:tabs>
+              <w:spacing w:after="0" w:line="384" w:lineRule="auto"/>
+              <w:textAlignment w:val="baseline"/>
+              <w:rPr>
+                <w:rFonts w:ascii="함초롬바탕" w:eastAsia="굴림" w:hAnsi="굴림" w:cs="굴림"/>
+                <w:color w:val="000000"/>
+                <w:kern w:val="0"/>
+                <w:szCs w:val="20"/>
+              </w:rPr>
+            </w:pPr>
+            <w:r>
+              <w:rPr>
+                <w:rFonts w:ascii="D2Coding" w:eastAsia="D2Coding" w:hAnsi="D2Coding" w:cs="굴림" w:hint="eastAsia"/>
+                <w:color w:val="000000"/>
+                <w:kern w:val="0"/>
+                <w:szCs w:val="20"/>
+              </w:rPr>
+              <w:t>서버 유지 비용</w:t>
+            </w:r>
+          </w:p>
+          <w:p>
+            <w:pPr>
+              <w:tabs>
+                <w:tab w:val="left" w:pos="858"/>
+              </w:tabs>
+              <w:spacing w:after="0" w:line="384" w:lineRule="auto"/>
+              <w:textAlignment w:val="baseline"/>
+              <w:rPr>
+                <w:rFonts w:ascii="함초롬바탕" w:eastAsia="굴림" w:hAnsi="굴림" w:cs="굴림"/>
+                <w:color w:val="000000"/>
+                <w:kern w:val="0"/>
+                <w:szCs w:val="20"/>
+              </w:rPr>
+            </w:pPr>
+          </w:p>
+          <w:p>
+            <w:pPr>
+              <w:tabs>
+                <w:tab w:val="left" w:pos="858"/>
+              </w:tabs>
+              <w:spacing w:after="0" w:line="384" w:lineRule="auto"/>
+              <w:textAlignment w:val="baseline"/>
+              <w:rPr>
+                <w:rFonts w:ascii="함초롬바탕" w:eastAsia="굴림" w:hAnsi="굴림" w:cs="굴림"/>
+                <w:color w:val="000000"/>
+                <w:kern w:val="0"/>
+                <w:szCs w:val="20"/>
+              </w:rPr>
+            </w:pPr>
+            <w:r>
+              <w:rPr>
+                <w:rFonts w:ascii="D2Coding" w:eastAsia="D2Coding" w:hAnsi="D2Coding" w:cs="굴림" w:hint="eastAsia"/>
+                <w:color w:val="000000"/>
+                <w:kern w:val="0"/>
+                <w:szCs w:val="20"/>
+              </w:rPr>
+              <w:lastRenderedPageBreak/>
+              <w:t>커뮤니티 관리자 인건비</w:t>
+            </w:r>
+          </w:p>
+          <w:p>
+            <w:pPr>
+              <w:tabs>
+                <w:tab w:val="left" w:pos="858"/>
+              </w:tabs>
+              <w:spacing w:after="0" w:line="384" w:lineRule="auto"/>
+              <w:textAlignment w:val="baseline"/>
+              <w:rPr>
+                <w:rFonts w:ascii="함초롬바탕" w:eastAsia="굴림" w:hAnsi="굴림" w:cs="굴림"/>
+                <w:color w:val="000000"/>
+                <w:kern w:val="0"/>
+                <w:szCs w:val="20"/>
+              </w:rPr>
+            </w:pPr>
+          </w:p>
+          <w:p>
+            <w:pPr>
+              <w:tabs>
+                <w:tab w:val="left" w:pos="858"/>
+              </w:tabs>
+              <w:spacing w:after="0" w:line="384" w:lineRule="auto"/>
+              <w:textAlignment w:val="baseline"/>
+              <w:rPr>
+                <w:rFonts w:ascii="함초롬바탕" w:eastAsia="굴림" w:hAnsi="굴림" w:cs="굴림"/>
+                <w:color w:val="000000"/>
+                <w:kern w:val="0"/>
+                <w:szCs w:val="20"/>
+              </w:rPr>
+            </w:pPr>
+            <w:r>
+              <w:rPr>
+                <w:rFonts w:ascii="D2Coding" w:eastAsia="D2Coding" w:hAnsi="D2Coding" w:cs="굴림" w:hint="eastAsia"/>
+                <w:color w:val="000000"/>
+                <w:kern w:val="0"/>
+                <w:szCs w:val="20"/>
+              </w:rPr>
+              <w:t>마케팅 비용</w:t>
+            </w:r>
+          </w:p>
+          <w:p>
+            <w:pPr>
+              <w:tabs>
+                <w:tab w:val="left" w:pos="858"/>
+              </w:tabs>
+              <w:spacing w:after="0" w:line="384" w:lineRule="auto"/>
+              <w:textAlignment w:val="baseline"/>
+              <w:rPr>
+                <w:rFonts w:ascii="함초롬바탕" w:eastAsia="굴림" w:hAnsi="굴림" w:cs="굴림"/>
+                <w:color w:val="000000"/>
+                <w:kern w:val="0"/>
+                <w:szCs w:val="20"/>
+              </w:rPr>
+            </w:pPr>
+          </w:p>
+        </w:tc>
+        <w:tc>
+          <w:tcPr>
+            <w:tcW w:w="4195" w:type="dxa"/>
+            <w:gridSpan w:val="3"/>
+            <w:tcBorders>
+              <w:top w:val="single" w:sz="2" w:space="0" w:color="000000"/>
+              <w:left w:val="single" w:sz="2" w:space="0" w:color="000000"/>
+              <w:bottom w:val="single" w:sz="2" w:space="0" w:color="000000"/>
+              <w:right w:val="single" w:sz="2" w:space="0" w:color="000000"/>
+            </w:tcBorders>
+            <w:tcMar>
+              <w:top w:w="28" w:type="dxa"/>
+              <w:left w:w="102" w:type="dxa"/>
+              <w:bottom w:w="28" w:type="dxa"/>
+              <w:right w:w="102" w:type="dxa"/>
+            </w:tcMar>
+            <w:hideMark/>
+          </w:tcPr>
+          <w:p>
+            <w:pPr>
+              <w:tabs>
+                <w:tab w:val="left" w:pos="858"/>
+              </w:tabs>
+              <w:spacing w:after="0" w:line="384" w:lineRule="auto"/>
+              <w:textAlignment w:val="baseline"/>
+              <w:rPr>
+                <w:rFonts w:ascii="함초롬바탕" w:eastAsia="굴림" w:hAnsi="굴림" w:cs="굴림"/>
+                <w:color w:val="000000"/>
+                <w:kern w:val="0"/>
+                <w:szCs w:val="20"/>
+              </w:rPr>
+            </w:pPr>
+            <w:r>
+              <w:rPr>
+                <w:rFonts w:ascii="D2Coding" w:eastAsia="D2Coding" w:hAnsi="D2Coding" w:cs="굴림" w:hint="eastAsia"/>
+                <w:b/>
+                <w:bCs/>
+                <w:color w:val="000000"/>
+                <w:kern w:val="0"/>
+                <w:szCs w:val="20"/>
+              </w:rPr>
+              <w:lastRenderedPageBreak/>
+              <w:t>수익</w:t>
+            </w:r>
+          </w:p>
+          <w:p>
+            <w:pPr>
+              <w:tabs>
+                <w:tab w:val="left" w:pos="858"/>
+              </w:tabs>
+              <w:spacing w:after="0" w:line="384" w:lineRule="auto"/>
+              <w:textAlignment w:val="baseline"/>
+              <w:rPr>
+                <w:rFonts w:ascii="함초롬바탕" w:eastAsia="굴림" w:hAnsi="굴림" w:cs="굴림"/>
+                <w:color w:val="000000"/>
+                <w:kern w:val="0"/>
+                <w:szCs w:val="20"/>
+              </w:rPr>
+            </w:pPr>
+          </w:p>
+          <w:p>
+            <w:pPr>
+              <w:tabs>
+                <w:tab w:val="left" w:pos="858"/>
+              </w:tabs>
+              <w:spacing w:after="0" w:line="384" w:lineRule="auto"/>
+              <w:textAlignment w:val="baseline"/>
+              <w:rPr>
+                <w:rFonts w:ascii="함초롬바탕" w:eastAsia="굴림" w:hAnsi="굴림" w:cs="굴림"/>
+                <w:color w:val="000000"/>
+                <w:kern w:val="0"/>
+                <w:szCs w:val="20"/>
+              </w:rPr>
+            </w:pPr>
+          </w:p>
+          <w:p>
+            <w:pPr>
+              <w:tabs>
+                <w:tab w:val="left" w:pos="858"/>
+              </w:tabs>
+              <w:spacing w:after="0" w:line="384" w:lineRule="auto"/>
+              <w:textAlignment w:val="baseline"/>
+              <w:rPr>
+                <w:rFonts w:ascii="함초롬바탕" w:eastAsia="굴림" w:hAnsi="굴림" w:cs="굴림"/>
+                <w:color w:val="000000"/>
+                <w:kern w:val="0"/>
+                <w:szCs w:val="20"/>
+              </w:rPr>
+            </w:pPr>
+          </w:p>
+        </w:tc>
+      </w:tr>
+    </w:tbl>
+    <w:p>
+      <w:pPr>
+        <w:spacing w:after="0" w:line="384" w:lineRule="auto"/>
+        <w:textAlignment w:val="baseline"/>
+        <w:rPr>
+          <w:rFonts w:ascii="함초롬바탕" w:eastAsia="굴림" w:hAnsi="굴림" w:cs="굴림"/>
+          <w:color w:val="000000"/>
+          <w:kern w:val="0"/>
+          <w:szCs w:val="20"/>
+        </w:rPr>
+      </w:pPr>
+    </w:p>
+    <w:p>
+      <w:pPr>
+        <w:spacing w:after="0" w:line="384" w:lineRule="auto"/>
+        <w:textAlignment w:val="baseline"/>
+        <w:rPr>
+          <w:rFonts w:ascii="함초롬바탕" w:eastAsia="굴림" w:hAnsi="굴림" w:cs="굴림"/>
+          <w:color w:val="000000"/>
+          <w:kern w:val="0"/>
+          <w:szCs w:val="20"/>
+        </w:rPr>
+      </w:pPr>
+      <w:r>
+        <w:rPr>
+          <w:rFonts w:ascii="D2Coding" w:eastAsia="D2Coding" w:hAnsi="D2Coding" w:cs="굴림" w:hint="eastAsia"/>
+          <w:color w:val="000000"/>
+          <w:kern w:val="0"/>
+          <w:szCs w:val="20"/>
+        </w:rPr>
+        <w:t xml:space="preserve">고객 </w:t>
+      </w:r>
+      <w:proofErr w:type="gramStart"/>
+      <w:r>
+        <w:rPr>
+          <w:rFonts w:ascii="D2Coding" w:eastAsia="D2Coding" w:hAnsi="D2Coding" w:cs="굴림" w:hint="eastAsia"/>
+          <w:color w:val="000000"/>
+          <w:kern w:val="0"/>
+          <w:szCs w:val="20"/>
+        </w:rPr>
+        <w:t>세그먼트 :</w:t>
+      </w:r>
+      <w:proofErr w:type="gramEnd"/>
+      <w:r>
+        <w:rPr>
+          <w:rFonts w:ascii="D2Coding" w:eastAsia="D2Coding" w:hAnsi="D2Coding" w:cs="굴림" w:hint="eastAsia"/>
+          <w:color w:val="000000"/>
+          <w:kern w:val="0"/>
+          <w:szCs w:val="20"/>
+        </w:rPr>
+        <w:t xml:space="preserve"> 어떤 고객층이 있는가</w:t>
+      </w:r>
+    </w:p>
+    <w:p>
+      <w:pPr>
+        <w:spacing w:after="0" w:line="384" w:lineRule="auto"/>
+        <w:textAlignment w:val="baseline"/>
+        <w:rPr>
+          <w:rFonts w:ascii="함초롬바탕" w:eastAsia="굴림" w:hAnsi="굴림" w:cs="굴림"/>
+          <w:color w:val="000000"/>
+          <w:kern w:val="0"/>
+          <w:szCs w:val="20"/>
+        </w:rPr>
+      </w:pPr>
+      <w:r>
+        <w:rPr>
+          <w:rFonts w:ascii="D2Coding" w:eastAsia="D2Coding" w:hAnsi="D2Coding" w:cs="굴림" w:hint="eastAsia"/>
+          <w:color w:val="000000"/>
+          <w:kern w:val="0"/>
+          <w:szCs w:val="20"/>
+        </w:rPr>
+        <w:t xml:space="preserve">가치 </w:t>
+      </w:r>
+      <w:proofErr w:type="gramStart"/>
+      <w:r>
+        <w:rPr>
+          <w:rFonts w:ascii="D2Coding" w:eastAsia="D2Coding" w:hAnsi="D2Coding" w:cs="굴림" w:hint="eastAsia"/>
+          <w:color w:val="000000"/>
+          <w:kern w:val="0"/>
+          <w:szCs w:val="20"/>
+        </w:rPr>
+        <w:t>제안 :</w:t>
+      </w:r>
+      <w:proofErr w:type="gramEnd"/>
+      <w:r>
+        <w:rPr>
+          <w:rFonts w:ascii="D2Coding" w:eastAsia="D2Coding" w:hAnsi="D2Coding" w:cs="굴림" w:hint="eastAsia"/>
+          <w:color w:val="000000"/>
+          <w:kern w:val="0"/>
+          <w:szCs w:val="20"/>
+        </w:rPr>
+        <w:t xml:space="preserve"> 고객에게 어떤 가치를 제공하는가</w:t>
+      </w:r>
+    </w:p>
+    <w:p>
+      <w:pPr>
+        <w:spacing w:after="0" w:line="384" w:lineRule="auto"/>
+        <w:textAlignment w:val="baseline"/>
+        <w:rPr>
+          <w:rFonts w:ascii="함초롬바탕" w:eastAsia="굴림" w:hAnsi="굴림" w:cs="굴림"/>
+          <w:color w:val="000000"/>
+          <w:kern w:val="0"/>
+          <w:szCs w:val="20"/>
+        </w:rPr>
+      </w:pPr>
+      <w:proofErr w:type="gramStart"/>
+      <w:r>
+        <w:rPr>
+          <w:rFonts w:ascii="D2Coding" w:eastAsia="D2Coding" w:hAnsi="D2Coding" w:cs="굴림" w:hint="eastAsia"/>
+          <w:color w:val="000000"/>
+          <w:kern w:val="0"/>
+          <w:szCs w:val="20"/>
+        </w:rPr>
+        <w:t>채널 :</w:t>
+      </w:r>
+      <w:proofErr w:type="gramEnd"/>
+      <w:r>
+        <w:rPr>
+          <w:rFonts w:ascii="D2Coding" w:eastAsia="D2Coding" w:hAnsi="D2Coding" w:cs="굴림" w:hint="eastAsia"/>
+          <w:color w:val="000000"/>
+          <w:kern w:val="0"/>
+          <w:szCs w:val="20"/>
+        </w:rPr>
+        <w:t xml:space="preserve"> 자신의 가치를 어떻게 전달하는가</w:t>
+      </w:r>
+    </w:p>
+    <w:p>
+      <w:pPr>
+        <w:spacing w:after="0" w:line="384" w:lineRule="auto"/>
+        <w:textAlignment w:val="baseline"/>
+        <w:rPr>
+          <w:rFonts w:ascii="함초롬바탕" w:eastAsia="굴림" w:hAnsi="굴림" w:cs="굴림"/>
+          <w:color w:val="000000"/>
+          <w:kern w:val="0"/>
+          <w:szCs w:val="20"/>
+        </w:rPr>
+      </w:pPr>
+      <w:r>
+        <w:rPr>
+          <w:rFonts w:ascii="D2Coding" w:eastAsia="D2Coding" w:hAnsi="D2Coding" w:cs="굴림" w:hint="eastAsia"/>
+          <w:color w:val="000000"/>
+          <w:kern w:val="0"/>
+          <w:szCs w:val="20"/>
+        </w:rPr>
+        <w:t xml:space="preserve">고객 </w:t>
+      </w:r>
+      <w:proofErr w:type="gramStart"/>
+      <w:r>
+        <w:rPr>
+          <w:rFonts w:ascii="D2Coding" w:eastAsia="D2Coding" w:hAnsi="D2Coding" w:cs="굴림" w:hint="eastAsia"/>
+          <w:color w:val="000000"/>
+          <w:kern w:val="0"/>
+          <w:szCs w:val="20"/>
+        </w:rPr>
+        <w:t>관계 :</w:t>
+      </w:r>
+      <w:proofErr w:type="gramEnd"/>
+      <w:r>
+        <w:rPr>
+          <w:rFonts w:ascii="D2Coding" w:eastAsia="D2Coding" w:hAnsi="D2Coding" w:cs="굴림" w:hint="eastAsia"/>
+          <w:color w:val="000000"/>
+          <w:kern w:val="0"/>
+          <w:szCs w:val="20"/>
+        </w:rPr>
+        <w:t xml:space="preserve"> 어떻게 고객과 상호작용 하는가</w:t>
+      </w:r>
+    </w:p>
+    <w:p>
+      <w:pPr>
+        <w:spacing w:after="0" w:line="384" w:lineRule="auto"/>
+        <w:textAlignment w:val="baseline"/>
+        <w:rPr>
+          <w:rFonts w:ascii="함초롬바탕" w:eastAsia="굴림" w:hAnsi="굴림" w:cs="굴림"/>
+          <w:color w:val="000000"/>
+          <w:kern w:val="0"/>
+          <w:szCs w:val="20"/>
+        </w:rPr>
+      </w:pPr>
+      <w:proofErr w:type="spellStart"/>
+      <w:proofErr w:type="gramStart"/>
+      <w:r>
+        <w:rPr>
+          <w:rFonts w:ascii="D2Coding" w:eastAsia="D2Coding" w:hAnsi="D2Coding" w:cs="굴림" w:hint="eastAsia"/>
+          <w:color w:val="000000"/>
+          <w:kern w:val="0"/>
+          <w:szCs w:val="20"/>
+        </w:rPr>
+        <w:t>수익원</w:t>
+      </w:r>
+      <w:proofErr w:type="spellEnd"/>
+      <w:r>
+        <w:rPr>
+          <w:rFonts w:ascii="D2Coding" w:eastAsia="D2Coding" w:hAnsi="D2Coding" w:cs="굴림" w:hint="eastAsia"/>
+          <w:color w:val="000000"/>
+          <w:kern w:val="0"/>
+          <w:szCs w:val="20"/>
+        </w:rPr>
+        <w:t xml:space="preserve"> :</w:t>
+      </w:r>
+      <w:proofErr w:type="gramEnd"/>
+      <w:r>
+        <w:rPr>
+          <w:rFonts w:ascii="D2Coding" w:eastAsia="D2Coding" w:hAnsi="D2Coding" w:cs="굴림" w:hint="eastAsia"/>
+          <w:color w:val="000000"/>
+          <w:kern w:val="0"/>
+          <w:szCs w:val="20"/>
+        </w:rPr>
+        <w:t xml:space="preserve"> 무엇을 얻는가</w:t>
+      </w:r>
+    </w:p>
+    <w:p>
+      <w:pPr>
+        <w:spacing w:after="0" w:line="384" w:lineRule="auto"/>
+        <w:textAlignment w:val="baseline"/>
+        <w:rPr>
+          <w:rFonts w:ascii="함초롬바탕" w:eastAsia="굴림" w:hAnsi="굴림" w:cs="굴림"/>
+          <w:color w:val="000000"/>
+          <w:kern w:val="0"/>
+          <w:szCs w:val="20"/>
+        </w:rPr>
+      </w:pPr>
+      <w:r>
+        <w:rPr>
+          <w:rFonts w:ascii="D2Coding" w:eastAsia="D2Coding" w:hAnsi="D2Coding" w:cs="굴림" w:hint="eastAsia"/>
+          <w:color w:val="000000"/>
+          <w:kern w:val="0"/>
+          <w:szCs w:val="20"/>
+        </w:rPr>
+        <w:t xml:space="preserve">핵심 </w:t>
+      </w:r>
+      <w:proofErr w:type="gramStart"/>
+      <w:r>
+        <w:rPr>
+          <w:rFonts w:ascii="D2Coding" w:eastAsia="D2Coding" w:hAnsi="D2Coding" w:cs="굴림" w:hint="eastAsia"/>
+          <w:color w:val="000000"/>
+          <w:kern w:val="0"/>
+          <w:szCs w:val="20"/>
+        </w:rPr>
+        <w:t>자원 :</w:t>
+      </w:r>
+      <w:proofErr w:type="gramEnd"/>
+      <w:r>
+        <w:rPr>
+          <w:rFonts w:ascii="D2Coding" w:eastAsia="D2Coding" w:hAnsi="D2Coding" w:cs="굴림" w:hint="eastAsia"/>
+          <w:color w:val="000000"/>
+          <w:kern w:val="0"/>
+          <w:szCs w:val="20"/>
+        </w:rPr>
+        <w:t xml:space="preserve"> 운영하는데 어떤 자원이 필요한가</w:t>
+      </w:r>
+    </w:p>
+    <w:p>
+      <w:pPr>
+        <w:spacing w:after="0" w:line="384" w:lineRule="auto"/>
+        <w:textAlignment w:val="baseline"/>
+        <w:rPr>
+          <w:rFonts w:ascii="함초롬바탕" w:eastAsia="굴림" w:hAnsi="굴림" w:cs="굴림"/>
+          <w:color w:val="000000"/>
+          <w:kern w:val="0"/>
+          <w:szCs w:val="20"/>
+        </w:rPr>
+      </w:pPr>
+      <w:r>
+        <w:rPr>
+          <w:rFonts w:ascii="D2Coding" w:eastAsia="D2Coding" w:hAnsi="D2Coding" w:cs="굴림" w:hint="eastAsia"/>
+          <w:color w:val="000000"/>
+          <w:kern w:val="0"/>
+          <w:szCs w:val="20"/>
+        </w:rPr>
+        <w:t xml:space="preserve">핵심 </w:t>
+      </w:r>
+      <w:proofErr w:type="gramStart"/>
+      <w:r>
+        <w:rPr>
+          <w:rFonts w:ascii="D2Coding" w:eastAsia="D2Coding" w:hAnsi="D2Coding" w:cs="굴림" w:hint="eastAsia"/>
+          <w:color w:val="000000"/>
+          <w:kern w:val="0"/>
+          <w:szCs w:val="20"/>
+        </w:rPr>
+        <w:t>활동 :</w:t>
+      </w:r>
+      <w:proofErr w:type="gramEnd"/>
+      <w:r>
+        <w:rPr>
+          <w:rFonts w:ascii="D2Coding" w:eastAsia="D2Coding" w:hAnsi="D2Coding" w:cs="굴림" w:hint="eastAsia"/>
+          <w:color w:val="000000"/>
+          <w:kern w:val="0"/>
+          <w:szCs w:val="20"/>
+        </w:rPr>
+        <w:t xml:space="preserve"> 무슨 일을 하는가</w:t>
+      </w:r>
+    </w:p>
+    <w:p>
+      <w:pPr>
+        <w:spacing w:after="0" w:line="384" w:lineRule="auto"/>
+        <w:textAlignment w:val="baseline"/>
+        <w:rPr>
+          <w:rFonts w:ascii="함초롬바탕" w:eastAsia="굴림" w:hAnsi="굴림" w:cs="굴림"/>
+          <w:color w:val="000000"/>
+          <w:kern w:val="0"/>
+          <w:szCs w:val="20"/>
+        </w:rPr>
+      </w:pPr>
+      <w:r>
+        <w:rPr>
+          <w:rFonts w:ascii="D2Coding" w:eastAsia="D2Coding" w:hAnsi="D2Coding" w:cs="굴림" w:hint="eastAsia"/>
+          <w:color w:val="000000"/>
+          <w:kern w:val="0"/>
+          <w:szCs w:val="20"/>
+        </w:rPr>
+        <w:t xml:space="preserve">핵심 </w:t>
+      </w:r>
+      <w:proofErr w:type="gramStart"/>
+      <w:r>
+        <w:rPr>
+          <w:rFonts w:ascii="D2Coding" w:eastAsia="D2Coding" w:hAnsi="D2Coding" w:cs="굴림" w:hint="eastAsia"/>
+          <w:color w:val="000000"/>
+          <w:kern w:val="0"/>
+          <w:szCs w:val="20"/>
+        </w:rPr>
+        <w:t>파트너십 :</w:t>
+      </w:r>
+      <w:proofErr w:type="gramEnd"/>
+      <w:r>
+        <w:rPr>
+          <w:rFonts w:ascii="D2Coding" w:eastAsia="D2Coding" w:hAnsi="D2Coding" w:cs="굴림" w:hint="eastAsia"/>
+          <w:color w:val="000000"/>
+          <w:kern w:val="0"/>
+          <w:szCs w:val="20"/>
+        </w:rPr>
+        <w:t xml:space="preserve"> 어떤 동업자, 기업과 협업하는가</w:t>
+      </w:r>
+    </w:p>
+    <w:p>
+      <w:pPr>
+        <w:spacing w:after="0" w:line="384" w:lineRule="auto"/>
+        <w:textAlignment w:val="baseline"/>
+        <w:rPr>
+          <w:rFonts w:ascii="함초롬바탕" w:eastAsia="굴림" w:hAnsi="굴림" w:cs="굴림"/>
+          <w:color w:val="000000"/>
+          <w:kern w:val="0"/>
+          <w:szCs w:val="20"/>
+        </w:rPr>
+      </w:pPr>
+      <w:proofErr w:type="gramStart"/>
+      <w:r>
+        <w:rPr>
+          <w:rFonts w:ascii="D2Coding" w:eastAsia="D2Coding" w:hAnsi="D2Coding" w:cs="굴림" w:hint="eastAsia"/>
+          <w:color w:val="000000"/>
+          <w:kern w:val="0"/>
+          <w:szCs w:val="20"/>
+        </w:rPr>
+        <w:t>비용 :</w:t>
+      </w:r>
+      <w:proofErr w:type="gramEnd"/>
+      <w:r>
+        <w:rPr>
+          <w:rFonts w:ascii="D2Coding" w:eastAsia="D2Coding" w:hAnsi="D2Coding" w:cs="굴림" w:hint="eastAsia"/>
+          <w:color w:val="000000"/>
+          <w:kern w:val="0"/>
+          <w:szCs w:val="20"/>
+        </w:rPr>
+        <w:t xml:space="preserve"> 무엇을 지불하는가</w:t>
+      </w:r>
+    </w:p>
+    <w:p>
+      <w:pPr>
+        <w:spacing w:after="0" w:line="384" w:lineRule="auto"/>
+        <w:textAlignment w:val="baseline"/>
+        <w:rPr>
+          <w:rFonts w:ascii="함초롬바탕" w:eastAsia="굴림" w:hAnsi="굴림" w:cs="굴림"/>
+          <w:color w:val="000000"/>
+          <w:kern w:val="0"/>
+          <w:szCs w:val="20"/>
+        </w:rPr>
+      </w:pPr>
+    </w:p>
+    <w:p>
+      <w:pPr>
+        <w:spacing w:after="0" w:line="384" w:lineRule="auto"/>
+        <w:textAlignment w:val="baseline"/>
+        <w:rPr>
+          <w:rFonts w:ascii="함초롬바탕" w:eastAsia="굴림" w:hAnsi="굴림" w:cs="굴림"/>
+          <w:color w:val="000000"/>
+          <w:kern w:val="0"/>
+          <w:szCs w:val="20"/>
+        </w:rPr>
+      </w:pPr>
+      <w:r>
+        <w:rPr>
+          <w:rFonts w:ascii="D2Coding" w:eastAsia="D2Coding" w:hAnsi="D2Coding" w:cs="굴림" w:hint="eastAsia"/>
+          <w:color w:val="000000"/>
+          <w:kern w:val="0"/>
+          <w:szCs w:val="20"/>
+        </w:rPr>
+        <w:t>프로젝트의 SWOT 분석</w:t>
+      </w:r>
+    </w:p>
+    <w:p>
+      <w:pPr>
+        <w:spacing w:after="0" w:line="384" w:lineRule="auto"/>
+        <w:textAlignment w:val="baseline"/>
+        <w:rPr>
+          <w:rFonts w:ascii="함초롬바탕" w:eastAsia="굴림" w:hAnsi="굴림" w:cs="굴림"/>
+          <w:color w:val="000000"/>
+          <w:kern w:val="0"/>
+          <w:szCs w:val="20"/>
+        </w:rPr>
+      </w:pPr>
+      <w:r>
+        <w:rPr>
+          <w:rFonts w:ascii="D2Coding" w:eastAsia="D2Coding" w:hAnsi="D2Coding" w:cs="굴림" w:hint="eastAsia"/>
+          <w:color w:val="000000"/>
+          <w:kern w:val="0"/>
+          <w:szCs w:val="20"/>
+        </w:rPr>
+        <w:t>강점</w:t>
+      </w:r>
+    </w:p>
+    <w:p>
+      <w:pPr>
+        <w:numPr>
+          <w:ilvl w:val="0"/>
+          <w:numId w:val="6"/>
+        </w:numPr>
+        <w:spacing w:after="0" w:line="384" w:lineRule="auto"/>
+        <w:textAlignment w:val="baseline"/>
+        <w:rPr>
+          <w:rFonts w:ascii="함초롬바탕" w:eastAsia="굴림" w:hAnsi="굴림" w:cs="굴림"/>
+          <w:color w:val="000000"/>
+          <w:kern w:val="0"/>
+          <w:szCs w:val="20"/>
+        </w:rPr>
+      </w:pPr>
+      <w:r>
+        <w:rPr>
+          <w:rFonts w:ascii="D2Coding" w:eastAsia="D2Coding" w:hAnsi="D2Coding" w:cs="굴림" w:hint="eastAsia"/>
+          <w:color w:val="000000"/>
+          <w:kern w:val="0"/>
+          <w:szCs w:val="20"/>
+        </w:rPr>
+        <w:t xml:space="preserve">앱 </w:t>
+      </w:r>
+      <w:proofErr w:type="spellStart"/>
+      <w:r>
+        <w:rPr>
+          <w:rFonts w:ascii="D2Coding" w:eastAsia="D2Coding" w:hAnsi="D2Coding" w:cs="굴림" w:hint="eastAsia"/>
+          <w:color w:val="000000"/>
+          <w:kern w:val="0"/>
+          <w:szCs w:val="20"/>
+        </w:rPr>
+        <w:t>플로우</w:t>
+      </w:r>
+      <w:proofErr w:type="spellEnd"/>
+      <w:r>
+        <w:rPr>
+          <w:rFonts w:ascii="D2Coding" w:eastAsia="D2Coding" w:hAnsi="D2Coding" w:cs="굴림" w:hint="eastAsia"/>
+          <w:color w:val="000000"/>
+          <w:kern w:val="0"/>
+          <w:szCs w:val="20"/>
+        </w:rPr>
+        <w:t xml:space="preserve"> 기획 능력</w:t>
+      </w:r>
+    </w:p>
+    <w:p>
+      <w:pPr>
+        <w:numPr>
+          <w:ilvl w:val="0"/>
+          <w:numId w:val="6"/>
+        </w:numPr>
+        <w:spacing w:after="0" w:line="384" w:lineRule="auto"/>
+        <w:textAlignment w:val="baseline"/>
+        <w:rPr>
+          <w:rFonts w:ascii="함초롬바탕" w:eastAsia="굴림" w:hAnsi="굴림" w:cs="굴림"/>
+          <w:color w:val="000000"/>
+          <w:kern w:val="0"/>
+          <w:szCs w:val="20"/>
+        </w:rPr>
+      </w:pPr>
+      <w:r>
+        <w:rPr>
+          <w:rFonts w:ascii="D2Coding" w:eastAsia="D2Coding" w:hAnsi="D2Coding" w:cs="굴림" w:hint="eastAsia"/>
+          <w:color w:val="000000"/>
+          <w:kern w:val="0"/>
+          <w:szCs w:val="20"/>
+        </w:rPr>
+        <w:t>적어도 틀은 만들 수 있는 개발 능력</w:t>
+      </w:r>
+    </w:p>
+    <w:p>
+      <w:pPr>
+        <w:spacing w:after="0" w:line="384" w:lineRule="auto"/>
+        <w:textAlignment w:val="baseline"/>
+        <w:rPr>
+          <w:rFonts w:ascii="함초롬바탕" w:eastAsia="굴림" w:hAnsi="굴림" w:cs="굴림"/>
+          <w:color w:val="000000"/>
+          <w:kern w:val="0"/>
+          <w:szCs w:val="20"/>
+        </w:rPr>
+      </w:pPr>
+    </w:p>
+    <w:p>
+      <w:pPr>
+        <w:spacing w:after="0" w:line="384" w:lineRule="auto"/>
+        <w:textAlignment w:val="baseline"/>
+        <w:rPr>
+          <w:rFonts w:ascii="함초롬바탕" w:eastAsia="굴림" w:hAnsi="굴림" w:cs="굴림"/>
+          <w:color w:val="000000"/>
+          <w:kern w:val="0"/>
+          <w:szCs w:val="20"/>
+        </w:rPr>
+      </w:pPr>
+      <w:r>
+        <w:rPr>
+          <w:rFonts w:ascii="D2Coding" w:eastAsia="D2Coding" w:hAnsi="D2Coding" w:cs="굴림" w:hint="eastAsia"/>
+          <w:color w:val="000000"/>
+          <w:kern w:val="0"/>
+          <w:szCs w:val="20"/>
+        </w:rPr>
+        <w:t>약점</w:t>
+      </w:r>
+    </w:p>
+    <w:p>
+      <w:pPr>
+        <w:spacing w:after="0" w:line="384" w:lineRule="auto"/>
+        <w:textAlignment w:val="baseline"/>
+        <w:rPr>
+          <w:rFonts w:ascii="함초롬바탕" w:eastAsia="굴림" w:hAnsi="굴림" w:cs="굴림"/>
+          <w:color w:val="000000"/>
+          <w:kern w:val="0"/>
+          <w:szCs w:val="20"/>
+        </w:rPr>
+      </w:pPr>
+      <w:r>
+        <w:rPr>
+          <w:rFonts w:ascii="D2Coding" w:eastAsia="D2Coding" w:hAnsi="D2Coding" w:cs="굴림" w:hint="eastAsia"/>
+          <w:color w:val="000000"/>
+          <w:kern w:val="0"/>
+          <w:szCs w:val="20"/>
+        </w:rPr>
+        <w:t>1. 개발 능력 부족</w:t>
+      </w:r>
+    </w:p>
+    <w:p>
+      <w:pPr>
+        <w:spacing w:after="0" w:line="384" w:lineRule="auto"/>
+        <w:textAlignment w:val="baseline"/>
+        <w:rPr>
+          <w:rFonts w:ascii="함초롬바탕" w:eastAsia="굴림" w:hAnsi="굴림" w:cs="굴림"/>
+          <w:color w:val="000000"/>
+          <w:kern w:val="0"/>
+          <w:szCs w:val="20"/>
+        </w:rPr>
+      </w:pPr>
+      <w:r>
+        <w:rPr>
+          <w:rFonts w:ascii="D2Coding" w:eastAsia="D2Coding" w:hAnsi="D2Coding" w:cs="굴림" w:hint="eastAsia"/>
+          <w:color w:val="000000"/>
+          <w:kern w:val="0"/>
+          <w:szCs w:val="20"/>
+        </w:rPr>
+        <w:t>2. 서버 운영 경험 전무</w:t>
+      </w:r>
+      <w:r>
+        <w:rPr>
+          <w:rFonts w:ascii="함초롬바탕" w:eastAsia="굴림" w:hAnsi="굴림" w:cs="굴림"/>
+          <w:color w:val="000000"/>
+          <w:kern w:val="0"/>
+          <w:szCs w:val="20"/>
+        </w:rPr>
+        <w:br/>
+      </w:r>
+      <w:r>
+        <w:rPr>
+          <w:rFonts w:ascii="D2Coding" w:eastAsia="D2Coding" w:hAnsi="D2Coding" w:cs="굴림" w:hint="eastAsia"/>
+          <w:color w:val="000000"/>
+          <w:kern w:val="0"/>
+          <w:szCs w:val="20"/>
+        </w:rPr>
+        <w:t>3. 디자인 능력 부족</w:t>
+      </w:r>
+    </w:p>
+    <w:p>
+      <w:pPr>
+        <w:spacing w:after="0" w:line="384" w:lineRule="auto"/>
+        <w:textAlignment w:val="baseline"/>
+        <w:rPr>
+          <w:rFonts w:ascii="함초롬바탕" w:eastAsia="굴림" w:hAnsi="굴림" w:cs="굴림"/>
+          <w:color w:val="000000"/>
+          <w:kern w:val="0"/>
+          <w:szCs w:val="20"/>
+        </w:rPr>
+      </w:pPr>
+    </w:p>
+    <w:p>
+      <w:pPr>
+        <w:spacing w:after="0" w:line="384" w:lineRule="auto"/>
+        <w:textAlignment w:val="baseline"/>
+        <w:rPr>
+          <w:rFonts w:ascii="함초롬바탕" w:eastAsia="굴림" w:hAnsi="굴림" w:cs="굴림"/>
+          <w:color w:val="000000"/>
+          <w:kern w:val="0"/>
+          <w:szCs w:val="20"/>
+        </w:rPr>
+      </w:pPr>
+      <w:r>
+        <w:rPr>
+          <w:rFonts w:ascii="D2Coding" w:eastAsia="D2Coding" w:hAnsi="D2Coding" w:cs="굴림" w:hint="eastAsia"/>
+          <w:color w:val="000000"/>
+          <w:kern w:val="0"/>
+          <w:szCs w:val="20"/>
+        </w:rPr>
+        <w:t>기회</w:t>
+      </w:r>
+    </w:p>
+    <w:p>
+      <w:pPr>
+        <w:numPr>
+          <w:ilvl w:val="0"/>
+          <w:numId w:val="7"/>
+        </w:numPr>
+        <w:spacing w:after="0" w:line="384" w:lineRule="auto"/>
+        <w:textAlignment w:val="baseline"/>
+        <w:rPr>
+          <w:rFonts w:ascii="함초롬바탕" w:eastAsia="굴림" w:hAnsi="굴림" w:cs="굴림"/>
+          <w:color w:val="000000"/>
+          <w:kern w:val="0"/>
+          <w:szCs w:val="20"/>
+        </w:rPr>
+      </w:pPr>
+      <w:r>
+        <w:rPr>
+          <w:rFonts w:ascii="D2Coding" w:eastAsia="D2Coding" w:hAnsi="D2Coding" w:cs="굴림" w:hint="eastAsia"/>
+          <w:color w:val="000000"/>
+          <w:kern w:val="0"/>
+          <w:szCs w:val="20"/>
+        </w:rPr>
+        <w:t>정부 창업 지원 사업 예산 증가</w:t>
+      </w:r>
+    </w:p>
+    <w:p>
+      <w:pPr>
+        <w:spacing w:after="0" w:line="384" w:lineRule="auto"/>
+        <w:textAlignment w:val="baseline"/>
+        <w:rPr>
+          <w:rFonts w:ascii="함초롬바탕" w:eastAsia="굴림" w:hAnsi="굴림" w:cs="굴림"/>
+          <w:color w:val="000000"/>
+          <w:kern w:val="0"/>
+          <w:szCs w:val="20"/>
+        </w:rPr>
+      </w:pPr>
+      <w:r>
+        <w:rPr>
+          <w:rFonts w:ascii="D2Coding" w:eastAsia="D2Coding" w:hAnsi="D2Coding" w:cs="굴림" w:hint="eastAsia"/>
+          <w:color w:val="000000"/>
+          <w:kern w:val="0"/>
+          <w:szCs w:val="20"/>
+        </w:rPr>
+        <w:lastRenderedPageBreak/>
+        <w:t>-24년 예산 3조 7,121억 원으로 전년 대비 1.4% 증가, 역대 최대였던 22년 대비 1.2% 증가</w:t>
+      </w:r>
+    </w:p>
+    <w:p>
+      <w:pPr>
+        <w:spacing w:after="0" w:line="384" w:lineRule="auto"/>
+        <w:textAlignment w:val="baseline"/>
+        <w:rPr>
+          <w:rFonts w:ascii="함초롬바탕" w:eastAsia="굴림" w:hAnsi="굴림" w:cs="굴림"/>
+          <w:color w:val="000000"/>
+          <w:kern w:val="0"/>
+          <w:szCs w:val="20"/>
+        </w:rPr>
+      </w:pPr>
+      <w:r>
+        <w:rPr>
+          <w:rFonts w:ascii="D2Coding" w:eastAsia="D2Coding" w:hAnsi="D2Coding" w:cs="굴림" w:hint="eastAsia"/>
+          <w:color w:val="000000"/>
+          <w:kern w:val="0"/>
+          <w:szCs w:val="20"/>
+        </w:rPr>
+        <w:t>특히 기술개발, 사업화 및 마케팅 지원금은 23년 3,782억 원 → 24년 4,715억 원으로 증가</w:t>
+      </w:r>
+    </w:p>
+    <w:p>
+      <w:pPr>
+        <w:spacing w:after="0" w:line="384" w:lineRule="auto"/>
+        <w:textAlignment w:val="baseline"/>
+        <w:rPr>
+          <w:rFonts w:ascii="함초롬바탕" w:eastAsia="굴림" w:hAnsi="굴림" w:cs="굴림"/>
+          <w:color w:val="000000"/>
+          <w:kern w:val="0"/>
+          <w:szCs w:val="20"/>
+        </w:rPr>
+      </w:pPr>
+      <w:r>
+        <w:rPr>
+          <w:rFonts w:ascii="D2Coding" w:eastAsia="D2Coding" w:hAnsi="D2Coding" w:cs="굴림" w:hint="eastAsia"/>
+          <w:color w:val="000000"/>
+          <w:kern w:val="0"/>
+          <w:szCs w:val="20"/>
+        </w:rPr>
+        <w:t>2. 시장을 쥐고 있는 경쟁자가 없음</w:t>
+      </w:r>
+    </w:p>
+    <w:p>
+      <w:pPr>
+        <w:spacing w:after="0" w:line="384" w:lineRule="auto"/>
+        <w:textAlignment w:val="baseline"/>
+        <w:rPr>
+          <w:rFonts w:ascii="함초롬바탕" w:eastAsia="굴림" w:hAnsi="굴림" w:cs="굴림"/>
+          <w:color w:val="000000"/>
+          <w:kern w:val="0"/>
+          <w:szCs w:val="20"/>
+        </w:rPr>
+      </w:pPr>
+    </w:p>
+    <w:p>
+      <w:pPr>
+        <w:spacing w:after="0" w:line="384" w:lineRule="auto"/>
+        <w:textAlignment w:val="baseline"/>
+        <w:rPr>
+          <w:rFonts w:ascii="함초롬바탕" w:eastAsia="굴림" w:hAnsi="굴림" w:cs="굴림"/>
+          <w:color w:val="000000"/>
+          <w:kern w:val="0"/>
+          <w:szCs w:val="20"/>
+        </w:rPr>
+      </w:pPr>
+      <w:r>
+        <w:rPr>
+          <w:rFonts w:ascii="D2Coding" w:eastAsia="D2Coding" w:hAnsi="D2Coding" w:cs="굴림" w:hint="eastAsia"/>
+          <w:color w:val="000000"/>
+          <w:kern w:val="0"/>
+          <w:szCs w:val="20"/>
+        </w:rPr>
+        <w:t>위협</w:t>
+      </w:r>
+    </w:p>
+    <w:p>
+      <w:pPr>
+        <w:numPr>
+          <w:ilvl w:val="0"/>
+          <w:numId w:val="8"/>
+        </w:numPr>
+        <w:spacing w:after="0" w:line="384" w:lineRule="auto"/>
+        <w:textAlignment w:val="baseline"/>
+        <w:rPr>
+          <w:rFonts w:ascii="함초롬바탕" w:eastAsia="굴림" w:hAnsi="굴림" w:cs="굴림"/>
+          <w:color w:val="000000"/>
+          <w:kern w:val="0"/>
+          <w:szCs w:val="20"/>
+        </w:rPr>
+      </w:pPr>
+      <w:r>
+        <w:rPr>
+          <w:rFonts w:ascii="D2Coding" w:eastAsia="D2Coding" w:hAnsi="D2Coding" w:cs="굴림" w:hint="eastAsia"/>
+          <w:color w:val="000000"/>
+          <w:kern w:val="0"/>
+          <w:szCs w:val="20"/>
+        </w:rPr>
+        <w:t>공모전을 찾아 주기만 하는 앱이 다수의 다운로드 수를 보유함</w:t>
+      </w:r>
+    </w:p>
+    <w:p>
+      <w:pPr>
+        <w:spacing w:after="0" w:line="384" w:lineRule="auto"/>
+        <w:textAlignment w:val="baseline"/>
+        <w:rPr>
+          <w:rFonts w:ascii="함초롬바탕" w:eastAsia="굴림" w:hAnsi="굴림" w:cs="굴림"/>
+          <w:color w:val="000000"/>
+          <w:kern w:val="0"/>
+          <w:szCs w:val="20"/>
+        </w:rPr>
+      </w:pPr>
+      <w:r>
+        <w:rPr>
+          <w:rFonts w:ascii="D2Coding" w:eastAsia="D2Coding" w:hAnsi="D2Coding" w:cs="굴림" w:hint="eastAsia"/>
+          <w:color w:val="000000"/>
+          <w:kern w:val="0"/>
+          <w:szCs w:val="20"/>
+        </w:rPr>
+        <w:t>-시장에서 사용자에게 이 앱이 노출될 수 있는가?</w:t>
+      </w:r>
+    </w:p>
+    <w:p>
+      <w:pPr>
+        <w:numPr>
+          <w:ilvl w:val="0"/>
+          <w:numId w:val="8"/>
+        </w:numPr>
+        <w:spacing w:after="0" w:line="384" w:lineRule="auto"/>
+        <w:textAlignment w:val="baseline"/>
+        <w:rPr>
+          <w:rFonts w:ascii="함초롬바탕" w:eastAsia="굴림" w:hAnsi="굴림" w:cs="굴림"/>
+          <w:color w:val="000000"/>
+          <w:kern w:val="0"/>
+          <w:szCs w:val="20"/>
+        </w:rPr>
+      </w:pPr>
+      <w:r>
+        <w:rPr>
+          <w:rFonts w:ascii="D2Coding" w:eastAsia="D2Coding" w:hAnsi="D2Coding" w:cs="굴림" w:hint="eastAsia"/>
+          <w:color w:val="000000"/>
+          <w:kern w:val="0"/>
+          <w:szCs w:val="20"/>
+        </w:rPr>
+        <w:t>전체적인 공모전 참여율의 증감이 현재 확실치 않음</w:t>
+      </w:r>
+    </w:p>
+    <w:p>
+      <w:pPr>
+        <w:spacing w:after="0" w:line="384" w:lineRule="auto"/>
+        <w:textAlignment w:val="baseline"/>
+        <w:rPr>
+          <w:rFonts w:ascii="함초롬바탕" w:eastAsia="굴림" w:hAnsi="굴림" w:cs="굴림"/>
+          <w:color w:val="000000"/>
+          <w:kern w:val="0"/>
+          <w:szCs w:val="20"/>
+        </w:rPr>
+      </w:pPr>
+      <w:r>
+        <w:rPr>
+          <w:rFonts w:ascii="D2Coding" w:eastAsia="D2Coding" w:hAnsi="D2Coding" w:cs="굴림" w:hint="eastAsia"/>
+          <w:color w:val="000000"/>
+          <w:kern w:val="0"/>
+          <w:szCs w:val="20"/>
+        </w:rPr>
+        <w:t>-공모전의 전체적인 추세를 따라갈 수 있는가?</w:t>
+      </w:r>
+    </w:p>
+    <w:p>
+      <w:pPr>
+        <w:spacing w:after="0" w:line="384" w:lineRule="auto"/>
+        <w:textAlignment w:val="baseline"/>
+        <w:rPr>
+          <w:rFonts w:ascii="함초롬바탕" w:eastAsia="굴림" w:hAnsi="굴림" w:cs="굴림"/>
+          <w:color w:val="000000"/>
+          <w:kern w:val="0"/>
+          <w:szCs w:val="20"/>
+        </w:rPr>
+      </w:pPr>
+      <w:r>
+        <w:rPr>
+          <w:rFonts w:ascii="D2Coding" w:eastAsia="D2Coding" w:hAnsi="D2Coding" w:cs="굴림" w:hint="eastAsia"/>
+          <w:color w:val="000000"/>
+          <w:kern w:val="0"/>
+          <w:szCs w:val="20"/>
+        </w:rPr>
+        <w:t>‘</w:t>
+      </w:r>
+      <w:proofErr w:type="spellStart"/>
+      <w:r>
+        <w:rPr>
+          <w:rFonts w:ascii="D2Coding" w:eastAsia="D2Coding" w:hAnsi="D2Coding" w:cs="굴림" w:hint="eastAsia"/>
+          <w:color w:val="000000"/>
+          <w:kern w:val="0"/>
+          <w:szCs w:val="20"/>
+        </w:rPr>
+        <w:t>공모전’이라는</w:t>
+      </w:r>
+      <w:proofErr w:type="spellEnd"/>
+      <w:r>
+        <w:rPr>
+          <w:rFonts w:ascii="D2Coding" w:eastAsia="D2Coding" w:hAnsi="D2Coding" w:cs="굴림" w:hint="eastAsia"/>
+          <w:color w:val="000000"/>
+          <w:kern w:val="0"/>
+          <w:szCs w:val="20"/>
+        </w:rPr>
+        <w:t xml:space="preserve"> 형식 자체가 사라지는 추세는 아닌가?</w:t>
+      </w:r>
+    </w:p>
+    <w:p>
+      <w:pPr>
+        <w:spacing w:after="0" w:line="384" w:lineRule="auto"/>
+        <w:textAlignment w:val="baseline"/>
+        <w:rPr>
+          <w:rFonts w:ascii="함초롬바탕" w:eastAsia="굴림" w:hAnsi="굴림" w:cs="굴림"/>
+          <w:color w:val="000000"/>
+          <w:kern w:val="0"/>
+          <w:szCs w:val="20"/>
+        </w:rPr>
+      </w:pPr>
+    </w:p>
+    <w:p>
+      <w:pPr>
+        <w:spacing w:after="0" w:line="384" w:lineRule="auto"/>
+        <w:textAlignment w:val="baseline"/>
+        <w:rPr>
+          <w:rFonts w:ascii="함초롬바탕" w:eastAsia="굴림" w:hAnsi="굴림" w:cs="굴림"/>
+          <w:color w:val="000000"/>
+          <w:kern w:val="0"/>
+          <w:szCs w:val="20"/>
+        </w:rPr>
+      </w:pPr>
+      <w:r>
+        <w:rPr>
+          <w:rFonts w:ascii="D2Coding" w:eastAsia="D2Coding" w:hAnsi="D2Coding" w:cs="굴림" w:hint="eastAsia"/>
+          <w:color w:val="000000"/>
+          <w:kern w:val="0"/>
+          <w:szCs w:val="20"/>
+        </w:rPr>
+        <w:t>초안 제작 시 구인 구직 사이트 참조할 것</w:t>
+      </w:r>
+    </w:p>
+    <w:p>
+      <w:pPr>
+        <w:spacing w:after="0" w:line="384" w:lineRule="auto"/>
+        <w:textAlignment w:val="baseline"/>
+        <w:rPr>
+          <w:rFonts w:ascii="함초롬바탕" w:eastAsia="굴림" w:hAnsi="굴림" w:cs="굴림"/>
+          <w:color w:val="000000"/>
+          <w:kern w:val="0"/>
+          <w:szCs w:val="20"/>
+        </w:rPr>
+      </w:pPr>
+      <w:r>
+        <w:rPr>
+          <w:rFonts w:ascii="D2Coding" w:eastAsia="D2Coding" w:hAnsi="D2Coding" w:cs="굴림" w:hint="eastAsia"/>
+          <w:color w:val="000000"/>
+          <w:kern w:val="0"/>
+          <w:szCs w:val="20"/>
+        </w:rPr>
+        <w:t>이력서, 필터 등</w:t>
+      </w:r>
+    </w:p>
+    <w:p>
+      <w:pPr>
+        <w:spacing w:after="0" w:line="384" w:lineRule="auto"/>
+        <w:textAlignment w:val="baseline"/>
+        <w:rPr>
+          <w:rFonts w:ascii="함초롬바탕" w:eastAsia="굴림" w:hAnsi="굴림" w:cs="굴림"/>
+          <w:color w:val="000000"/>
+          <w:kern w:val="0"/>
+          <w:szCs w:val="20"/>
+        </w:rPr>
+      </w:pPr>
+    </w:p>
+    <w:p>
+      <w:pPr>
+        <w:spacing w:after="0" w:line="384" w:lineRule="auto"/>
+        <w:textAlignment w:val="baseline"/>
+        <w:rPr>
+          <w:rFonts w:ascii="함초롬바탕" w:eastAsia="굴림" w:hAnsi="굴림" w:cs="굴림"/>
+          <w:color w:val="000000"/>
+          <w:kern w:val="0"/>
+          <w:szCs w:val="20"/>
+        </w:rPr>
+      </w:pPr>
+      <w:r>
+        <w:rPr>
+          <w:rFonts w:ascii="D2Coding" w:eastAsia="D2Coding" w:hAnsi="D2Coding" w:cs="굴림" w:hint="eastAsia"/>
+          <w:color w:val="000000"/>
+          <w:kern w:val="0"/>
+          <w:szCs w:val="20"/>
+        </w:rPr>
+        <w:t xml:space="preserve">채팅 기능은 X, </w:t>
+      </w:r>
+      <w:proofErr w:type="spellStart"/>
+      <w:r>
+        <w:rPr>
+          <w:rFonts w:ascii="D2Coding" w:eastAsia="D2Coding" w:hAnsi="D2Coding" w:cs="굴림" w:hint="eastAsia"/>
+          <w:color w:val="000000"/>
+          <w:kern w:val="0"/>
+          <w:szCs w:val="20"/>
+        </w:rPr>
+        <w:t>카카오톡이</w:t>
+      </w:r>
+      <w:proofErr w:type="spellEnd"/>
+      <w:r>
+        <w:rPr>
+          <w:rFonts w:ascii="D2Coding" w:eastAsia="D2Coding" w:hAnsi="D2Coding" w:cs="굴림" w:hint="eastAsia"/>
+          <w:color w:val="000000"/>
+          <w:kern w:val="0"/>
+          <w:szCs w:val="20"/>
+        </w:rPr>
+        <w:t xml:space="preserve"> 너무 편리함, 정확도 측면에서 뛰어남</w:t>
+      </w:r>
+    </w:p>
+    <w:p>
+      <w:pPr>
+        <w:spacing w:after="0" w:line="384" w:lineRule="auto"/>
+        <w:textAlignment w:val="baseline"/>
+        <w:rPr>
+          <w:rFonts w:ascii="함초롬바탕" w:eastAsia="굴림" w:hAnsi="굴림" w:cs="굴림"/>
+          <w:color w:val="000000"/>
+          <w:kern w:val="0"/>
+          <w:szCs w:val="20"/>
+        </w:rPr>
+      </w:pPr>
+      <w:r>
+        <w:rPr>
+          <w:rFonts w:ascii="D2Coding" w:eastAsia="D2Coding" w:hAnsi="D2Coding" w:cs="굴림" w:hint="eastAsia"/>
+          <w:color w:val="000000"/>
+          <w:kern w:val="0"/>
+          <w:szCs w:val="20"/>
+        </w:rPr>
+        <w:t>추가하는 비용 대비 리턴이 별로 없어 보인다.</w:t>
+      </w:r>
+    </w:p>
+    <w:p>
+      <w:pPr>
+        <w:spacing w:after="0" w:line="384" w:lineRule="auto"/>
+        <w:textAlignment w:val="baseline"/>
+        <w:rPr>
+          <w:rFonts w:ascii="함초롬바탕" w:eastAsia="굴림" w:hAnsi="굴림" w:cs="굴림"/>
+          <w:color w:val="000000"/>
+          <w:kern w:val="0"/>
+          <w:szCs w:val="20"/>
+        </w:rPr>
+      </w:pPr>
+    </w:p>
+    <w:p>
+      <w:pPr>
+        <w:spacing w:after="0" w:line="384" w:lineRule="auto"/>
+        <w:textAlignment w:val="baseline"/>
+        <w:rPr>
+          <w:rFonts w:ascii="함초롬바탕" w:eastAsia="굴림" w:hAnsi="굴림" w:cs="굴림"/>
+          <w:color w:val="000000"/>
+          <w:kern w:val="0"/>
+          <w:szCs w:val="20"/>
+        </w:rPr>
+      </w:pPr>
+      <w:r>
+        <w:rPr>
+          <w:rFonts w:ascii="D2Coding" w:eastAsia="D2Coding" w:hAnsi="D2Coding" w:cs="굴림" w:hint="eastAsia"/>
+          <w:color w:val="000000"/>
+          <w:kern w:val="0"/>
+          <w:szCs w:val="20"/>
+        </w:rPr>
+        <w:t>공모전 소개, 신청 기능</w:t>
+      </w:r>
+    </w:p>
+    <w:p>
+      <w:pPr>
+        <w:spacing w:after="0" w:line="384" w:lineRule="auto"/>
+        <w:textAlignment w:val="baseline"/>
+        <w:rPr>
+          <w:rFonts w:ascii="함초롬바탕" w:eastAsia="굴림" w:hAnsi="굴림" w:cs="굴림"/>
+          <w:color w:val="000000"/>
+          <w:kern w:val="0"/>
+          <w:szCs w:val="20"/>
+        </w:rPr>
+      </w:pPr>
+      <w:r>
+        <w:rPr>
+          <w:rFonts w:ascii="D2Coding" w:eastAsia="D2Coding" w:hAnsi="D2Coding" w:cs="굴림" w:hint="eastAsia"/>
+          <w:color w:val="000000"/>
+          <w:kern w:val="0"/>
+          <w:szCs w:val="20"/>
+        </w:rPr>
+        <w:t>현재 진행 중인, 곧 진행될 공모전의 정보를 소개하는 글</w:t>
+      </w:r>
+    </w:p>
+    <w:p>
+      <w:pPr>
+        <w:spacing w:after="0" w:line="384" w:lineRule="auto"/>
+        <w:textAlignment w:val="baseline"/>
+        <w:rPr>
+          <w:rFonts w:ascii="함초롬바탕" w:eastAsia="굴림" w:hAnsi="굴림" w:cs="굴림"/>
+          <w:color w:val="000000"/>
+          <w:kern w:val="0"/>
+          <w:szCs w:val="20"/>
+        </w:rPr>
+      </w:pPr>
+      <w:r>
+        <w:rPr>
+          <w:rFonts w:ascii="D2Coding" w:eastAsia="D2Coding" w:hAnsi="D2Coding" w:cs="굴림" w:hint="eastAsia"/>
+          <w:color w:val="000000"/>
+          <w:kern w:val="0"/>
+          <w:szCs w:val="20"/>
+        </w:rPr>
+        <w:t>이 화면에서 바로 “해당하는 공모전 나갈 파티 생성”, “해당 공모전 신청(파티 선택)”</w:t>
+      </w:r>
+      <w:proofErr w:type="spellStart"/>
+      <w:r>
+        <w:rPr>
+          <w:rFonts w:ascii="D2Coding" w:eastAsia="D2Coding" w:hAnsi="D2Coding" w:cs="굴림" w:hint="eastAsia"/>
+          <w:color w:val="000000"/>
+          <w:kern w:val="0"/>
+          <w:szCs w:val="20"/>
+        </w:rPr>
+        <w:t>으로</w:t>
+      </w:r>
+      <w:proofErr w:type="spellEnd"/>
+      <w:r>
+        <w:rPr>
+          <w:rFonts w:ascii="D2Coding" w:eastAsia="D2Coding" w:hAnsi="D2Coding" w:cs="굴림" w:hint="eastAsia"/>
+          <w:color w:val="000000"/>
+          <w:kern w:val="0"/>
+          <w:szCs w:val="20"/>
+        </w:rPr>
+        <w:t xml:space="preserve"> 진행할 수 있다. </w:t>
+      </w:r>
+    </w:p>
+    <w:p>
+      <w:pPr>
+        <w:spacing w:after="0" w:line="384" w:lineRule="auto"/>
+        <w:textAlignment w:val="baseline"/>
+        <w:rPr>
+          <w:rFonts w:ascii="함초롬바탕" w:eastAsia="굴림" w:hAnsi="굴림" w:cs="굴림"/>
+          <w:color w:val="000000"/>
+          <w:kern w:val="0"/>
+          <w:szCs w:val="20"/>
+        </w:rPr>
+      </w:pPr>
+    </w:p>
+    <w:p>
+      <w:pPr>
+        <w:spacing w:after="0" w:line="384" w:lineRule="auto"/>
+        <w:textAlignment w:val="baseline"/>
+        <w:rPr>
+          <w:rFonts w:ascii="함초롬바탕" w:eastAsia="굴림" w:hAnsi="굴림" w:cs="굴림"/>
+          <w:color w:val="000000"/>
+          <w:kern w:val="0"/>
+          <w:szCs w:val="20"/>
+        </w:rPr>
+      </w:pPr>
+      <w:r>
+        <w:rPr>
+          <w:rFonts w:ascii="D2Coding" w:eastAsia="D2Coding" w:hAnsi="D2Coding" w:cs="굴림" w:hint="eastAsia"/>
+          <w:color w:val="000000"/>
+          <w:kern w:val="0"/>
+          <w:szCs w:val="20"/>
+        </w:rPr>
+        <w:t>이력서 기능</w:t>
+      </w:r>
+    </w:p>
+    <w:p>
+      <w:pPr>
+        <w:spacing w:after="0" w:line="384" w:lineRule="auto"/>
+        <w:textAlignment w:val="baseline"/>
+        <w:rPr>
+          <w:rFonts w:ascii="함초롬바탕" w:eastAsia="굴림" w:hAnsi="굴림" w:cs="굴림"/>
+          <w:color w:val="000000"/>
+          <w:kern w:val="0"/>
+          <w:szCs w:val="20"/>
+        </w:rPr>
+      </w:pPr>
+      <w:r>
+        <w:rPr>
+          <w:rFonts w:ascii="D2Coding" w:eastAsia="D2Coding" w:hAnsi="D2Coding" w:cs="굴림" w:hint="eastAsia"/>
+          <w:color w:val="000000"/>
+          <w:kern w:val="0"/>
+          <w:szCs w:val="20"/>
+        </w:rPr>
+        <w:t>개발한 게임, 결과물을 이력서에 작성</w:t>
+      </w:r>
+    </w:p>
+    <w:p>
+      <w:pPr>
+        <w:spacing w:after="0" w:line="384" w:lineRule="auto"/>
+        <w:textAlignment w:val="baseline"/>
+        <w:rPr>
+          <w:rFonts w:ascii="함초롬바탕" w:eastAsia="굴림" w:hAnsi="굴림" w:cs="굴림"/>
+          <w:color w:val="000000"/>
+          <w:kern w:val="0"/>
+          <w:szCs w:val="20"/>
+        </w:rPr>
+      </w:pPr>
+      <w:r>
+        <w:rPr>
+          <w:rFonts w:ascii="D2Coding" w:eastAsia="D2Coding" w:hAnsi="D2Coding" w:cs="굴림" w:hint="eastAsia"/>
+          <w:color w:val="000000"/>
+          <w:kern w:val="0"/>
+          <w:szCs w:val="20"/>
+        </w:rPr>
+        <w:t>구인 구직 신청 글에서 열람 권한을 주면 될 듯</w:t>
+      </w:r>
+    </w:p>
+    <w:p>
+      <w:pPr>
+        <w:spacing w:after="0" w:line="384" w:lineRule="auto"/>
+        <w:textAlignment w:val="baseline"/>
+        <w:rPr>
+          <w:rFonts w:ascii="함초롬바탕" w:eastAsia="굴림" w:hAnsi="굴림" w:cs="굴림"/>
+          <w:color w:val="000000"/>
+          <w:kern w:val="0"/>
+          <w:szCs w:val="20"/>
+        </w:rPr>
+      </w:pPr>
+      <w:r>
+        <w:rPr>
+          <w:rFonts w:ascii="D2Coding" w:eastAsia="D2Coding" w:hAnsi="D2Coding" w:cs="굴림" w:hint="eastAsia"/>
+          <w:color w:val="000000"/>
+          <w:kern w:val="0"/>
+          <w:szCs w:val="20"/>
+        </w:rPr>
+        <w:t>(알바, 직장 구인 구직 사이트 참조해서 만들기)</w:t>
+      </w:r>
+    </w:p>
+    <w:p>
+      <w:pPr>
+        <w:spacing w:after="0" w:line="384" w:lineRule="auto"/>
+        <w:textAlignment w:val="baseline"/>
+        <w:rPr>
+          <w:rFonts w:ascii="함초롬바탕" w:eastAsia="굴림" w:hAnsi="굴림" w:cs="굴림"/>
+          <w:color w:val="000000"/>
+          <w:kern w:val="0"/>
+          <w:szCs w:val="20"/>
+        </w:rPr>
+      </w:pPr>
+    </w:p>
+    <w:p>
+      <w:pPr>
+        <w:spacing w:after="0" w:line="384" w:lineRule="auto"/>
+        <w:textAlignment w:val="baseline"/>
+        <w:rPr>
+          <w:rFonts w:ascii="함초롬바탕" w:eastAsia="굴림" w:hAnsi="굴림" w:cs="굴림"/>
+          <w:color w:val="000000"/>
+          <w:kern w:val="0"/>
+          <w:szCs w:val="20"/>
+        </w:rPr>
+      </w:pPr>
+      <w:r>
+        <w:rPr>
+          <w:rFonts w:ascii="D2Coding" w:eastAsia="D2Coding" w:hAnsi="D2Coding" w:cs="굴림" w:hint="eastAsia"/>
+          <w:color w:val="000000"/>
+          <w:kern w:val="0"/>
+          <w:szCs w:val="20"/>
+        </w:rPr>
+        <w:lastRenderedPageBreak/>
+        <w:t>팀 생성 기능</w:t>
+      </w:r>
+    </w:p>
+    <w:p>
+      <w:pPr>
+        <w:spacing w:after="0" w:line="384" w:lineRule="auto"/>
+        <w:textAlignment w:val="baseline"/>
+        <w:rPr>
+          <w:rFonts w:ascii="함초롬바탕" w:eastAsia="굴림" w:hAnsi="굴림" w:cs="굴림"/>
+          <w:color w:val="000000"/>
+          <w:kern w:val="0"/>
+          <w:szCs w:val="20"/>
+        </w:rPr>
+      </w:pPr>
+      <w:r>
+        <w:rPr>
+          <w:rFonts w:ascii="D2Coding" w:eastAsia="D2Coding" w:hAnsi="D2Coding" w:cs="굴림" w:hint="eastAsia"/>
+          <w:color w:val="000000"/>
+          <w:kern w:val="0"/>
+          <w:szCs w:val="20"/>
+        </w:rPr>
+        <w:t>게임에서 파티 모집하는 것처럼 팀에서 초대, 또는 가입 신청을 넣을 수 있음</w:t>
+      </w:r>
+    </w:p>
+    <w:p>
+      <w:pPr>
+        <w:spacing w:after="0" w:line="384" w:lineRule="auto"/>
+        <w:textAlignment w:val="baseline"/>
+        <w:rPr>
+          <w:rFonts w:ascii="함초롬바탕" w:eastAsia="굴림" w:hAnsi="굴림" w:cs="굴림"/>
+          <w:color w:val="000000"/>
+          <w:kern w:val="0"/>
+          <w:szCs w:val="20"/>
+        </w:rPr>
+      </w:pPr>
+      <w:proofErr w:type="spellStart"/>
+      <w:r>
+        <w:rPr>
+          <w:rFonts w:ascii="D2Coding" w:eastAsia="D2Coding" w:hAnsi="D2Coding" w:cs="굴림" w:hint="eastAsia"/>
+          <w:color w:val="000000"/>
+          <w:kern w:val="0"/>
+          <w:szCs w:val="20"/>
+        </w:rPr>
+        <w:t>단톡방처럼</w:t>
+      </w:r>
+      <w:proofErr w:type="spellEnd"/>
+      <w:r>
+        <w:rPr>
+          <w:rFonts w:ascii="D2Coding" w:eastAsia="D2Coding" w:hAnsi="D2Coding" w:cs="굴림" w:hint="eastAsia"/>
+          <w:color w:val="000000"/>
+          <w:kern w:val="0"/>
+          <w:szCs w:val="20"/>
+        </w:rPr>
+        <w:t xml:space="preserve"> 파티를 여러 개 가입할 수도 있다.</w:t>
+      </w:r>
+    </w:p>
+    <w:p>
+      <w:pPr>
+        <w:spacing w:after="0" w:line="384" w:lineRule="auto"/>
+        <w:textAlignment w:val="baseline"/>
+        <w:rPr>
+          <w:rFonts w:ascii="함초롬바탕" w:eastAsia="굴림" w:hAnsi="굴림" w:cs="굴림"/>
+          <w:color w:val="000000"/>
+          <w:kern w:val="0"/>
+          <w:szCs w:val="20"/>
+        </w:rPr>
+      </w:pPr>
+      <w:r>
+        <w:rPr>
+          <w:rFonts w:ascii="D2Coding" w:eastAsia="D2Coding" w:hAnsi="D2Coding" w:cs="굴림" w:hint="eastAsia"/>
+          <w:color w:val="000000"/>
+          <w:kern w:val="0"/>
+          <w:szCs w:val="20"/>
+        </w:rPr>
+        <w:t>파티를 생성한 파티장이 초대, 방출 권한을 가짐</w:t>
+      </w:r>
+    </w:p>
+    <w:p>
+      <w:pPr>
+        <w:spacing w:after="0" w:line="384" w:lineRule="auto"/>
+        <w:textAlignment w:val="baseline"/>
+        <w:rPr>
+          <w:rFonts w:ascii="함초롬바탕" w:eastAsia="굴림" w:hAnsi="굴림" w:cs="굴림"/>
+          <w:color w:val="000000"/>
+          <w:kern w:val="0"/>
+          <w:szCs w:val="20"/>
+        </w:rPr>
+      </w:pPr>
+    </w:p>
+    <w:p>
+      <w:pPr>
+        <w:spacing w:after="0" w:line="384" w:lineRule="auto"/>
+        <w:textAlignment w:val="baseline"/>
+        <w:rPr>
+          <w:rFonts w:ascii="함초롬바탕" w:eastAsia="굴림" w:hAnsi="굴림" w:cs="굴림"/>
+          <w:color w:val="000000"/>
+          <w:kern w:val="0"/>
+          <w:szCs w:val="20"/>
+        </w:rPr>
+      </w:pPr>
+      <w:r>
+        <w:rPr>
+          <w:rFonts w:ascii="D2Coding" w:eastAsia="D2Coding" w:hAnsi="D2Coding" w:cs="굴림" w:hint="eastAsia"/>
+          <w:color w:val="000000"/>
+          <w:kern w:val="0"/>
+          <w:szCs w:val="20"/>
+        </w:rPr>
+        <w:t>공모전 신청 기능</w:t>
+      </w:r>
+    </w:p>
+    <w:p>
+      <w:pPr>
+        <w:spacing w:after="0" w:line="384" w:lineRule="auto"/>
+        <w:textAlignment w:val="baseline"/>
+        <w:rPr>
+          <w:rFonts w:ascii="함초롬바탕" w:eastAsia="굴림" w:hAnsi="굴림" w:cs="굴림"/>
+          <w:color w:val="000000"/>
+          <w:kern w:val="0"/>
+          <w:szCs w:val="20"/>
+        </w:rPr>
+      </w:pPr>
+      <w:r>
+        <w:rPr>
+          <w:rFonts w:ascii="D2Coding" w:eastAsia="D2Coding" w:hAnsi="D2Coding" w:cs="굴림" w:hint="eastAsia"/>
+          <w:color w:val="000000"/>
+          <w:kern w:val="0"/>
+          <w:szCs w:val="20"/>
+        </w:rPr>
+        <w:t>파티의 각 회원에게 작성된 정보로 신청서 자동 작성</w:t>
+      </w:r>
+    </w:p>
+    <w:p>
+      <w:pPr>
+        <w:spacing w:after="0" w:line="384" w:lineRule="auto"/>
+        <w:textAlignment w:val="baseline"/>
+        <w:rPr>
+          <w:rFonts w:ascii="함초롬바탕" w:eastAsia="굴림" w:hAnsi="굴림" w:cs="굴림"/>
+          <w:color w:val="000000"/>
+          <w:kern w:val="0"/>
+          <w:szCs w:val="20"/>
+        </w:rPr>
+      </w:pPr>
+      <w:r>
+        <w:rPr>
+          <w:rFonts w:ascii="D2Coding" w:eastAsia="D2Coding" w:hAnsi="D2Coding" w:cs="굴림" w:hint="eastAsia"/>
+          <w:color w:val="000000"/>
+          <w:kern w:val="0"/>
+          <w:szCs w:val="20"/>
+        </w:rPr>
+        <w:t>기타 필요한 정보가 더 필요할 시 그것만 입력하면 완성할 수 있도록 만들기</w:t>
+      </w:r>
+    </w:p>
+    <w:p>
+      <w:pPr>
+        <w:spacing w:after="0" w:line="384" w:lineRule="auto"/>
+        <w:textAlignment w:val="baseline"/>
+        <w:rPr>
+          <w:rFonts w:ascii="함초롬바탕" w:eastAsia="굴림" w:hAnsi="굴림" w:cs="굴림"/>
+          <w:color w:val="000000"/>
+          <w:kern w:val="0"/>
+          <w:szCs w:val="20"/>
+        </w:rPr>
+      </w:pPr>
+      <w:r>
+        <w:rPr>
+          <w:rFonts w:ascii="D2Coding" w:eastAsia="D2Coding" w:hAnsi="D2Coding" w:cs="굴림" w:hint="eastAsia"/>
+          <w:color w:val="000000"/>
+          <w:kern w:val="0"/>
+          <w:szCs w:val="20"/>
+        </w:rPr>
+        <w:t>ex: 파티 1로 공모전 A에 참석하기</w:t>
+      </w:r>
+    </w:p>
+    <w:p>
+      <w:pPr>
+        <w:spacing w:after="0" w:line="384" w:lineRule="auto"/>
+        <w:textAlignment w:val="baseline"/>
+        <w:rPr>
+          <w:rFonts w:ascii="함초롬바탕" w:eastAsia="굴림" w:hAnsi="굴림" w:cs="굴림"/>
+          <w:color w:val="000000"/>
+          <w:kern w:val="0"/>
+          <w:szCs w:val="20"/>
+        </w:rPr>
+      </w:pPr>
+      <w:r>
+        <w:rPr>
+          <w:rFonts w:ascii="D2Coding" w:eastAsia="D2Coding" w:hAnsi="D2Coding" w:cs="굴림" w:hint="eastAsia"/>
+          <w:color w:val="000000"/>
+          <w:kern w:val="0"/>
+          <w:szCs w:val="20"/>
+        </w:rPr>
+        <w:t>기존 문제점</w:t>
+      </w:r>
+    </w:p>
+    <w:p>
+      <w:pPr>
+        <w:numPr>
+          <w:ilvl w:val="0"/>
+          <w:numId w:val="9"/>
+        </w:numPr>
+        <w:spacing w:after="0" w:line="384" w:lineRule="auto"/>
+        <w:textAlignment w:val="baseline"/>
+        <w:rPr>
+          <w:rFonts w:ascii="함초롬바탕" w:eastAsia="굴림" w:hAnsi="굴림" w:cs="굴림"/>
+          <w:color w:val="000000"/>
+          <w:kern w:val="0"/>
+          <w:szCs w:val="20"/>
+        </w:rPr>
+      </w:pPr>
+      <w:r>
+        <w:rPr>
+          <w:rFonts w:ascii="D2Coding" w:eastAsia="D2Coding" w:hAnsi="D2Coding" w:cs="굴림" w:hint="eastAsia"/>
+          <w:color w:val="000000"/>
+          <w:kern w:val="0"/>
+          <w:szCs w:val="20"/>
+        </w:rPr>
+        <w:t>온라인으로 팀원을 구하려면 개인적으로 연락을 받아서 정보교환을 해야 하는 불편함이 있다. (팀원이 가입 신청을 하면 어떤 분야에 자신이 있는지, 어떤 작업을 할 수 있는지 매번 대화로 파악해야 함)</w:t>
+      </w:r>
+    </w:p>
+    <w:p>
+      <w:pPr>
+        <w:numPr>
+          <w:ilvl w:val="0"/>
+          <w:numId w:val="9"/>
+        </w:numPr>
+        <w:spacing w:after="0" w:line="384" w:lineRule="auto"/>
+        <w:textAlignment w:val="baseline"/>
+        <w:rPr>
+          <w:rFonts w:ascii="함초롬바탕" w:eastAsia="굴림" w:hAnsi="굴림" w:cs="굴림"/>
+          <w:color w:val="000000"/>
+          <w:kern w:val="0"/>
+          <w:szCs w:val="20"/>
+        </w:rPr>
+      </w:pPr>
+      <w:r>
+        <w:rPr>
+          <w:rFonts w:ascii="D2Coding" w:eastAsia="D2Coding" w:hAnsi="D2Coding" w:cs="굴림" w:hint="eastAsia"/>
+          <w:color w:val="000000"/>
+          <w:kern w:val="0"/>
+          <w:szCs w:val="20"/>
+        </w:rPr>
+        <w:t>팀, 팀원을 구할 때 이 사람이 얼마나 열정적으로 공모전에 임할지 알 수 없음 (팀원 평가 시스템 부재)</w:t>
+      </w:r>
+    </w:p>
+    <w:p>
+      <w:pPr>
+        <w:numPr>
+          <w:ilvl w:val="0"/>
+          <w:numId w:val="9"/>
+        </w:numPr>
+        <w:spacing w:after="0" w:line="384" w:lineRule="auto"/>
+        <w:textAlignment w:val="baseline"/>
+        <w:rPr>
+          <w:rFonts w:ascii="함초롬바탕" w:eastAsia="굴림" w:hAnsi="굴림" w:cs="굴림"/>
+          <w:color w:val="000000"/>
+          <w:kern w:val="0"/>
+          <w:szCs w:val="20"/>
+        </w:rPr>
+      </w:pPr>
+      <w:r>
+        <w:rPr>
+          <w:rFonts w:ascii="D2Coding" w:eastAsia="D2Coding" w:hAnsi="D2Coding" w:cs="굴림" w:hint="eastAsia"/>
+          <w:color w:val="000000"/>
+          <w:kern w:val="0"/>
+          <w:szCs w:val="20"/>
+        </w:rPr>
+        <w:t>온라인에서 팀을 구할 때 그 팀의 실력이나 비전을 보려면 정보교환이 부가적으로 있어야 한다. (가입하기 전에 팀이 나아갈 방향, 지금 가입해 있는 팀원의 스펙을 찾아보기 힘들다)</w:t>
+      </w:r>
+    </w:p>
+    <w:p>
+      <w:pPr>
+        <w:numPr>
+          <w:ilvl w:val="0"/>
+          <w:numId w:val="9"/>
+        </w:numPr>
+        <w:spacing w:after="0" w:line="384" w:lineRule="auto"/>
+        <w:textAlignment w:val="baseline"/>
+        <w:rPr>
+          <w:rFonts w:ascii="함초롬바탕" w:eastAsia="굴림" w:hAnsi="굴림" w:cs="굴림"/>
+          <w:color w:val="000000"/>
+          <w:kern w:val="0"/>
+          <w:szCs w:val="20"/>
+        </w:rPr>
+      </w:pPr>
+      <w:r>
+        <w:rPr>
+          <w:rFonts w:ascii="D2Coding" w:eastAsia="D2Coding" w:hAnsi="D2Coding" w:cs="굴림" w:hint="eastAsia"/>
+          <w:color w:val="000000"/>
+          <w:kern w:val="0"/>
+          <w:szCs w:val="20"/>
+        </w:rPr>
+        <w:t>공모전 A에 나갈 팀을 구하려면 여러 글 중에서 하나씩 찾아야 한다. (필터의 부재)</w:t>
+      </w:r>
+    </w:p>
+    <w:p>
+      <w:pPr>
+        <w:numPr>
+          <w:ilvl w:val="0"/>
+          <w:numId w:val="9"/>
+        </w:numPr>
+        <w:spacing w:after="0" w:line="384" w:lineRule="auto"/>
+        <w:textAlignment w:val="baseline"/>
+        <w:rPr>
+          <w:rFonts w:ascii="함초롬바탕" w:eastAsia="굴림" w:hAnsi="굴림" w:cs="굴림"/>
+          <w:color w:val="000000"/>
+          <w:kern w:val="0"/>
+          <w:szCs w:val="20"/>
+        </w:rPr>
+      </w:pPr>
+      <w:r>
+        <w:rPr>
+          <w:rFonts w:ascii="D2Coding" w:eastAsia="D2Coding" w:hAnsi="D2Coding" w:cs="굴림" w:hint="eastAsia"/>
+          <w:color w:val="000000"/>
+          <w:kern w:val="0"/>
+          <w:szCs w:val="20"/>
+        </w:rPr>
+        <w:t>공모전에 신청할 때 사이트, 앱에서 직접 신청이 불가능하다. (신청 접근성 낮음)</w:t>
+      </w:r>
+    </w:p>
+    <w:p>
+      <w:pPr>
+        <w:numPr>
+          <w:ilvl w:val="0"/>
+          <w:numId w:val="9"/>
+        </w:numPr>
+        <w:spacing w:after="0" w:line="384" w:lineRule="auto"/>
+        <w:textAlignment w:val="baseline"/>
+        <w:rPr>
+          <w:rFonts w:ascii="함초롬바탕" w:eastAsia="굴림" w:hAnsi="굴림" w:cs="굴림"/>
+          <w:color w:val="000000"/>
+          <w:kern w:val="0"/>
+          <w:szCs w:val="20"/>
+        </w:rPr>
+      </w:pPr>
+      <w:r>
+        <w:rPr>
+          <w:rFonts w:ascii="D2Coding" w:eastAsia="D2Coding" w:hAnsi="D2Coding" w:cs="굴림" w:hint="eastAsia"/>
+          <w:color w:val="000000"/>
+          <w:kern w:val="0"/>
+          <w:szCs w:val="20"/>
+        </w:rPr>
+        <w:t>신청할 때 팀원의 정보를 모으려면 개별적으로 정보교환이 필요하다. (신청할 때 팀장이 팀원의 정보를 전부 수집하고 정리해야 하는 번거로움)</w:t>
+      </w:r>
+    </w:p>
+    <w:p>
+      <w:pPr>
+        <w:numPr>
+          <w:ilvl w:val="0"/>
+          <w:numId w:val="9"/>
+        </w:numPr>
+        <w:spacing w:after="0" w:line="384" w:lineRule="auto"/>
+        <w:textAlignment w:val="baseline"/>
+        <w:rPr>
+          <w:rFonts w:ascii="함초롬바탕" w:eastAsia="굴림" w:hAnsi="굴림" w:cs="굴림"/>
+          <w:color w:val="000000"/>
+          <w:kern w:val="0"/>
+          <w:szCs w:val="20"/>
+        </w:rPr>
+      </w:pPr>
+    </w:p>
+    <w:p>
+      <w:pPr>
+        <w:spacing w:after="0" w:line="384" w:lineRule="auto"/>
+        <w:textAlignment w:val="baseline"/>
+        <w:rPr>
+          <w:rFonts w:ascii="함초롬바탕" w:eastAsia="굴림" w:hAnsi="굴림" w:cs="굴림"/>
+          <w:color w:val="000000"/>
+          <w:kern w:val="0"/>
+          <w:szCs w:val="20"/>
+        </w:rPr>
+      </w:pPr>
+      <w:proofErr w:type="spellStart"/>
+      <w:r>
+        <w:rPr>
+          <w:rFonts w:ascii="D2Coding" w:eastAsia="D2Coding" w:hAnsi="D2Coding" w:cs="굴림" w:hint="eastAsia"/>
+          <w:color w:val="000000"/>
+          <w:kern w:val="0"/>
+          <w:szCs w:val="20"/>
+        </w:rPr>
+        <w:t>경쟁작의</w:t>
+      </w:r>
+      <w:proofErr w:type="spellEnd"/>
+      <w:r>
+        <w:rPr>
+          <w:rFonts w:ascii="D2Coding" w:eastAsia="D2Coding" w:hAnsi="D2Coding" w:cs="굴림" w:hint="eastAsia"/>
+          <w:color w:val="000000"/>
+          <w:kern w:val="0"/>
+          <w:szCs w:val="20"/>
+        </w:rPr>
+        <w:t xml:space="preserve"> 해결하지 못한 문제점을 찾아</w:t>
+      </w:r>
+      <w:r>
+        <w:rPr>
+          <w:rFonts w:ascii="D2Coding" w:eastAsia="D2Coding" w:hAnsi="D2Coding" w:cs="굴림" w:hint="eastAsia"/>
+          <w:color w:val="000000"/>
+          <w:kern w:val="0"/>
+          <w:szCs w:val="20"/>
+        </w:rPr>
+        <w:t>라</w:t>
+      </w:r>
+    </w:p>
+    <w:p>
+      <w:pPr>
+        <w:spacing w:after="0" w:line="384" w:lineRule="auto"/>
+        <w:textAlignment w:val="baseline"/>
+        <w:rPr>
+          <w:rFonts w:ascii="함초롬바탕" w:eastAsia="굴림" w:hAnsi="굴림" w:cs="굴림"/>
+          <w:color w:val="000000"/>
+          <w:kern w:val="0"/>
+          <w:szCs w:val="20"/>
+        </w:rPr>
+      </w:pPr>
+    </w:p>
+    <w:p>
+      <w:pPr>
+        <w:spacing w:after="0" w:line="384" w:lineRule="auto"/>
+        <w:textAlignment w:val="baseline"/>
+        <w:rPr>
+          <w:rFonts w:ascii="함초롬바탕" w:eastAsia="굴림" w:hAnsi="굴림" w:cs="굴림"/>
+          <w:color w:val="000000"/>
+          <w:kern w:val="0"/>
+          <w:szCs w:val="20"/>
+        </w:rPr>
+      </w:pPr>
+      <w:proofErr w:type="spellStart"/>
+      <w:r>
+        <w:rPr>
+          <w:rFonts w:ascii="D2Coding" w:eastAsia="D2Coding" w:hAnsi="D2Coding" w:cs="굴림" w:hint="eastAsia"/>
+          <w:color w:val="000000"/>
+          <w:kern w:val="0"/>
+          <w:szCs w:val="20"/>
+        </w:rPr>
+        <w:t>ppt</w:t>
+      </w:r>
+      <w:proofErr w:type="spellEnd"/>
+      <w:r>
+        <w:rPr>
+          <w:rFonts w:ascii="D2Coding" w:eastAsia="D2Coding" w:hAnsi="D2Coding" w:cs="굴림" w:hint="eastAsia"/>
+          <w:color w:val="000000"/>
+          <w:kern w:val="0"/>
+          <w:szCs w:val="20"/>
+        </w:rPr>
+        <w:t>의 논리적 전개_이어지는 스토리텔링을 만들어</w:t>
+      </w:r>
+    </w:p>
+    <w:p>
+      <w:pPr>
+        <w:spacing w:after="0" w:line="384" w:lineRule="auto"/>
+        <w:textAlignment w:val="baseline"/>
+        <w:rPr>
+          <w:rFonts w:ascii="함초롬바탕" w:eastAsia="굴림" w:hAnsi="굴림" w:cs="굴림"/>
+          <w:color w:val="000000"/>
+          <w:kern w:val="0"/>
+          <w:szCs w:val="20"/>
+        </w:rPr>
+      </w:pPr>
+    </w:p>
+    <w:p>
+      <w:pPr>
+        <w:spacing w:after="0" w:line="384" w:lineRule="auto"/>
+        <w:textAlignment w:val="baseline"/>
+        <w:rPr>
+          <w:rFonts w:ascii="함초롬바탕" w:eastAsia="굴림" w:hAnsi="굴림" w:cs="굴림"/>
+          <w:color w:val="000000"/>
+          <w:kern w:val="0"/>
+          <w:szCs w:val="20"/>
+        </w:rPr>
+      </w:pPr>
+      <w:r>
+        <w:rPr>
+          <w:rFonts w:ascii="D2Coding" w:eastAsia="D2Coding" w:hAnsi="D2Coding" w:cs="굴림" w:hint="eastAsia"/>
+          <w:color w:val="000000"/>
+          <w:kern w:val="0"/>
+          <w:szCs w:val="20"/>
+        </w:rPr>
+        <w:t>기법, 전략의 구조를 강조하지 말고 내용을 강조</w:t>
+      </w:r>
+    </w:p>
+    <w:p>
+      <w:pPr>
+        <w:spacing w:after="0" w:line="384" w:lineRule="auto"/>
+        <w:textAlignment w:val="baseline"/>
+        <w:rPr>
+          <w:rFonts w:ascii="함초롬바탕" w:eastAsia="굴림" w:hAnsi="굴림" w:cs="굴림"/>
+          <w:color w:val="000000"/>
+          <w:kern w:val="0"/>
+          <w:szCs w:val="20"/>
+        </w:rPr>
+      </w:pPr>
+      <w:r>
+        <w:rPr>
+          <w:rFonts w:ascii="D2Coding" w:eastAsia="D2Coding" w:hAnsi="D2Coding" w:cs="굴림" w:hint="eastAsia"/>
+          <w:color w:val="000000"/>
+          <w:kern w:val="0"/>
+          <w:szCs w:val="20"/>
+        </w:rPr>
+        <w:lastRenderedPageBreak/>
+        <w:t>-SWOT 크게 써봐야 의미 없음</w:t>
+      </w:r>
+    </w:p>
+    <w:p>
+      <w:pPr>
+        <w:spacing w:after="0" w:line="384" w:lineRule="auto"/>
+        <w:textAlignment w:val="baseline"/>
+        <w:rPr>
+          <w:rFonts w:ascii="함초롬바탕" w:eastAsia="굴림" w:hAnsi="굴림" w:cs="굴림"/>
+          <w:color w:val="000000"/>
+          <w:kern w:val="0"/>
+          <w:szCs w:val="20"/>
+        </w:rPr>
+      </w:pPr>
+      <w:r>
+        <w:rPr>
+          <w:rFonts w:ascii="D2Coding" w:eastAsia="D2Coding" w:hAnsi="D2Coding" w:cs="굴림" w:hint="eastAsia"/>
+          <w:color w:val="000000"/>
+          <w:kern w:val="0"/>
+          <w:szCs w:val="20"/>
+        </w:rPr>
+        <w:t>-</w:t>
+      </w:r>
+      <w:r>
+        <w:rPr>
+          <w:rFonts w:ascii="D2Coding" w:eastAsia="D2Coding" w:hAnsi="D2Coding" w:cs="굴림" w:hint="eastAsia"/>
+          <w:color w:val="000000"/>
+          <w:kern w:val="0"/>
+          <w:szCs w:val="20"/>
+        </w:rPr>
+        <w:t>내용</w:t>
+      </w:r>
+      <w:r>
+        <w:rPr>
+          <w:rFonts w:ascii="D2Coding" w:eastAsia="D2Coding" w:hAnsi="D2Coding" w:cs="굴림" w:hint="eastAsia"/>
+          <w:color w:val="000000"/>
+          <w:kern w:val="0"/>
+          <w:szCs w:val="20"/>
+        </w:rPr>
+        <w:t xml:space="preserve">이 </w:t>
+      </w:r>
+      <w:r>
+        <w:rPr>
+          <w:rFonts w:ascii="D2Coding" w:eastAsia="D2Coding" w:hAnsi="D2Coding" w:cs="굴림" w:hint="eastAsia"/>
+          <w:color w:val="000000"/>
+          <w:kern w:val="0"/>
+          <w:szCs w:val="20"/>
+        </w:rPr>
+        <w:t>뭔지 강조</w:t>
+      </w:r>
+    </w:p>
+    <w:p>
+      <w:pPr>
+        <w:spacing w:after="0" w:line="384" w:lineRule="auto"/>
+        <w:textAlignment w:val="baseline"/>
+        <w:rPr>
+          <w:rFonts w:ascii="함초롬바탕" w:eastAsia="굴림" w:hAnsi="굴림" w:cs="굴림"/>
+          <w:color w:val="000000"/>
+          <w:kern w:val="0"/>
+          <w:szCs w:val="20"/>
+        </w:rPr>
+      </w:pPr>
+    </w:p>
+    <w:p>
+      <w:pPr>
+        <w:spacing w:after="0" w:line="384" w:lineRule="auto"/>
+        <w:textAlignment w:val="baseline"/>
+        <w:rPr>
+          <w:rFonts w:ascii="함초롬바탕" w:eastAsia="굴림" w:hAnsi="굴림" w:cs="굴림"/>
+          <w:color w:val="000000"/>
+          <w:kern w:val="0"/>
+          <w:szCs w:val="20"/>
+        </w:rPr>
+      </w:pPr>
+      <w:proofErr w:type="spellStart"/>
+      <w:r>
+        <w:rPr>
+          <w:rFonts w:ascii="D2Coding" w:eastAsia="D2Coding" w:hAnsi="D2Coding" w:cs="굴림" w:hint="eastAsia"/>
+          <w:color w:val="000000"/>
+          <w:kern w:val="0"/>
+          <w:szCs w:val="20"/>
+        </w:rPr>
+        <w:t>차별점</w:t>
+      </w:r>
+      <w:proofErr w:type="spellEnd"/>
+    </w:p>
+    <w:p>
+      <w:pPr>
+        <w:spacing w:after="0" w:line="384" w:lineRule="auto"/>
+        <w:textAlignment w:val="baseline"/>
+        <w:rPr>
+          <w:rFonts w:ascii="함초롬바탕" w:eastAsia="굴림" w:hAnsi="굴림" w:cs="굴림"/>
+          <w:color w:val="000000"/>
+          <w:kern w:val="0"/>
+          <w:szCs w:val="20"/>
+        </w:rPr>
+      </w:pPr>
+      <w:r>
+        <w:rPr>
+          <w:rFonts w:ascii="D2Coding" w:eastAsia="D2Coding" w:hAnsi="D2Coding" w:cs="굴림" w:hint="eastAsia"/>
+          <w:color w:val="000000"/>
+          <w:kern w:val="0"/>
+          <w:szCs w:val="20"/>
+        </w:rPr>
+        <w:t>1. 새로운 파티 방식의 공모전 팀 구인, 구직, 팀원 관리 기능</w:t>
+      </w:r>
+    </w:p>
+    <w:p>
+      <w:pPr>
+        <w:spacing w:after="0" w:line="384" w:lineRule="auto"/>
+        <w:textAlignment w:val="baseline"/>
+        <w:rPr>
+          <w:rFonts w:ascii="함초롬바탕" w:eastAsia="굴림" w:hAnsi="굴림" w:cs="굴림"/>
+          <w:color w:val="000000"/>
+          <w:kern w:val="0"/>
+          <w:szCs w:val="20"/>
+        </w:rPr>
+      </w:pPr>
+      <w:r>
+        <w:rPr>
+          <w:rFonts w:ascii="D2Coding" w:eastAsia="D2Coding" w:hAnsi="D2Coding" w:cs="굴림" w:hint="eastAsia"/>
+          <w:color w:val="000000"/>
+          <w:kern w:val="0"/>
+          <w:szCs w:val="20"/>
+        </w:rPr>
+        <w:t xml:space="preserve">2. 팀원, 팀장의 상호 </w:t>
+      </w:r>
+      <w:proofErr w:type="spellStart"/>
+      <w:r>
+        <w:rPr>
+          <w:rFonts w:ascii="D2Coding" w:eastAsia="D2Coding" w:hAnsi="D2Coding" w:cs="굴림" w:hint="eastAsia"/>
+          <w:color w:val="000000"/>
+          <w:kern w:val="0"/>
+          <w:szCs w:val="20"/>
+        </w:rPr>
+        <w:t>정보열람</w:t>
+      </w:r>
+      <w:proofErr w:type="spellEnd"/>
+      <w:r>
+        <w:rPr>
+          <w:rFonts w:ascii="D2Coding" w:eastAsia="D2Coding" w:hAnsi="D2Coding" w:cs="굴림" w:hint="eastAsia"/>
+          <w:color w:val="000000"/>
+          <w:kern w:val="0"/>
+          <w:szCs w:val="20"/>
+        </w:rPr>
+        <w:t xml:space="preserve"> 기능</w:t>
+      </w:r>
+    </w:p>
+    <w:p>
+      <w:pPr>
+        <w:spacing w:after="0" w:line="384" w:lineRule="auto"/>
+        <w:textAlignment w:val="baseline"/>
+        <w:rPr>
+          <w:rFonts w:ascii="함초롬바탕" w:eastAsia="굴림" w:hAnsi="굴림" w:cs="굴림"/>
+          <w:color w:val="000000"/>
+          <w:kern w:val="0"/>
+          <w:szCs w:val="20"/>
+        </w:rPr>
+      </w:pPr>
+      <w:r>
+        <w:rPr>
+          <w:rFonts w:ascii="D2Coding" w:eastAsia="D2Coding" w:hAnsi="D2Coding" w:cs="굴림" w:hint="eastAsia"/>
+          <w:color w:val="000000"/>
+          <w:kern w:val="0"/>
+          <w:szCs w:val="20"/>
+        </w:rPr>
+        <w:t>3. 인터넷을 통한 팀원 모집 기능</w:t>
+      </w:r>
+    </w:p>
+    <w:p>
+      <w:pPr>
+        <w:spacing w:after="0" w:line="384" w:lineRule="auto"/>
+        <w:textAlignment w:val="baseline"/>
+        <w:rPr>
+          <w:rFonts w:ascii="함초롬바탕" w:eastAsia="굴림" w:hAnsi="굴림" w:cs="굴림"/>
+          <w:color w:val="000000"/>
+          <w:kern w:val="0"/>
+          <w:szCs w:val="20"/>
+        </w:rPr>
+      </w:pPr>
+    </w:p>
+    <w:p>
+      <w:pPr>
+        <w:spacing w:after="0" w:line="384" w:lineRule="auto"/>
+        <w:textAlignment w:val="baseline"/>
+        <w:rPr>
+          <w:rFonts w:ascii="함초롬바탕" w:eastAsia="굴림" w:hAnsi="굴림" w:cs="굴림"/>
+          <w:color w:val="000000"/>
+          <w:kern w:val="0"/>
+          <w:szCs w:val="20"/>
+        </w:rPr>
+      </w:pPr>
+    </w:p>
+    <w:p/>
     <w:sectPr>
       <w:pgSz w:w="11906" w:h="16838"/>
       <w:pgMar w:top="1701" w:right="1440" w:bottom="1440" w:left="1440" w:header="851" w:footer="992" w:gutter="0"/>
@@ -774,6 +4744,204 @@
     </w:lvl>
   </w:abstractNum>
   <w:abstractNum w:abstractNumId="4" w15:restartNumberingAfterBreak="0">
+    <w:nsid w:val="4F177B3D"/>
+    <w:multiLevelType w:val="multilevel"/>
+    <w:tmpl w:val="35CA0A1E"/>
+    <w:lvl w:ilvl="0">
+      <w:start w:val="1"/>
+      <w:numFmt w:val="decimal"/>
+      <w:suff w:val="space"/>
+      <w:lvlText w:val="%1."/>
+      <w:lvlJc w:val="left"/>
+      <w:pPr>
+        <w:ind w:left="0" w:firstLine="0"/>
+      </w:pPr>
+    </w:lvl>
+    <w:lvl w:ilvl="1">
+      <w:start w:val="1"/>
+      <w:numFmt w:val="ganada"/>
+      <w:suff w:val="space"/>
+      <w:lvlText w:val="%2."/>
+      <w:lvlJc w:val="left"/>
+      <w:pPr>
+        <w:ind w:left="0" w:firstLine="0"/>
+      </w:pPr>
+    </w:lvl>
+    <w:lvl w:ilvl="2">
+      <w:start w:val="1"/>
+      <w:numFmt w:val="decimal"/>
+      <w:suff w:val="space"/>
+      <w:lvlText w:val="%3)"/>
+      <w:lvlJc w:val="left"/>
+      <w:pPr>
+        <w:ind w:left="0" w:firstLine="0"/>
+      </w:pPr>
+    </w:lvl>
+    <w:lvl w:ilvl="3">
+      <w:start w:val="1"/>
+      <w:numFmt w:val="ganada"/>
+      <w:suff w:val="space"/>
+      <w:lvlText w:val="%4)"/>
+      <w:lvlJc w:val="left"/>
+      <w:pPr>
+        <w:ind w:left="0" w:firstLine="0"/>
+      </w:pPr>
+    </w:lvl>
+    <w:lvl w:ilvl="4">
+      <w:start w:val="1"/>
+      <w:numFmt w:val="decimal"/>
+      <w:suff w:val="space"/>
+      <w:lvlText w:val="(%5)"/>
+      <w:lvlJc w:val="left"/>
+      <w:pPr>
+        <w:ind w:left="0" w:firstLine="0"/>
+      </w:pPr>
+    </w:lvl>
+    <w:lvl w:ilvl="5">
+      <w:start w:val="1"/>
+      <w:numFmt w:val="ganada"/>
+      <w:suff w:val="space"/>
+      <w:lvlText w:val="(%6)"/>
+      <w:lvlJc w:val="left"/>
+      <w:pPr>
+        <w:ind w:left="0" w:firstLine="0"/>
+      </w:pPr>
+    </w:lvl>
+    <w:lvl w:ilvl="6">
+      <w:start w:val="1"/>
+      <w:numFmt w:val="decimalEnclosedCircle"/>
+      <w:suff w:val="space"/>
+      <w:lvlText w:val="%7"/>
+      <w:lvlJc w:val="left"/>
+      <w:pPr>
+        <w:ind w:left="0" w:firstLine="0"/>
+      </w:pPr>
+    </w:lvl>
+    <w:lvl w:ilvl="7">
+      <w:start w:val="1"/>
+      <w:numFmt w:val="decimal"/>
+      <w:lvlText w:val="%8."/>
+      <w:lvlJc w:val="left"/>
+      <w:pPr>
+        <w:tabs>
+          <w:tab w:val="num" w:pos="5760"/>
+        </w:tabs>
+        <w:ind w:left="5760" w:hanging="360"/>
+      </w:pPr>
+    </w:lvl>
+    <w:lvl w:ilvl="8">
+      <w:start w:val="1"/>
+      <w:numFmt w:val="decimal"/>
+      <w:lvlText w:val="%9."/>
+      <w:lvlJc w:val="left"/>
+      <w:pPr>
+        <w:tabs>
+          <w:tab w:val="num" w:pos="6480"/>
+        </w:tabs>
+        <w:ind w:left="6480" w:hanging="360"/>
+      </w:pPr>
+    </w:lvl>
+  </w:abstractNum>
+  <w:abstractNum w:abstractNumId="5" w15:restartNumberingAfterBreak="0">
+    <w:nsid w:val="502E3602"/>
+    <w:multiLevelType w:val="multilevel"/>
+    <w:tmpl w:val="3F08AAB8"/>
+    <w:lvl w:ilvl="0">
+      <w:start w:val="1"/>
+      <w:numFmt w:val="decimal"/>
+      <w:suff w:val="space"/>
+      <w:lvlText w:val="%1."/>
+      <w:lvlJc w:val="left"/>
+      <w:pPr>
+        <w:ind w:left="0" w:firstLine="0"/>
+      </w:pPr>
+    </w:lvl>
+    <w:lvl w:ilvl="1">
+      <w:start w:val="1"/>
+      <w:numFmt w:val="ganada"/>
+      <w:suff w:val="space"/>
+      <w:lvlText w:val="%2."/>
+      <w:lvlJc w:val="left"/>
+      <w:pPr>
+        <w:ind w:left="0" w:firstLine="0"/>
+      </w:pPr>
+    </w:lvl>
+    <w:lvl w:ilvl="2">
+      <w:start w:val="1"/>
+      <w:numFmt w:val="decimal"/>
+      <w:suff w:val="space"/>
+      <w:lvlText w:val="%3)"/>
+      <w:lvlJc w:val="left"/>
+      <w:pPr>
+        <w:ind w:left="0" w:firstLine="0"/>
+      </w:pPr>
+    </w:lvl>
+    <w:lvl w:ilvl="3">
+      <w:start w:val="1"/>
+      <w:numFmt w:val="ganada"/>
+      <w:suff w:val="space"/>
+      <w:lvlText w:val="%4)"/>
+      <w:lvlJc w:val="left"/>
+      <w:pPr>
+        <w:ind w:left="0" w:firstLine="0"/>
+      </w:pPr>
+    </w:lvl>
+    <w:lvl w:ilvl="4">
+      <w:start w:val="1"/>
+      <w:numFmt w:val="decimal"/>
+      <w:suff w:val="space"/>
+      <w:lvlText w:val="(%5)"/>
+      <w:lvlJc w:val="left"/>
+      <w:pPr>
+        <w:ind w:left="0" w:firstLine="0"/>
+      </w:pPr>
+    </w:lvl>
+    <w:lvl w:ilvl="5">
+      <w:start w:val="1"/>
+      <w:numFmt w:val="ganada"/>
+      <w:suff w:val="space"/>
+      <w:lvlText w:val="(%6)"/>
+      <w:lvlJc w:val="left"/>
+      <w:pPr>
+        <w:ind w:left="0" w:firstLine="0"/>
+      </w:pPr>
+    </w:lvl>
+    <w:lvl w:ilvl="6">
+      <w:start w:val="1"/>
+      <w:numFmt w:val="decimalEnclosedCircle"/>
+      <w:suff w:val="space"/>
+      <w:lvlText w:val="%7"/>
+      <w:lvlJc w:val="left"/>
+      <w:pPr>
+        <w:ind w:left="0" w:firstLine="0"/>
+      </w:pPr>
+    </w:lvl>
+    <w:lvl w:ilvl="7">
+      <w:start w:val="1"/>
+      <w:numFmt w:val="decimal"/>
+      <w:lvlText w:val="%8."/>
+      <w:lvlJc w:val="left"/>
+      <w:pPr>
+        <w:tabs>
+          <w:tab w:val="num" w:pos="5760"/>
+        </w:tabs>
+        <w:ind w:left="5760" w:hanging="360"/>
+      </w:pPr>
+    </w:lvl>
+    <w:lvl w:ilvl="8">
+      <w:start w:val="1"/>
+      <w:numFmt w:val="decimal"/>
+      <w:lvlText w:val="%9."/>
+      <w:lvlJc w:val="left"/>
+      <w:pPr>
+        <w:tabs>
+          <w:tab w:val="num" w:pos="6480"/>
+        </w:tabs>
+        <w:ind w:left="6480" w:hanging="360"/>
+      </w:pPr>
+    </w:lvl>
+  </w:abstractNum>
+  <w:abstractNum w:abstractNumId="6" w15:restartNumberingAfterBreak="0">
     <w:nsid w:val="67016547"/>
     <w:multiLevelType w:val="hybridMultilevel"/>
     <w:tmpl w:val="17E4D7F8"/>
@@ -862,8 +5030,206 @@
       </w:pPr>
     </w:lvl>
   </w:abstractNum>
+  <w:abstractNum w:abstractNumId="7" w15:restartNumberingAfterBreak="0">
+    <w:nsid w:val="77641756"/>
+    <w:multiLevelType w:val="multilevel"/>
+    <w:tmpl w:val="FDA43384"/>
+    <w:lvl w:ilvl="0">
+      <w:start w:val="1"/>
+      <w:numFmt w:val="decimal"/>
+      <w:suff w:val="space"/>
+      <w:lvlText w:val="%1."/>
+      <w:lvlJc w:val="left"/>
+      <w:pPr>
+        <w:ind w:left="0" w:firstLine="0"/>
+      </w:pPr>
+    </w:lvl>
+    <w:lvl w:ilvl="1">
+      <w:start w:val="1"/>
+      <w:numFmt w:val="ganada"/>
+      <w:suff w:val="space"/>
+      <w:lvlText w:val="%2."/>
+      <w:lvlJc w:val="left"/>
+      <w:pPr>
+        <w:ind w:left="0" w:firstLine="0"/>
+      </w:pPr>
+    </w:lvl>
+    <w:lvl w:ilvl="2">
+      <w:start w:val="1"/>
+      <w:numFmt w:val="decimal"/>
+      <w:suff w:val="space"/>
+      <w:lvlText w:val="%3)"/>
+      <w:lvlJc w:val="left"/>
+      <w:pPr>
+        <w:ind w:left="0" w:firstLine="0"/>
+      </w:pPr>
+    </w:lvl>
+    <w:lvl w:ilvl="3">
+      <w:start w:val="1"/>
+      <w:numFmt w:val="ganada"/>
+      <w:suff w:val="space"/>
+      <w:lvlText w:val="%4)"/>
+      <w:lvlJc w:val="left"/>
+      <w:pPr>
+        <w:ind w:left="0" w:firstLine="0"/>
+      </w:pPr>
+    </w:lvl>
+    <w:lvl w:ilvl="4">
+      <w:start w:val="1"/>
+      <w:numFmt w:val="decimal"/>
+      <w:suff w:val="space"/>
+      <w:lvlText w:val="(%5)"/>
+      <w:lvlJc w:val="left"/>
+      <w:pPr>
+        <w:ind w:left="0" w:firstLine="0"/>
+      </w:pPr>
+    </w:lvl>
+    <w:lvl w:ilvl="5">
+      <w:start w:val="1"/>
+      <w:numFmt w:val="ganada"/>
+      <w:suff w:val="space"/>
+      <w:lvlText w:val="(%6)"/>
+      <w:lvlJc w:val="left"/>
+      <w:pPr>
+        <w:ind w:left="0" w:firstLine="0"/>
+      </w:pPr>
+    </w:lvl>
+    <w:lvl w:ilvl="6">
+      <w:start w:val="1"/>
+      <w:numFmt w:val="decimalEnclosedCircle"/>
+      <w:suff w:val="space"/>
+      <w:lvlText w:val="%7"/>
+      <w:lvlJc w:val="left"/>
+      <w:pPr>
+        <w:ind w:left="0" w:firstLine="0"/>
+      </w:pPr>
+    </w:lvl>
+    <w:lvl w:ilvl="7">
+      <w:start w:val="1"/>
+      <w:numFmt w:val="decimal"/>
+      <w:lvlText w:val="%8."/>
+      <w:lvlJc w:val="left"/>
+      <w:pPr>
+        <w:tabs>
+          <w:tab w:val="num" w:pos="5760"/>
+        </w:tabs>
+        <w:ind w:left="5760" w:hanging="360"/>
+      </w:pPr>
+    </w:lvl>
+    <w:lvl w:ilvl="8">
+      <w:start w:val="1"/>
+      <w:numFmt w:val="decimal"/>
+      <w:lvlText w:val="%9."/>
+      <w:lvlJc w:val="left"/>
+      <w:pPr>
+        <w:tabs>
+          <w:tab w:val="num" w:pos="6480"/>
+        </w:tabs>
+        <w:ind w:left="6480" w:hanging="360"/>
+      </w:pPr>
+    </w:lvl>
+  </w:abstractNum>
+  <w:abstractNum w:abstractNumId="8" w15:restartNumberingAfterBreak="0">
+    <w:nsid w:val="7FEE21B9"/>
+    <w:multiLevelType w:val="multilevel"/>
+    <w:tmpl w:val="E716EB24"/>
+    <w:lvl w:ilvl="0">
+      <w:start w:val="1"/>
+      <w:numFmt w:val="decimal"/>
+      <w:suff w:val="space"/>
+      <w:lvlText w:val="%1."/>
+      <w:lvlJc w:val="left"/>
+      <w:pPr>
+        <w:ind w:left="0" w:firstLine="0"/>
+      </w:pPr>
+    </w:lvl>
+    <w:lvl w:ilvl="1">
+      <w:start w:val="1"/>
+      <w:numFmt w:val="ganada"/>
+      <w:suff w:val="space"/>
+      <w:lvlText w:val="%2."/>
+      <w:lvlJc w:val="left"/>
+      <w:pPr>
+        <w:ind w:left="0" w:firstLine="0"/>
+      </w:pPr>
+    </w:lvl>
+    <w:lvl w:ilvl="2">
+      <w:start w:val="1"/>
+      <w:numFmt w:val="decimal"/>
+      <w:suff w:val="space"/>
+      <w:lvlText w:val="%3)"/>
+      <w:lvlJc w:val="left"/>
+      <w:pPr>
+        <w:ind w:left="0" w:firstLine="0"/>
+      </w:pPr>
+    </w:lvl>
+    <w:lvl w:ilvl="3">
+      <w:start w:val="1"/>
+      <w:numFmt w:val="ganada"/>
+      <w:suff w:val="space"/>
+      <w:lvlText w:val="%4)"/>
+      <w:lvlJc w:val="left"/>
+      <w:pPr>
+        <w:ind w:left="0" w:firstLine="0"/>
+      </w:pPr>
+    </w:lvl>
+    <w:lvl w:ilvl="4">
+      <w:start w:val="1"/>
+      <w:numFmt w:val="decimal"/>
+      <w:suff w:val="space"/>
+      <w:lvlText w:val="(%5)"/>
+      <w:lvlJc w:val="left"/>
+      <w:pPr>
+        <w:ind w:left="0" w:firstLine="0"/>
+      </w:pPr>
+    </w:lvl>
+    <w:lvl w:ilvl="5">
+      <w:start w:val="1"/>
+      <w:numFmt w:val="ganada"/>
+      <w:suff w:val="space"/>
+      <w:lvlText w:val="(%6)"/>
+      <w:lvlJc w:val="left"/>
+      <w:pPr>
+        <w:ind w:left="0" w:firstLine="0"/>
+      </w:pPr>
+    </w:lvl>
+    <w:lvl w:ilvl="6">
+      <w:start w:val="1"/>
+      <w:numFmt w:val="decimalEnclosedCircle"/>
+      <w:suff w:val="space"/>
+      <w:lvlText w:val="%7"/>
+      <w:lvlJc w:val="left"/>
+      <w:pPr>
+        <w:ind w:left="0" w:firstLine="0"/>
+      </w:pPr>
+    </w:lvl>
+    <w:lvl w:ilvl="7">
+      <w:start w:val="1"/>
+      <w:numFmt w:val="decimal"/>
+      <w:lvlText w:val="%8."/>
+      <w:lvlJc w:val="left"/>
+      <w:pPr>
+        <w:tabs>
+          <w:tab w:val="num" w:pos="5760"/>
+        </w:tabs>
+        <w:ind w:left="5760" w:hanging="360"/>
+      </w:pPr>
+    </w:lvl>
+    <w:lvl w:ilvl="8">
+      <w:start w:val="1"/>
+      <w:numFmt w:val="decimal"/>
+      <w:lvlText w:val="%9."/>
+      <w:lvlJc w:val="left"/>
+      <w:pPr>
+        <w:tabs>
+          <w:tab w:val="num" w:pos="6480"/>
+        </w:tabs>
+        <w:ind w:left="6480" w:hanging="360"/>
+      </w:pPr>
+    </w:lvl>
+  </w:abstractNum>
   <w:num w:numId="1">
-    <w:abstractNumId w:val="4"/>
+    <w:abstractNumId w:val="6"/>
   </w:num>
   <w:num w:numId="2">
     <w:abstractNumId w:val="2"/>
@@ -876,6 +5242,126 @@
   </w:num>
   <w:num w:numId="5">
     <w:abstractNumId w:val="3"/>
+  </w:num>
+  <w:num w:numId="6">
+    <w:abstractNumId w:val="7"/>
+    <w:lvlOverride w:ilvl="0">
+      <w:startOverride w:val="1"/>
+    </w:lvlOverride>
+    <w:lvlOverride w:ilvl="1">
+      <w:startOverride w:val="1"/>
+    </w:lvlOverride>
+    <w:lvlOverride w:ilvl="2">
+      <w:startOverride w:val="1"/>
+    </w:lvlOverride>
+    <w:lvlOverride w:ilvl="3">
+      <w:startOverride w:val="1"/>
+    </w:lvlOverride>
+    <w:lvlOverride w:ilvl="4">
+      <w:startOverride w:val="1"/>
+    </w:lvlOverride>
+    <w:lvlOverride w:ilvl="5">
+      <w:startOverride w:val="1"/>
+    </w:lvlOverride>
+    <w:lvlOverride w:ilvl="6">
+      <w:startOverride w:val="1"/>
+    </w:lvlOverride>
+    <w:lvlOverride w:ilvl="7">
+      <w:startOverride w:val="1"/>
+    </w:lvlOverride>
+    <w:lvlOverride w:ilvl="8">
+      <w:startOverride w:val="1"/>
+    </w:lvlOverride>
+  </w:num>
+  <w:num w:numId="7">
+    <w:abstractNumId w:val="4"/>
+    <w:lvlOverride w:ilvl="0">
+      <w:startOverride w:val="1"/>
+    </w:lvlOverride>
+    <w:lvlOverride w:ilvl="1">
+      <w:startOverride w:val="1"/>
+    </w:lvlOverride>
+    <w:lvlOverride w:ilvl="2">
+      <w:startOverride w:val="1"/>
+    </w:lvlOverride>
+    <w:lvlOverride w:ilvl="3">
+      <w:startOverride w:val="1"/>
+    </w:lvlOverride>
+    <w:lvlOverride w:ilvl="4">
+      <w:startOverride w:val="1"/>
+    </w:lvlOverride>
+    <w:lvlOverride w:ilvl="5">
+      <w:startOverride w:val="1"/>
+    </w:lvlOverride>
+    <w:lvlOverride w:ilvl="6">
+      <w:startOverride w:val="1"/>
+    </w:lvlOverride>
+    <w:lvlOverride w:ilvl="7">
+      <w:startOverride w:val="1"/>
+    </w:lvlOverride>
+    <w:lvlOverride w:ilvl="8">
+      <w:startOverride w:val="1"/>
+    </w:lvlOverride>
+  </w:num>
+  <w:num w:numId="8">
+    <w:abstractNumId w:val="5"/>
+    <w:lvlOverride w:ilvl="0">
+      <w:startOverride w:val="1"/>
+    </w:lvlOverride>
+    <w:lvlOverride w:ilvl="1">
+      <w:startOverride w:val="1"/>
+    </w:lvlOverride>
+    <w:lvlOverride w:ilvl="2">
+      <w:startOverride w:val="1"/>
+    </w:lvlOverride>
+    <w:lvlOverride w:ilvl="3">
+      <w:startOverride w:val="1"/>
+    </w:lvlOverride>
+    <w:lvlOverride w:ilvl="4">
+      <w:startOverride w:val="1"/>
+    </w:lvlOverride>
+    <w:lvlOverride w:ilvl="5">
+      <w:startOverride w:val="1"/>
+    </w:lvlOverride>
+    <w:lvlOverride w:ilvl="6">
+      <w:startOverride w:val="1"/>
+    </w:lvlOverride>
+    <w:lvlOverride w:ilvl="7">
+      <w:startOverride w:val="1"/>
+    </w:lvlOverride>
+    <w:lvlOverride w:ilvl="8">
+      <w:startOverride w:val="1"/>
+    </w:lvlOverride>
+  </w:num>
+  <w:num w:numId="9">
+    <w:abstractNumId w:val="8"/>
+    <w:lvlOverride w:ilvl="0">
+      <w:startOverride w:val="1"/>
+    </w:lvlOverride>
+    <w:lvlOverride w:ilvl="1">
+      <w:startOverride w:val="1"/>
+    </w:lvlOverride>
+    <w:lvlOverride w:ilvl="2">
+      <w:startOverride w:val="1"/>
+    </w:lvlOverride>
+    <w:lvlOverride w:ilvl="3">
+      <w:startOverride w:val="1"/>
+    </w:lvlOverride>
+    <w:lvlOverride w:ilvl="4">
+      <w:startOverride w:val="1"/>
+    </w:lvlOverride>
+    <w:lvlOverride w:ilvl="5">
+      <w:startOverride w:val="1"/>
+    </w:lvlOverride>
+    <w:lvlOverride w:ilvl="6">
+      <w:startOverride w:val="1"/>
+    </w:lvlOverride>
+    <w:lvlOverride w:ilvl="7">
+      <w:startOverride w:val="1"/>
+    </w:lvlOverride>
+    <w:lvlOverride w:ilvl="8">
+      <w:startOverride w:val="1"/>
+    </w:lvlOverride>
   </w:num>
 </w:numbering>
 </file>
@@ -1318,6 +5804,32 @@
       <w:ind w:leftChars="400" w:left="800"/>
     </w:pPr>
   </w:style>
+  <w:style w:type="paragraph" w:customStyle="1" w:styleId="a4">
+    <w:name w:val="바탕글"/>
+    <w:basedOn w:val="a"/>
+    <w:rsid w:val="001C30EB"/>
+    <w:pPr>
+      <w:spacing w:after="0" w:line="384" w:lineRule="auto"/>
+      <w:textAlignment w:val="baseline"/>
+    </w:pPr>
+    <w:rPr>
+      <w:rFonts w:ascii="함초롬바탕" w:eastAsia="굴림" w:hAnsi="굴림" w:cs="굴림"/>
+      <w:color w:val="000000"/>
+      <w:kern w:val="0"/>
+      <w:szCs w:val="20"/>
+    </w:rPr>
+  </w:style>
+  <w:style w:type="character" w:styleId="a5">
+    <w:name w:val="Hyperlink"/>
+    <w:basedOn w:val="a0"/>
+    <w:uiPriority w:val="99"/>
+    <w:unhideWhenUsed/>
+    <w:rsid w:val="00E97292"/>
+    <w:rPr>
+      <w:color w:val="0563C1" w:themeColor="hyperlink"/>
+      <w:u w:val="single"/>
+    </w:rPr>
+  </w:style>
 </w:styles>
 </file>
 

</xml_diff>